<commit_message>
review 2 introduce money and virtualtime
</commit_message>
<xml_diff>
--- a/docs/content-grid-sample-full.docx
+++ b/docs/content-grid-sample-full.docx
@@ -193,11 +193,9 @@
             <w:tcW w:w="2376" w:type="dxa"/>
           </w:tcPr>
           <w:p>
-            <w:proofErr w:type="spellStart"/>
             <w:r>
               <w:t>isActive</w:t>
             </w:r>
-            <w:proofErr w:type="spellEnd"/>
           </w:p>
         </w:tc>
         <w:tc>
@@ -233,11 +231,9 @@
             <w:tcW w:w="2376" w:type="dxa"/>
           </w:tcPr>
           <w:p>
-            <w:proofErr w:type="spellStart"/>
             <w:r>
               <w:t>continueRandomly</w:t>
             </w:r>
-            <w:proofErr w:type="spellEnd"/>
           </w:p>
         </w:tc>
         <w:tc>
@@ -273,11 +269,9 @@
             <w:tcW w:w="2376" w:type="dxa"/>
           </w:tcPr>
           <w:p>
-            <w:proofErr w:type="spellStart"/>
             <w:r>
               <w:t>timeLimit</w:t>
             </w:r>
-            <w:proofErr w:type="spellEnd"/>
           </w:p>
         </w:tc>
         <w:tc>
@@ -303,11 +297,9 @@
             <w:tcW w:w="2376" w:type="dxa"/>
           </w:tcPr>
           <w:p>
-            <w:proofErr w:type="spellStart"/>
             <w:r>
               <w:t>isTimerVisible</w:t>
             </w:r>
-            <w:proofErr w:type="spellEnd"/>
           </w:p>
         </w:tc>
         <w:tc>
@@ -343,11 +335,9 @@
             <w:tcW w:w="2376" w:type="dxa"/>
           </w:tcPr>
           <w:p>
-            <w:proofErr w:type="spellStart"/>
             <w:r>
               <w:t>isNotebookVisible</w:t>
             </w:r>
-            <w:proofErr w:type="spellEnd"/>
           </w:p>
         </w:tc>
         <w:tc>
@@ -383,19 +373,15 @@
             <w:tcW w:w="2376" w:type="dxa"/>
           </w:tcPr>
           <w:p>
-            <w:proofErr w:type="spellStart"/>
             <w:r>
               <w:t>autoTransitionOn</w:t>
             </w:r>
-            <w:proofErr w:type="spellEnd"/>
             <w:r>
               <w:br/>
             </w:r>
-            <w:proofErr w:type="spellStart"/>
             <w:r>
               <w:t>TimerExpiration</w:t>
             </w:r>
-            <w:proofErr w:type="spellEnd"/>
           </w:p>
         </w:tc>
         <w:tc>
@@ -531,11 +517,9 @@
             <w:tcW w:w="2376" w:type="dxa"/>
           </w:tcPr>
           <w:p>
-            <w:proofErr w:type="spellStart"/>
             <w:r>
               <w:t>startsStoryline</w:t>
             </w:r>
-            <w:proofErr w:type="spellEnd"/>
           </w:p>
         </w:tc>
         <w:tc>
@@ -561,11 +545,9 @@
             <w:tcW w:w="2376" w:type="dxa"/>
           </w:tcPr>
           <w:p>
-            <w:proofErr w:type="spellStart"/>
             <w:r>
               <w:t>isEndOfStory</w:t>
             </w:r>
-            <w:proofErr w:type="spellEnd"/>
             <w:r>
               <w:t xml:space="preserve"> </w:t>
             </w:r>
@@ -609,14 +591,12 @@
                 <w:b/>
               </w:rPr>
             </w:pPr>
-            <w:proofErr w:type="spellStart"/>
             <w:r>
               <w:rPr>
                 <w:b/>
               </w:rPr>
               <w:t>NotebookEntry</w:t>
             </w:r>
-            <w:proofErr w:type="spellEnd"/>
           </w:p>
         </w:tc>
         <w:tc>
@@ -692,11 +672,9 @@
             <w:tcW w:w="2376" w:type="dxa"/>
           </w:tcPr>
           <w:p>
-            <w:proofErr w:type="spellStart"/>
             <w:r>
               <w:t>createNotebookLink</w:t>
             </w:r>
-            <w:proofErr w:type="spellEnd"/>
           </w:p>
           <w:p>
             <w:r>
@@ -720,22 +698,13 @@
                 <w:b/>
               </w:rPr>
             </w:pPr>
-            <w:proofErr w:type="spellStart"/>
-            <w:r>
-              <w:t>onEnter</w:t>
-            </w:r>
-            <w:proofErr w:type="spellEnd"/>
-            <w:r>
-              <w:t>/</w:t>
+            <w:r>
+              <w:t>onEnter/</w:t>
             </w:r>
             <w:r>
               <w:br/>
-            </w:r>
-            <w:proofErr w:type="spellStart"/>
-            <w:r>
               <w:t>onExit</w:t>
             </w:r>
-            <w:proofErr w:type="spellEnd"/>
           </w:p>
         </w:tc>
       </w:tr>
@@ -762,15 +731,7 @@
           </w:tcPr>
           <w:p>
             <w:r>
-              <w:t xml:space="preserve">image name / </w:t>
-            </w:r>
-            <w:proofErr w:type="spellStart"/>
-            <w:r>
-              <w:t>pdf</w:t>
-            </w:r>
-            <w:proofErr w:type="spellEnd"/>
-            <w:r>
-              <w:t xml:space="preserve"> name</w:t>
+              <w:t>image name / pdf name</w:t>
             </w:r>
           </w:p>
         </w:tc>
@@ -787,392 +748,8 @@
       </w:r>
     </w:p>
     <w:p>
-      <w:proofErr w:type="spellStart"/>
       <w:r>
         <w:t>TextComponent</w:t>
-      </w:r>
-      <w:proofErr w:type="spellEnd"/>
-    </w:p>
-    <w:tbl>
-      <w:tblPr>
-        <w:tblStyle w:val="Tabellenraster"/>
-        <w:tblW w:w="0" w:type="auto"/>
-        <w:tblLayout w:type="fixed"/>
-        <w:tblLook w:val="04A0" w:firstRow="1" w:lastRow="0" w:firstColumn="1" w:lastColumn="0" w:noHBand="0" w:noVBand="1"/>
-      </w:tblPr>
-      <w:tblGrid>
-        <w:gridCol w:w="2376"/>
-        <w:gridCol w:w="4713"/>
-        <w:gridCol w:w="2147"/>
-      </w:tblGrid>
-      <w:tr>
-        <w:tc>
-          <w:tcPr>
-            <w:tcW w:w="2376" w:type="dxa"/>
-          </w:tcPr>
-          <w:p>
-            <w:pPr>
-              <w:rPr>
-                <w:b/>
-              </w:rPr>
-            </w:pPr>
-            <w:r>
-              <w:rPr>
-                <w:b/>
-              </w:rPr>
-              <w:t>Name</w:t>
-            </w:r>
-          </w:p>
-        </w:tc>
-        <w:tc>
-          <w:tcPr>
-            <w:tcW w:w="4713" w:type="dxa"/>
-          </w:tcPr>
-          <w:p>
-            <w:pPr>
-              <w:rPr>
-                <w:b/>
-              </w:rPr>
-            </w:pPr>
-            <w:r>
-              <w:rPr>
-                <w:b/>
-              </w:rPr>
-              <w:t>Value</w:t>
-            </w:r>
-          </w:p>
-        </w:tc>
-        <w:tc>
-          <w:tcPr>
-            <w:tcW w:w="2147" w:type="dxa"/>
-          </w:tcPr>
-          <w:p>
-            <w:pPr>
-              <w:rPr>
-                <w:b/>
-              </w:rPr>
-            </w:pPr>
-            <w:r>
-              <w:rPr>
-                <w:b/>
-              </w:rPr>
-              <w:t>Data type</w:t>
-            </w:r>
-          </w:p>
-        </w:tc>
-      </w:tr>
-      <w:tr>
-        <w:tc>
-          <w:tcPr>
-            <w:tcW w:w="2376" w:type="dxa"/>
-          </w:tcPr>
-          <w:p>
-            <w:proofErr w:type="spellStart"/>
-            <w:r>
-              <w:t>numberOfColumns</w:t>
-            </w:r>
-            <w:proofErr w:type="spellEnd"/>
-          </w:p>
-        </w:tc>
-        <w:tc>
-          <w:tcPr>
-            <w:tcW w:w="4713" w:type="dxa"/>
-          </w:tcPr>
-          <w:p>
-            <w:r>
-              <w:t>12</w:t>
-            </w:r>
-          </w:p>
-        </w:tc>
-        <w:tc>
-          <w:tcPr>
-            <w:tcW w:w="2147" w:type="dxa"/>
-          </w:tcPr>
-          <w:p>
-            <w:r>
-              <w:t>Number</w:t>
-            </w:r>
-          </w:p>
-        </w:tc>
-      </w:tr>
-      <w:tr>
-        <w:tc>
-          <w:tcPr>
-            <w:tcW w:w="2376" w:type="dxa"/>
-          </w:tcPr>
-          <w:p>
-            <w:proofErr w:type="spellStart"/>
-            <w:r>
-              <w:t>markdownContent</w:t>
-            </w:r>
-            <w:proofErr w:type="spellEnd"/>
-          </w:p>
-        </w:tc>
-        <w:tc>
-          <w:tcPr>
-            <w:tcW w:w="4713" w:type="dxa"/>
-          </w:tcPr>
-          <w:p>
-            <w:r>
-              <w:t>This is the description of the storyline of vitamin2.</w:t>
-            </w:r>
-          </w:p>
-          <w:p>
-            <w:r>
-              <w:t>This is the first info page. Please go to the next info page and you will find out more.</w:t>
-            </w:r>
-          </w:p>
-        </w:tc>
-        <w:tc>
-          <w:tcPr>
-            <w:tcW w:w="2147" w:type="dxa"/>
-          </w:tcPr>
-          <w:p>
-            <w:r>
-              <w:t>Rich Text</w:t>
-            </w:r>
-            <w:r>
-              <w:t xml:space="preserve"> w</w:t>
-            </w:r>
-            <w:r>
-              <w:t>ith Tooltip</w:t>
-            </w:r>
-          </w:p>
-        </w:tc>
-      </w:tr>
-    </w:tbl>
-    <w:p/>
-    <w:p>
-      <w:proofErr w:type="spellStart"/>
-      <w:r>
-        <w:lastRenderedPageBreak/>
-        <w:t>ImageComponent</w:t>
-      </w:r>
-      <w:proofErr w:type="spellEnd"/>
-    </w:p>
-    <w:tbl>
-      <w:tblPr>
-        <w:tblStyle w:val="Tabellenraster"/>
-        <w:tblW w:w="0" w:type="auto"/>
-        <w:tblLayout w:type="fixed"/>
-        <w:tblLook w:val="04A0" w:firstRow="1" w:lastRow="0" w:firstColumn="1" w:lastColumn="0" w:noHBand="0" w:noVBand="1"/>
-      </w:tblPr>
-      <w:tblGrid>
-        <w:gridCol w:w="2376"/>
-        <w:gridCol w:w="4713"/>
-        <w:gridCol w:w="2147"/>
-      </w:tblGrid>
-      <w:tr>
-        <w:tc>
-          <w:tcPr>
-            <w:tcW w:w="2376" w:type="dxa"/>
-          </w:tcPr>
-          <w:p>
-            <w:pPr>
-              <w:rPr>
-                <w:b/>
-              </w:rPr>
-            </w:pPr>
-            <w:r>
-              <w:rPr>
-                <w:b/>
-              </w:rPr>
-              <w:t>Name</w:t>
-            </w:r>
-          </w:p>
-        </w:tc>
-        <w:tc>
-          <w:tcPr>
-            <w:tcW w:w="4713" w:type="dxa"/>
-          </w:tcPr>
-          <w:p>
-            <w:pPr>
-              <w:rPr>
-                <w:b/>
-              </w:rPr>
-            </w:pPr>
-            <w:r>
-              <w:rPr>
-                <w:b/>
-              </w:rPr>
-              <w:t>Value</w:t>
-            </w:r>
-          </w:p>
-        </w:tc>
-        <w:tc>
-          <w:tcPr>
-            <w:tcW w:w="2147" w:type="dxa"/>
-          </w:tcPr>
-          <w:p>
-            <w:pPr>
-              <w:rPr>
-                <w:b/>
-              </w:rPr>
-            </w:pPr>
-            <w:r>
-              <w:rPr>
-                <w:b/>
-              </w:rPr>
-              <w:t>Data type</w:t>
-            </w:r>
-          </w:p>
-        </w:tc>
-      </w:tr>
-      <w:tr>
-        <w:tc>
-          <w:tcPr>
-            <w:tcW w:w="2376" w:type="dxa"/>
-          </w:tcPr>
-          <w:p>
-            <w:proofErr w:type="spellStart"/>
-            <w:r>
-              <w:t>numberOfColumns</w:t>
-            </w:r>
-            <w:proofErr w:type="spellEnd"/>
-          </w:p>
-        </w:tc>
-        <w:tc>
-          <w:tcPr>
-            <w:tcW w:w="4713" w:type="dxa"/>
-          </w:tcPr>
-          <w:p>
-            <w:r>
-              <w:t>6</w:t>
-            </w:r>
-          </w:p>
-        </w:tc>
-        <w:tc>
-          <w:tcPr>
-            <w:tcW w:w="2147" w:type="dxa"/>
-          </w:tcPr>
-          <w:p>
-            <w:r>
-              <w:t>Number</w:t>
-            </w:r>
-          </w:p>
-        </w:tc>
-      </w:tr>
-      <w:tr>
-        <w:tc>
-          <w:tcPr>
-            <w:tcW w:w="2376" w:type="dxa"/>
-          </w:tcPr>
-          <w:p>
-            <w:r>
-              <w:t>Image</w:t>
-            </w:r>
-          </w:p>
-        </w:tc>
-        <w:tc>
-          <w:tcPr>
-            <w:tcW w:w="4713" w:type="dxa"/>
-          </w:tcPr>
-          <w:p>
-            <w:r>
-              <w:t>apple.jpg</w:t>
-            </w:r>
-          </w:p>
-        </w:tc>
-        <w:tc>
-          <w:tcPr>
-            <w:tcW w:w="2147" w:type="dxa"/>
-          </w:tcPr>
-          <w:p>
-            <w:r>
-              <w:t>Image</w:t>
-            </w:r>
-          </w:p>
-        </w:tc>
-      </w:tr>
-      <w:tr>
-        <w:tc>
-          <w:tcPr>
-            <w:tcW w:w="2376" w:type="dxa"/>
-          </w:tcPr>
-          <w:p>
-            <w:proofErr w:type="spellStart"/>
-            <w:r>
-              <w:t>viewRectangle</w:t>
-            </w:r>
-            <w:proofErr w:type="spellEnd"/>
-          </w:p>
-        </w:tc>
-        <w:tc>
-          <w:tcPr>
-            <w:tcW w:w="4713" w:type="dxa"/>
-          </w:tcPr>
-          <w:p/>
-        </w:tc>
-        <w:tc>
-          <w:tcPr>
-            <w:tcW w:w="2147" w:type="dxa"/>
-          </w:tcPr>
-          <w:p>
-            <w:r>
-              <w:t>Coordinates of the rectangle</w:t>
-            </w:r>
-          </w:p>
-        </w:tc>
-      </w:tr>
-      <w:tr>
-        <w:tc>
-          <w:tcPr>
-            <w:tcW w:w="2376" w:type="dxa"/>
-          </w:tcPr>
-          <w:p>
-            <w:proofErr w:type="spellStart"/>
-            <w:r>
-              <w:t>isZoomable</w:t>
-            </w:r>
-            <w:proofErr w:type="spellEnd"/>
-          </w:p>
-        </w:tc>
-        <w:tc>
-          <w:tcPr>
-            <w:tcW w:w="4713" w:type="dxa"/>
-          </w:tcPr>
-          <w:p>
-            <w:r>
-              <w:t>false</w:t>
-            </w:r>
-          </w:p>
-        </w:tc>
-        <w:tc>
-          <w:tcPr>
-            <w:tcW w:w="2147" w:type="dxa"/>
-          </w:tcPr>
-          <w:p>
-            <w:r>
-              <w:t>True/False</w:t>
-            </w:r>
-          </w:p>
-        </w:tc>
-      </w:tr>
-    </w:tbl>
-    <w:p>
-      <w:pPr>
-        <w:pStyle w:val="berschrift3"/>
-      </w:pPr>
-      <w:r>
-        <w:t xml:space="preserve">Information about the </w:t>
-      </w:r>
-      <w:proofErr w:type="spellStart"/>
-      <w:r>
-        <w:t>PageTransition</w:t>
-      </w:r>
-      <w:r>
-        <w:t>s</w:t>
-      </w:r>
-      <w:proofErr w:type="spellEnd"/>
-    </w:p>
-    <w:p>
-      <w:proofErr w:type="spellStart"/>
-      <w:r>
-        <w:t>PageTransition</w:t>
-      </w:r>
-      <w:proofErr w:type="spellEnd"/>
-      <w:r>
-        <w:t xml:space="preserve"> 1</w:t>
       </w:r>
     </w:p>
     <w:tbl>
@@ -1249,11 +826,369 @@
             <w:tcW w:w="2376" w:type="dxa"/>
           </w:tcPr>
           <w:p>
-            <w:proofErr w:type="spellStart"/>
+            <w:r>
+              <w:t>numberOfColumns</w:t>
+            </w:r>
+          </w:p>
+        </w:tc>
+        <w:tc>
+          <w:tcPr>
+            <w:tcW w:w="4713" w:type="dxa"/>
+          </w:tcPr>
+          <w:p>
+            <w:r>
+              <w:t>12</w:t>
+            </w:r>
+          </w:p>
+        </w:tc>
+        <w:tc>
+          <w:tcPr>
+            <w:tcW w:w="2147" w:type="dxa"/>
+          </w:tcPr>
+          <w:p>
+            <w:r>
+              <w:t>Number</w:t>
+            </w:r>
+          </w:p>
+        </w:tc>
+      </w:tr>
+      <w:tr>
+        <w:tc>
+          <w:tcPr>
+            <w:tcW w:w="2376" w:type="dxa"/>
+          </w:tcPr>
+          <w:p>
+            <w:r>
+              <w:t>markdownContent</w:t>
+            </w:r>
+          </w:p>
+        </w:tc>
+        <w:tc>
+          <w:tcPr>
+            <w:tcW w:w="4713" w:type="dxa"/>
+          </w:tcPr>
+          <w:p>
+            <w:r>
+              <w:t>This is the description of the storyline of vitamin2.</w:t>
+            </w:r>
+          </w:p>
+          <w:p>
+            <w:r>
+              <w:t>This is the first info page. Please go to the next info page and you will find out more.</w:t>
+            </w:r>
+          </w:p>
+        </w:tc>
+        <w:tc>
+          <w:tcPr>
+            <w:tcW w:w="2147" w:type="dxa"/>
+          </w:tcPr>
+          <w:p>
+            <w:r>
+              <w:t>Rich Text</w:t>
+            </w:r>
+            <w:r>
+              <w:t xml:space="preserve"> w</w:t>
+            </w:r>
+            <w:r>
+              <w:t>ith Tooltip</w:t>
+            </w:r>
+          </w:p>
+        </w:tc>
+      </w:tr>
+    </w:tbl>
+    <w:p/>
+    <w:p>
+      <w:r>
+        <w:lastRenderedPageBreak/>
+        <w:t>ImageComponent</w:t>
+      </w:r>
+    </w:p>
+    <w:tbl>
+      <w:tblPr>
+        <w:tblStyle w:val="Tabellenraster"/>
+        <w:tblW w:w="0" w:type="auto"/>
+        <w:tblLayout w:type="fixed"/>
+        <w:tblLook w:val="04A0" w:firstRow="1" w:lastRow="0" w:firstColumn="1" w:lastColumn="0" w:noHBand="0" w:noVBand="1"/>
+      </w:tblPr>
+      <w:tblGrid>
+        <w:gridCol w:w="2376"/>
+        <w:gridCol w:w="4713"/>
+        <w:gridCol w:w="2147"/>
+      </w:tblGrid>
+      <w:tr>
+        <w:tc>
+          <w:tcPr>
+            <w:tcW w:w="2376" w:type="dxa"/>
+          </w:tcPr>
+          <w:p>
+            <w:pPr>
+              <w:rPr>
+                <w:b/>
+              </w:rPr>
+            </w:pPr>
+            <w:r>
+              <w:rPr>
+                <w:b/>
+              </w:rPr>
+              <w:t>Name</w:t>
+            </w:r>
+          </w:p>
+        </w:tc>
+        <w:tc>
+          <w:tcPr>
+            <w:tcW w:w="4713" w:type="dxa"/>
+          </w:tcPr>
+          <w:p>
+            <w:pPr>
+              <w:rPr>
+                <w:b/>
+              </w:rPr>
+            </w:pPr>
+            <w:r>
+              <w:rPr>
+                <w:b/>
+              </w:rPr>
+              <w:t>Value</w:t>
+            </w:r>
+          </w:p>
+        </w:tc>
+        <w:tc>
+          <w:tcPr>
+            <w:tcW w:w="2147" w:type="dxa"/>
+          </w:tcPr>
+          <w:p>
+            <w:pPr>
+              <w:rPr>
+                <w:b/>
+              </w:rPr>
+            </w:pPr>
+            <w:r>
+              <w:rPr>
+                <w:b/>
+              </w:rPr>
+              <w:t>Data type</w:t>
+            </w:r>
+          </w:p>
+        </w:tc>
+      </w:tr>
+      <w:tr>
+        <w:tc>
+          <w:tcPr>
+            <w:tcW w:w="2376" w:type="dxa"/>
+          </w:tcPr>
+          <w:p>
+            <w:r>
+              <w:t>numberOfColumns</w:t>
+            </w:r>
+          </w:p>
+        </w:tc>
+        <w:tc>
+          <w:tcPr>
+            <w:tcW w:w="4713" w:type="dxa"/>
+          </w:tcPr>
+          <w:p>
+            <w:r>
+              <w:t>6</w:t>
+            </w:r>
+          </w:p>
+        </w:tc>
+        <w:tc>
+          <w:tcPr>
+            <w:tcW w:w="2147" w:type="dxa"/>
+          </w:tcPr>
+          <w:p>
+            <w:r>
+              <w:t>Number</w:t>
+            </w:r>
+          </w:p>
+        </w:tc>
+      </w:tr>
+      <w:tr>
+        <w:tc>
+          <w:tcPr>
+            <w:tcW w:w="2376" w:type="dxa"/>
+          </w:tcPr>
+          <w:p>
+            <w:r>
+              <w:t>Image</w:t>
+            </w:r>
+          </w:p>
+        </w:tc>
+        <w:tc>
+          <w:tcPr>
+            <w:tcW w:w="4713" w:type="dxa"/>
+          </w:tcPr>
+          <w:p>
+            <w:r>
+              <w:t>apple.jpg</w:t>
+            </w:r>
+          </w:p>
+        </w:tc>
+        <w:tc>
+          <w:tcPr>
+            <w:tcW w:w="2147" w:type="dxa"/>
+          </w:tcPr>
+          <w:p>
+            <w:r>
+              <w:t>Image</w:t>
+            </w:r>
+          </w:p>
+        </w:tc>
+      </w:tr>
+      <w:tr>
+        <w:tc>
+          <w:tcPr>
+            <w:tcW w:w="2376" w:type="dxa"/>
+          </w:tcPr>
+          <w:p>
+            <w:r>
+              <w:t>viewRectangle</w:t>
+            </w:r>
+          </w:p>
+        </w:tc>
+        <w:tc>
+          <w:tcPr>
+            <w:tcW w:w="4713" w:type="dxa"/>
+          </w:tcPr>
+          <w:p/>
+        </w:tc>
+        <w:tc>
+          <w:tcPr>
+            <w:tcW w:w="2147" w:type="dxa"/>
+          </w:tcPr>
+          <w:p>
+            <w:r>
+              <w:t>Coordinates of the rectangle</w:t>
+            </w:r>
+          </w:p>
+        </w:tc>
+      </w:tr>
+      <w:tr>
+        <w:tc>
+          <w:tcPr>
+            <w:tcW w:w="2376" w:type="dxa"/>
+          </w:tcPr>
+          <w:p>
+            <w:r>
+              <w:t>isZoomable</w:t>
+            </w:r>
+          </w:p>
+        </w:tc>
+        <w:tc>
+          <w:tcPr>
+            <w:tcW w:w="4713" w:type="dxa"/>
+          </w:tcPr>
+          <w:p>
+            <w:r>
+              <w:t>false</w:t>
+            </w:r>
+          </w:p>
+        </w:tc>
+        <w:tc>
+          <w:tcPr>
+            <w:tcW w:w="2147" w:type="dxa"/>
+          </w:tcPr>
+          <w:p>
+            <w:r>
+              <w:t>True/False</w:t>
+            </w:r>
+          </w:p>
+        </w:tc>
+      </w:tr>
+    </w:tbl>
+    <w:p>
+      <w:pPr>
+        <w:pStyle w:val="berschrift3"/>
+      </w:pPr>
+      <w:r>
+        <w:t>Information about the PageTransition</w:t>
+      </w:r>
+      <w:r>
+        <w:t>s</w:t>
+      </w:r>
+    </w:p>
+    <w:p>
+      <w:r>
+        <w:t>PageTransition 1</w:t>
+      </w:r>
+    </w:p>
+    <w:tbl>
+      <w:tblPr>
+        <w:tblStyle w:val="Tabellenraster"/>
+        <w:tblW w:w="0" w:type="auto"/>
+        <w:tblLayout w:type="fixed"/>
+        <w:tblLook w:val="04A0" w:firstRow="1" w:lastRow="0" w:firstColumn="1" w:lastColumn="0" w:noHBand="0" w:noVBand="1"/>
+      </w:tblPr>
+      <w:tblGrid>
+        <w:gridCol w:w="2376"/>
+        <w:gridCol w:w="4713"/>
+        <w:gridCol w:w="2147"/>
+      </w:tblGrid>
+      <w:tr>
+        <w:tc>
+          <w:tcPr>
+            <w:tcW w:w="2376" w:type="dxa"/>
+          </w:tcPr>
+          <w:p>
+            <w:pPr>
+              <w:rPr>
+                <w:b/>
+              </w:rPr>
+            </w:pPr>
+            <w:r>
+              <w:rPr>
+                <w:b/>
+              </w:rPr>
+              <w:t>Name</w:t>
+            </w:r>
+          </w:p>
+        </w:tc>
+        <w:tc>
+          <w:tcPr>
+            <w:tcW w:w="4713" w:type="dxa"/>
+          </w:tcPr>
+          <w:p>
+            <w:pPr>
+              <w:rPr>
+                <w:b/>
+              </w:rPr>
+            </w:pPr>
+            <w:r>
+              <w:rPr>
+                <w:b/>
+              </w:rPr>
+              <w:t>Value</w:t>
+            </w:r>
+          </w:p>
+        </w:tc>
+        <w:tc>
+          <w:tcPr>
+            <w:tcW w:w="2147" w:type="dxa"/>
+          </w:tcPr>
+          <w:p>
+            <w:pPr>
+              <w:rPr>
+                <w:b/>
+              </w:rPr>
+            </w:pPr>
+            <w:r>
+              <w:rPr>
+                <w:b/>
+              </w:rPr>
+              <w:t>Data type</w:t>
+            </w:r>
+          </w:p>
+        </w:tc>
+      </w:tr>
+      <w:tr>
+        <w:tc>
+          <w:tcPr>
+            <w:tcW w:w="2376" w:type="dxa"/>
+          </w:tcPr>
+          <w:p>
             <w:r>
               <w:t>Buttontext</w:t>
             </w:r>
-            <w:proofErr w:type="spellEnd"/>
           </w:p>
         </w:tc>
         <w:tc>
@@ -1279,11 +1214,9 @@
             <w:tcW w:w="2376" w:type="dxa"/>
           </w:tcPr>
           <w:p>
-            <w:proofErr w:type="spellStart"/>
             <w:r>
               <w:t>ToPage</w:t>
             </w:r>
-            <w:proofErr w:type="spellEnd"/>
           </w:p>
         </w:tc>
         <w:tc>
@@ -1649,11 +1582,9 @@
             <w:tcW w:w="2376" w:type="dxa"/>
           </w:tcPr>
           <w:p>
-            <w:proofErr w:type="spellStart"/>
             <w:r>
               <w:t>isActive</w:t>
             </w:r>
-            <w:proofErr w:type="spellEnd"/>
           </w:p>
         </w:tc>
         <w:tc>
@@ -1689,11 +1620,9 @@
             <w:tcW w:w="2376" w:type="dxa"/>
           </w:tcPr>
           <w:p>
-            <w:proofErr w:type="spellStart"/>
             <w:r>
               <w:t>continueRandomly</w:t>
             </w:r>
-            <w:proofErr w:type="spellEnd"/>
           </w:p>
         </w:tc>
         <w:tc>
@@ -1725,11 +1654,9 @@
             <w:tcW w:w="2376" w:type="dxa"/>
           </w:tcPr>
           <w:p>
-            <w:proofErr w:type="spellStart"/>
             <w:r>
               <w:t>timeLimit</w:t>
             </w:r>
-            <w:proofErr w:type="spellEnd"/>
           </w:p>
         </w:tc>
         <w:tc>
@@ -1755,11 +1682,9 @@
             <w:tcW w:w="2376" w:type="dxa"/>
           </w:tcPr>
           <w:p>
-            <w:proofErr w:type="spellStart"/>
             <w:r>
               <w:t>isTimerVisible</w:t>
             </w:r>
-            <w:proofErr w:type="spellEnd"/>
           </w:p>
         </w:tc>
         <w:tc>
@@ -1791,11 +1716,9 @@
             <w:tcW w:w="2376" w:type="dxa"/>
           </w:tcPr>
           <w:p>
-            <w:proofErr w:type="spellStart"/>
             <w:r>
               <w:t>isNotebookVisible</w:t>
             </w:r>
-            <w:proofErr w:type="spellEnd"/>
           </w:p>
         </w:tc>
         <w:tc>
@@ -1827,19 +1750,15 @@
             <w:tcW w:w="2376" w:type="dxa"/>
           </w:tcPr>
           <w:p>
-            <w:proofErr w:type="spellStart"/>
             <w:r>
               <w:t>autoTransitionOn</w:t>
             </w:r>
-            <w:proofErr w:type="spellEnd"/>
             <w:r>
               <w:br/>
             </w:r>
-            <w:proofErr w:type="spellStart"/>
             <w:r>
               <w:t>TimerExpiration</w:t>
             </w:r>
-            <w:proofErr w:type="spellEnd"/>
           </w:p>
         </w:tc>
         <w:tc>
@@ -1971,11 +1890,9 @@
             <w:tcW w:w="2376" w:type="dxa"/>
           </w:tcPr>
           <w:p>
-            <w:proofErr w:type="spellStart"/>
             <w:r>
               <w:t>startsStoryline</w:t>
             </w:r>
-            <w:proofErr w:type="spellEnd"/>
           </w:p>
         </w:tc>
         <w:tc>
@@ -2001,11 +1918,9 @@
             <w:tcW w:w="2376" w:type="dxa"/>
           </w:tcPr>
           <w:p>
-            <w:proofErr w:type="spellStart"/>
             <w:r>
               <w:t>isEndOfStory</w:t>
             </w:r>
-            <w:proofErr w:type="spellEnd"/>
             <w:r>
               <w:t xml:space="preserve"> </w:t>
             </w:r>
@@ -2045,14 +1960,12 @@
                 <w:b/>
               </w:rPr>
             </w:pPr>
-            <w:proofErr w:type="spellStart"/>
             <w:r>
               <w:rPr>
                 <w:b/>
               </w:rPr>
               <w:t>NotebookEntry</w:t>
             </w:r>
-            <w:proofErr w:type="spellEnd"/>
           </w:p>
         </w:tc>
         <w:tc>
@@ -2128,11 +2041,9 @@
             <w:tcW w:w="2376" w:type="dxa"/>
           </w:tcPr>
           <w:p>
-            <w:proofErr w:type="spellStart"/>
             <w:r>
               <w:t>createNotebookLink</w:t>
             </w:r>
-            <w:proofErr w:type="spellEnd"/>
           </w:p>
           <w:p>
             <w:r>
@@ -2156,22 +2067,13 @@
                 <w:b/>
               </w:rPr>
             </w:pPr>
-            <w:proofErr w:type="spellStart"/>
-            <w:r>
-              <w:t>onEnter</w:t>
-            </w:r>
-            <w:proofErr w:type="spellEnd"/>
-            <w:r>
-              <w:t>/</w:t>
+            <w:r>
+              <w:t>onEnter/</w:t>
             </w:r>
             <w:r>
               <w:br/>
-            </w:r>
-            <w:proofErr w:type="spellStart"/>
-            <w:r>
               <w:t>onExit</w:t>
             </w:r>
-            <w:proofErr w:type="spellEnd"/>
           </w:p>
         </w:tc>
       </w:tr>
@@ -2198,15 +2100,7 @@
           </w:tcPr>
           <w:p>
             <w:r>
-              <w:t xml:space="preserve">image name / </w:t>
-            </w:r>
-            <w:proofErr w:type="spellStart"/>
-            <w:r>
-              <w:t>pdf</w:t>
-            </w:r>
-            <w:proofErr w:type="spellEnd"/>
-            <w:r>
-              <w:t xml:space="preserve"> name</w:t>
+              <w:t>image name / pdf name</w:t>
             </w:r>
           </w:p>
         </w:tc>
@@ -2222,11 +2116,9 @@
       </w:r>
     </w:p>
     <w:p>
-      <w:proofErr w:type="spellStart"/>
       <w:r>
         <w:t>TextComponent</w:t>
       </w:r>
-      <w:proofErr w:type="spellEnd"/>
     </w:p>
     <w:tbl>
       <w:tblPr>
@@ -2307,11 +2199,9 @@
                 <w:tab w:val="center" w:pos="1080"/>
               </w:tabs>
             </w:pPr>
-            <w:proofErr w:type="spellStart"/>
             <w:r>
               <w:t>numberOfColumns</w:t>
             </w:r>
-            <w:proofErr w:type="spellEnd"/>
           </w:p>
         </w:tc>
         <w:tc>
@@ -2341,11 +2231,9 @@
             <w:tcW w:w="2376" w:type="dxa"/>
           </w:tcPr>
           <w:p>
-            <w:proofErr w:type="spellStart"/>
             <w:r>
               <w:t>markdownContent</w:t>
             </w:r>
-            <w:proofErr w:type="spellEnd"/>
           </w:p>
         </w:tc>
         <w:tc>
@@ -2377,11 +2265,9 @@
     </w:tbl>
     <w:p/>
     <w:p>
-      <w:proofErr w:type="spellStart"/>
       <w:r>
         <w:t>ImageComponent</w:t>
       </w:r>
-      <w:proofErr w:type="spellEnd"/>
     </w:p>
     <w:tbl>
       <w:tblPr>
@@ -2457,11 +2343,9 @@
             <w:tcW w:w="2376" w:type="dxa"/>
           </w:tcPr>
           <w:p>
-            <w:proofErr w:type="spellStart"/>
             <w:r>
               <w:t>numberOfColumns</w:t>
             </w:r>
-            <w:proofErr w:type="spellEnd"/>
           </w:p>
         </w:tc>
         <w:tc>
@@ -2523,11 +2407,9 @@
             <w:tcW w:w="2376" w:type="dxa"/>
           </w:tcPr>
           <w:p>
-            <w:proofErr w:type="spellStart"/>
             <w:r>
               <w:t>viewRectangle</w:t>
             </w:r>
-            <w:proofErr w:type="spellEnd"/>
           </w:p>
         </w:tc>
         <w:tc>
@@ -2553,11 +2435,9 @@
             <w:tcW w:w="2376" w:type="dxa"/>
           </w:tcPr>
           <w:p>
-            <w:proofErr w:type="spellStart"/>
             <w:r>
               <w:t>isZoomable</w:t>
             </w:r>
-            <w:proofErr w:type="spellEnd"/>
           </w:p>
         </w:tc>
         <w:tc>
@@ -2601,22 +2481,12 @@
       </w:pPr>
       <w:r>
         <w:lastRenderedPageBreak/>
-        <w:t xml:space="preserve">Information about the </w:t>
+        <w:t>Information about the PageTransitions</w:t>
       </w:r>
-      <w:proofErr w:type="spellStart"/>
-      <w:r>
-        <w:t>PageTransitions</w:t>
-      </w:r>
-      <w:proofErr w:type="spellEnd"/>
     </w:p>
     <w:p>
-      <w:proofErr w:type="spellStart"/>
       <w:r>
-        <w:t>PageTransition</w:t>
-      </w:r>
-      <w:proofErr w:type="spellEnd"/>
-      <w:r>
-        <w:t xml:space="preserve"> 1</w:t>
+        <w:t>PageTransition 1</w:t>
       </w:r>
     </w:p>
     <w:tbl>
@@ -2693,11 +2563,9 @@
             <w:tcW w:w="2376" w:type="dxa"/>
           </w:tcPr>
           <w:p>
-            <w:proofErr w:type="spellStart"/>
             <w:r>
               <w:t>ButtonText</w:t>
             </w:r>
-            <w:proofErr w:type="spellEnd"/>
           </w:p>
         </w:tc>
         <w:tc>
@@ -2736,11 +2604,9 @@
             <w:tcW w:w="2376" w:type="dxa"/>
           </w:tcPr>
           <w:p>
-            <w:proofErr w:type="spellStart"/>
             <w:r>
               <w:t>ToPage</w:t>
             </w:r>
-            <w:proofErr w:type="spellEnd"/>
           </w:p>
         </w:tc>
         <w:tc>
@@ -3110,11 +2976,9 @@
             <w:tcW w:w="2376" w:type="dxa"/>
           </w:tcPr>
           <w:p>
-            <w:proofErr w:type="spellStart"/>
             <w:r>
               <w:t>isActive</w:t>
             </w:r>
-            <w:proofErr w:type="spellEnd"/>
           </w:p>
         </w:tc>
         <w:tc>
@@ -3146,11 +3010,9 @@
             <w:tcW w:w="2376" w:type="dxa"/>
           </w:tcPr>
           <w:p>
-            <w:proofErr w:type="spellStart"/>
             <w:r>
               <w:t>continueRandomly</w:t>
             </w:r>
-            <w:proofErr w:type="spellEnd"/>
           </w:p>
         </w:tc>
         <w:tc>
@@ -3186,11 +3048,9 @@
             <w:tcW w:w="2376" w:type="dxa"/>
           </w:tcPr>
           <w:p>
-            <w:proofErr w:type="spellStart"/>
             <w:r>
               <w:t>timeLimit</w:t>
             </w:r>
-            <w:proofErr w:type="spellEnd"/>
           </w:p>
         </w:tc>
         <w:tc>
@@ -3220,11 +3080,9 @@
             <w:tcW w:w="2376" w:type="dxa"/>
           </w:tcPr>
           <w:p>
-            <w:proofErr w:type="spellStart"/>
             <w:r>
               <w:t>isTimerVisible</w:t>
             </w:r>
-            <w:proofErr w:type="spellEnd"/>
           </w:p>
         </w:tc>
         <w:tc>
@@ -3260,11 +3118,9 @@
             <w:tcW w:w="2376" w:type="dxa"/>
           </w:tcPr>
           <w:p>
-            <w:proofErr w:type="spellStart"/>
             <w:r>
               <w:t>isNotebookVisible</w:t>
             </w:r>
-            <w:proofErr w:type="spellEnd"/>
           </w:p>
         </w:tc>
         <w:tc>
@@ -3300,19 +3156,15 @@
             <w:tcW w:w="2376" w:type="dxa"/>
           </w:tcPr>
           <w:p>
-            <w:proofErr w:type="spellStart"/>
             <w:r>
               <w:t>autoTransitionOn</w:t>
             </w:r>
-            <w:proofErr w:type="spellEnd"/>
             <w:r>
               <w:br/>
             </w:r>
-            <w:proofErr w:type="spellStart"/>
             <w:r>
               <w:t>TimerExpiration</w:t>
             </w:r>
-            <w:proofErr w:type="spellEnd"/>
           </w:p>
         </w:tc>
         <w:tc>
@@ -3391,7 +3243,13 @@
           <w:tcPr>
             <w:tcW w:w="4713" w:type="dxa"/>
           </w:tcPr>
-          <w:p/>
+          <w:p>
+            <w:r>
+              <w:t>60 min</w:t>
+            </w:r>
+            <w:bookmarkStart w:id="0" w:name="_GoBack"/>
+            <w:bookmarkEnd w:id="0"/>
+          </w:p>
         </w:tc>
         <w:tc>
           <w:tcPr>
@@ -3444,11 +3302,9 @@
             <w:tcW w:w="2376" w:type="dxa"/>
           </w:tcPr>
           <w:p>
-            <w:proofErr w:type="spellStart"/>
             <w:r>
               <w:t>startsStoryline</w:t>
             </w:r>
-            <w:proofErr w:type="spellEnd"/>
           </w:p>
         </w:tc>
         <w:tc>
@@ -3478,11 +3334,9 @@
             <w:tcW w:w="2376" w:type="dxa"/>
           </w:tcPr>
           <w:p>
-            <w:proofErr w:type="spellStart"/>
             <w:r>
               <w:t>isEndOfStory</w:t>
             </w:r>
-            <w:proofErr w:type="spellEnd"/>
             <w:r>
               <w:t xml:space="preserve"> </w:t>
             </w:r>
@@ -3522,14 +3376,12 @@
                 <w:b/>
               </w:rPr>
             </w:pPr>
-            <w:proofErr w:type="spellStart"/>
             <w:r>
               <w:rPr>
                 <w:b/>
               </w:rPr>
               <w:t>NotebookEntry</w:t>
             </w:r>
-            <w:proofErr w:type="spellEnd"/>
           </w:p>
         </w:tc>
         <w:tc>
@@ -3605,11 +3457,9 @@
             <w:tcW w:w="2376" w:type="dxa"/>
           </w:tcPr>
           <w:p>
-            <w:proofErr w:type="spellStart"/>
             <w:r>
               <w:t>createNotebookLink</w:t>
             </w:r>
-            <w:proofErr w:type="spellEnd"/>
           </w:p>
           <w:p>
             <w:r>
@@ -3633,22 +3483,13 @@
                 <w:b/>
               </w:rPr>
             </w:pPr>
-            <w:proofErr w:type="spellStart"/>
-            <w:r>
-              <w:t>onEnter</w:t>
-            </w:r>
-            <w:proofErr w:type="spellEnd"/>
-            <w:r>
-              <w:t>/</w:t>
+            <w:r>
+              <w:t>onEnter/</w:t>
             </w:r>
             <w:r>
               <w:br/>
-            </w:r>
-            <w:proofErr w:type="spellStart"/>
-            <w:r>
               <w:t>onExit</w:t>
             </w:r>
-            <w:proofErr w:type="spellEnd"/>
           </w:p>
         </w:tc>
       </w:tr>
@@ -3675,15 +3516,7 @@
           </w:tcPr>
           <w:p>
             <w:r>
-              <w:t xml:space="preserve">image name / </w:t>
-            </w:r>
-            <w:proofErr w:type="spellStart"/>
-            <w:r>
-              <w:t>pdf</w:t>
-            </w:r>
-            <w:proofErr w:type="spellEnd"/>
-            <w:r>
-              <w:t xml:space="preserve"> name</w:t>
+              <w:t>image name / pdf name</w:t>
             </w:r>
           </w:p>
         </w:tc>
@@ -3705,784 +3538,8 @@
     </w:p>
     <w:p/>
     <w:p>
-      <w:proofErr w:type="spellStart"/>
       <w:r>
         <w:t>TextComponent</w:t>
-      </w:r>
-      <w:proofErr w:type="spellEnd"/>
-    </w:p>
-    <w:tbl>
-      <w:tblPr>
-        <w:tblStyle w:val="Tabellenraster"/>
-        <w:tblW w:w="0" w:type="auto"/>
-        <w:tblLayout w:type="fixed"/>
-        <w:tblLook w:val="04A0" w:firstRow="1" w:lastRow="0" w:firstColumn="1" w:lastColumn="0" w:noHBand="0" w:noVBand="1"/>
-      </w:tblPr>
-      <w:tblGrid>
-        <w:gridCol w:w="2376"/>
-        <w:gridCol w:w="4713"/>
-        <w:gridCol w:w="2147"/>
-      </w:tblGrid>
-      <w:tr>
-        <w:tc>
-          <w:tcPr>
-            <w:tcW w:w="2376" w:type="dxa"/>
-          </w:tcPr>
-          <w:p>
-            <w:pPr>
-              <w:rPr>
-                <w:b/>
-              </w:rPr>
-            </w:pPr>
-            <w:r>
-              <w:rPr>
-                <w:b/>
-              </w:rPr>
-              <w:t>Name</w:t>
-            </w:r>
-          </w:p>
-        </w:tc>
-        <w:tc>
-          <w:tcPr>
-            <w:tcW w:w="4713" w:type="dxa"/>
-          </w:tcPr>
-          <w:p>
-            <w:pPr>
-              <w:rPr>
-                <w:b/>
-              </w:rPr>
-            </w:pPr>
-            <w:r>
-              <w:rPr>
-                <w:b/>
-              </w:rPr>
-              <w:t>Value</w:t>
-            </w:r>
-          </w:p>
-        </w:tc>
-        <w:tc>
-          <w:tcPr>
-            <w:tcW w:w="2147" w:type="dxa"/>
-          </w:tcPr>
-          <w:p>
-            <w:pPr>
-              <w:rPr>
-                <w:b/>
-              </w:rPr>
-            </w:pPr>
-            <w:r>
-              <w:rPr>
-                <w:b/>
-              </w:rPr>
-              <w:t>Data type</w:t>
-            </w:r>
-          </w:p>
-        </w:tc>
-      </w:tr>
-      <w:tr>
-        <w:tc>
-          <w:tcPr>
-            <w:tcW w:w="2376" w:type="dxa"/>
-          </w:tcPr>
-          <w:p>
-            <w:proofErr w:type="spellStart"/>
-            <w:r>
-              <w:t>numberOfColumns</w:t>
-            </w:r>
-            <w:proofErr w:type="spellEnd"/>
-          </w:p>
-        </w:tc>
-        <w:tc>
-          <w:tcPr>
-            <w:tcW w:w="4713" w:type="dxa"/>
-          </w:tcPr>
-          <w:p>
-            <w:r>
-              <w:t>12</w:t>
-            </w:r>
-          </w:p>
-        </w:tc>
-        <w:tc>
-          <w:tcPr>
-            <w:tcW w:w="2147" w:type="dxa"/>
-          </w:tcPr>
-          <w:p>
-            <w:r>
-              <w:t>Number</w:t>
-            </w:r>
-          </w:p>
-        </w:tc>
-      </w:tr>
-      <w:tr>
-        <w:tc>
-          <w:tcPr>
-            <w:tcW w:w="2376" w:type="dxa"/>
-          </w:tcPr>
-          <w:p>
-            <w:proofErr w:type="spellStart"/>
-            <w:r>
-              <w:t>markdownContent</w:t>
-            </w:r>
-            <w:proofErr w:type="spellEnd"/>
-          </w:p>
-        </w:tc>
-        <w:tc>
-          <w:tcPr>
-            <w:tcW w:w="4713" w:type="dxa"/>
-          </w:tcPr>
-          <w:p>
-            <w:r>
-              <w:t>Do you know how many people work at vitamin2?</w:t>
-            </w:r>
-          </w:p>
-        </w:tc>
-        <w:tc>
-          <w:tcPr>
-            <w:tcW w:w="2147" w:type="dxa"/>
-          </w:tcPr>
-          <w:p>
-            <w:r>
-              <w:t>Rich Text with Tooltip</w:t>
-            </w:r>
-          </w:p>
-        </w:tc>
-      </w:tr>
-    </w:tbl>
-    <w:p/>
-    <w:p/>
-    <w:p>
-      <w:proofErr w:type="spellStart"/>
-      <w:r>
-        <w:t>Text</w:t>
-      </w:r>
-      <w:r>
-        <w:t>Exercise</w:t>
-      </w:r>
-      <w:proofErr w:type="spellEnd"/>
-    </w:p>
-    <w:tbl>
-      <w:tblPr>
-        <w:tblStyle w:val="Tabellenraster"/>
-        <w:tblW w:w="0" w:type="auto"/>
-        <w:tblLayout w:type="fixed"/>
-        <w:tblLook w:val="04A0" w:firstRow="1" w:lastRow="0" w:firstColumn="1" w:lastColumn="0" w:noHBand="0" w:noVBand="1"/>
-      </w:tblPr>
-      <w:tblGrid>
-        <w:gridCol w:w="2376"/>
-        <w:gridCol w:w="4713"/>
-        <w:gridCol w:w="2147"/>
-      </w:tblGrid>
-      <w:tr>
-        <w:tc>
-          <w:tcPr>
-            <w:tcW w:w="2376" w:type="dxa"/>
-          </w:tcPr>
-          <w:p>
-            <w:r>
-              <w:t>Name</w:t>
-            </w:r>
-          </w:p>
-        </w:tc>
-        <w:tc>
-          <w:tcPr>
-            <w:tcW w:w="4713" w:type="dxa"/>
-          </w:tcPr>
-          <w:p>
-            <w:pPr>
-              <w:rPr>
-                <w:b/>
-              </w:rPr>
-            </w:pPr>
-            <w:r>
-              <w:rPr>
-                <w:b/>
-              </w:rPr>
-              <w:t>Value</w:t>
-            </w:r>
-          </w:p>
-        </w:tc>
-        <w:tc>
-          <w:tcPr>
-            <w:tcW w:w="2147" w:type="dxa"/>
-          </w:tcPr>
-          <w:p>
-            <w:pPr>
-              <w:rPr>
-                <w:b/>
-              </w:rPr>
-            </w:pPr>
-            <w:r>
-              <w:rPr>
-                <w:b/>
-              </w:rPr>
-              <w:t>Data type</w:t>
-            </w:r>
-          </w:p>
-        </w:tc>
-      </w:tr>
-      <w:tr>
-        <w:trPr>
-          <w:trHeight w:val="311"/>
-        </w:trPr>
-        <w:tc>
-          <w:tcPr>
-            <w:tcW w:w="2376" w:type="dxa"/>
-          </w:tcPr>
-          <w:p>
-            <w:proofErr w:type="spellStart"/>
-            <w:r>
-              <w:t>numberOfColumns</w:t>
-            </w:r>
-            <w:proofErr w:type="spellEnd"/>
-          </w:p>
-        </w:tc>
-        <w:tc>
-          <w:tcPr>
-            <w:tcW w:w="4713" w:type="dxa"/>
-          </w:tcPr>
-          <w:p>
-            <w:r>
-              <w:t>6</w:t>
-            </w:r>
-          </w:p>
-        </w:tc>
-        <w:tc>
-          <w:tcPr>
-            <w:tcW w:w="2147" w:type="dxa"/>
-          </w:tcPr>
-          <w:p/>
-        </w:tc>
-      </w:tr>
-      <w:tr>
-        <w:tc>
-          <w:tcPr>
-            <w:tcW w:w="2376" w:type="dxa"/>
-          </w:tcPr>
-          <w:p>
-            <w:proofErr w:type="spellStart"/>
-            <w:r>
-              <w:t>minLength</w:t>
-            </w:r>
-            <w:proofErr w:type="spellEnd"/>
-          </w:p>
-        </w:tc>
-        <w:tc>
-          <w:tcPr>
-            <w:tcW w:w="4713" w:type="dxa"/>
-          </w:tcPr>
-          <w:p>
-            <w:r>
-              <w:t>0</w:t>
-            </w:r>
-          </w:p>
-        </w:tc>
-        <w:tc>
-          <w:tcPr>
-            <w:tcW w:w="2147" w:type="dxa"/>
-          </w:tcPr>
-          <w:p>
-            <w:r>
-              <w:t>Number</w:t>
-            </w:r>
-          </w:p>
-        </w:tc>
-      </w:tr>
-      <w:tr>
-        <w:tc>
-          <w:tcPr>
-            <w:tcW w:w="2376" w:type="dxa"/>
-          </w:tcPr>
-          <w:p>
-            <w:proofErr w:type="spellStart"/>
-            <w:r>
-              <w:t>maxLength</w:t>
-            </w:r>
-            <w:proofErr w:type="spellEnd"/>
-          </w:p>
-        </w:tc>
-        <w:tc>
-          <w:tcPr>
-            <w:tcW w:w="4713" w:type="dxa"/>
-          </w:tcPr>
-          <w:p>
-            <w:r>
-              <w:t>250</w:t>
-            </w:r>
-          </w:p>
-        </w:tc>
-        <w:tc>
-          <w:tcPr>
-            <w:tcW w:w="2147" w:type="dxa"/>
-          </w:tcPr>
-          <w:p>
-            <w:r>
-              <w:t>Number</w:t>
-            </w:r>
-          </w:p>
-        </w:tc>
-      </w:tr>
-      <w:tr>
-        <w:tc>
-          <w:tcPr>
-            <w:tcW w:w="2376" w:type="dxa"/>
-          </w:tcPr>
-          <w:p>
-            <w:proofErr w:type="spellStart"/>
-            <w:r>
-              <w:t>placeholderText</w:t>
-            </w:r>
-            <w:proofErr w:type="spellEnd"/>
-          </w:p>
-        </w:tc>
-        <w:tc>
-          <w:tcPr>
-            <w:tcW w:w="4713" w:type="dxa"/>
-          </w:tcPr>
-          <w:p>
-            <w:r>
-              <w:t>Add the number of people who work at vitamin2.</w:t>
-            </w:r>
-          </w:p>
-        </w:tc>
-        <w:tc>
-          <w:tcPr>
-            <w:tcW w:w="2147" w:type="dxa"/>
-          </w:tcPr>
-          <w:p>
-            <w:r>
-              <w:t>Text</w:t>
-            </w:r>
-          </w:p>
-        </w:tc>
-      </w:tr>
-      <w:tr>
-        <w:trPr>
-          <w:trHeight w:val="311"/>
-        </w:trPr>
-        <w:tc>
-          <w:tcPr>
-            <w:tcW w:w="2376" w:type="dxa"/>
-          </w:tcPr>
-          <w:p>
-            <w:proofErr w:type="spellStart"/>
-            <w:r>
-              <w:t>defaultText</w:t>
-            </w:r>
-            <w:proofErr w:type="spellEnd"/>
-          </w:p>
-        </w:tc>
-        <w:tc>
-          <w:tcPr>
-            <w:tcW w:w="4713" w:type="dxa"/>
-          </w:tcPr>
-          <w:p/>
-        </w:tc>
-        <w:tc>
-          <w:tcPr>
-            <w:tcW w:w="2147" w:type="dxa"/>
-          </w:tcPr>
-          <w:p>
-            <w:r>
-              <w:t>Text</w:t>
-            </w:r>
-          </w:p>
-        </w:tc>
-      </w:tr>
-      <w:tr>
-        <w:tc>
-          <w:tcPr>
-            <w:tcW w:w="9236" w:type="dxa"/>
-            <w:gridSpan w:val="3"/>
-          </w:tcPr>
-          <w:p>
-            <w:r>
-              <w:t>Solution 1 (multiple)</w:t>
-            </w:r>
-          </w:p>
-        </w:tc>
-      </w:tr>
-      <w:tr>
-        <w:tc>
-          <w:tcPr>
-            <w:tcW w:w="2376" w:type="dxa"/>
-          </w:tcPr>
-          <w:p>
-            <w:proofErr w:type="spellStart"/>
-            <w:r>
-              <w:t>textToCompare</w:t>
-            </w:r>
-            <w:proofErr w:type="spellEnd"/>
-          </w:p>
-        </w:tc>
-        <w:tc>
-          <w:tcPr>
-            <w:tcW w:w="4713" w:type="dxa"/>
-          </w:tcPr>
-          <w:p>
-            <w:r>
-              <w:t>25</w:t>
-            </w:r>
-          </w:p>
-        </w:tc>
-        <w:tc>
-          <w:tcPr>
-            <w:tcW w:w="2147" w:type="dxa"/>
-          </w:tcPr>
-          <w:p>
-            <w:r>
-              <w:t>Text</w:t>
-            </w:r>
-          </w:p>
-        </w:tc>
-      </w:tr>
-      <w:tr>
-        <w:tc>
-          <w:tcPr>
-            <w:tcW w:w="2376" w:type="dxa"/>
-          </w:tcPr>
-          <w:p>
-            <w:proofErr w:type="spellStart"/>
-            <w:r>
-              <w:t>textSolutionMode</w:t>
-            </w:r>
-            <w:proofErr w:type="spellEnd"/>
-          </w:p>
-        </w:tc>
-        <w:tc>
-          <w:tcPr>
-            <w:tcW w:w="4713" w:type="dxa"/>
-          </w:tcPr>
-          <w:p>
-            <w:proofErr w:type="spellStart"/>
-            <w:r>
-              <w:t>fullMatch</w:t>
-            </w:r>
-            <w:proofErr w:type="spellEnd"/>
-          </w:p>
-        </w:tc>
-        <w:tc>
-          <w:tcPr>
-            <w:tcW w:w="2147" w:type="dxa"/>
-          </w:tcPr>
-          <w:p>
-            <w:proofErr w:type="spellStart"/>
-            <w:r>
-              <w:t>containts</w:t>
-            </w:r>
-            <w:proofErr w:type="spellEnd"/>
-            <w:r>
-              <w:t xml:space="preserve">, </w:t>
-            </w:r>
-            <w:proofErr w:type="spellStart"/>
-            <w:r>
-              <w:t>fullMatch</w:t>
-            </w:r>
-            <w:proofErr w:type="spellEnd"/>
-            <w:r>
-              <w:t xml:space="preserve">, </w:t>
-            </w:r>
-            <w:proofErr w:type="spellStart"/>
-            <w:r>
-              <w:t>FuzzyComparison</w:t>
-            </w:r>
-            <w:proofErr w:type="spellEnd"/>
-          </w:p>
-        </w:tc>
-      </w:tr>
-    </w:tbl>
-    <w:p/>
-    <w:p>
-      <w:proofErr w:type="spellStart"/>
-      <w:r>
-        <w:t>RadioButtonExercise</w:t>
-      </w:r>
-      <w:proofErr w:type="spellEnd"/>
-    </w:p>
-    <w:tbl>
-      <w:tblPr>
-        <w:tblStyle w:val="Tabellenraster"/>
-        <w:tblW w:w="0" w:type="auto"/>
-        <w:tblLayout w:type="fixed"/>
-        <w:tblLook w:val="04A0" w:firstRow="1" w:lastRow="0" w:firstColumn="1" w:lastColumn="0" w:noHBand="0" w:noVBand="1"/>
-      </w:tblPr>
-      <w:tblGrid>
-        <w:gridCol w:w="2376"/>
-        <w:gridCol w:w="4713"/>
-        <w:gridCol w:w="2147"/>
-      </w:tblGrid>
-      <w:tr>
-        <w:tc>
-          <w:tcPr>
-            <w:tcW w:w="2376" w:type="dxa"/>
-          </w:tcPr>
-          <w:p>
-            <w:pPr>
-              <w:rPr>
-                <w:b/>
-              </w:rPr>
-            </w:pPr>
-            <w:r>
-              <w:rPr>
-                <w:b/>
-              </w:rPr>
-              <w:t>Name</w:t>
-            </w:r>
-          </w:p>
-        </w:tc>
-        <w:tc>
-          <w:tcPr>
-            <w:tcW w:w="4713" w:type="dxa"/>
-          </w:tcPr>
-          <w:p>
-            <w:pPr>
-              <w:rPr>
-                <w:b/>
-              </w:rPr>
-            </w:pPr>
-            <w:r>
-              <w:rPr>
-                <w:b/>
-              </w:rPr>
-              <w:t>Value</w:t>
-            </w:r>
-          </w:p>
-        </w:tc>
-        <w:tc>
-          <w:tcPr>
-            <w:tcW w:w="2147" w:type="dxa"/>
-          </w:tcPr>
-          <w:p>
-            <w:pPr>
-              <w:rPr>
-                <w:b/>
-              </w:rPr>
-            </w:pPr>
-            <w:r>
-              <w:rPr>
-                <w:b/>
-              </w:rPr>
-              <w:t>Data type</w:t>
-            </w:r>
-          </w:p>
-        </w:tc>
-      </w:tr>
-      <w:tr>
-        <w:tc>
-          <w:tcPr>
-            <w:tcW w:w="2376" w:type="dxa"/>
-          </w:tcPr>
-          <w:p>
-            <w:proofErr w:type="spellStart"/>
-            <w:r>
-              <w:t>numberOfColumns</w:t>
-            </w:r>
-            <w:proofErr w:type="spellEnd"/>
-          </w:p>
-        </w:tc>
-        <w:tc>
-          <w:tcPr>
-            <w:tcW w:w="4713" w:type="dxa"/>
-          </w:tcPr>
-          <w:p>
-            <w:r>
-              <w:t>6</w:t>
-            </w:r>
-          </w:p>
-        </w:tc>
-        <w:tc>
-          <w:tcPr>
-            <w:tcW w:w="2147" w:type="dxa"/>
-          </w:tcPr>
-          <w:p>
-            <w:r>
-              <w:t>Number</w:t>
-            </w:r>
-          </w:p>
-        </w:tc>
-      </w:tr>
-      <w:tr>
-        <w:tc>
-          <w:tcPr>
-            <w:tcW w:w="2376" w:type="dxa"/>
-          </w:tcPr>
-          <w:p>
-            <w:proofErr w:type="spellStart"/>
-            <w:r>
-              <w:t>placeholderText</w:t>
-            </w:r>
-            <w:proofErr w:type="spellEnd"/>
-          </w:p>
-        </w:tc>
-        <w:tc>
-          <w:tcPr>
-            <w:tcW w:w="4713" w:type="dxa"/>
-          </w:tcPr>
-          <w:p>
-            <w:r>
-              <w:t>Do you know how old vitamin2 is?</w:t>
-            </w:r>
-          </w:p>
-        </w:tc>
-        <w:tc>
-          <w:tcPr>
-            <w:tcW w:w="2147" w:type="dxa"/>
-          </w:tcPr>
-          <w:p>
-            <w:r>
-              <w:t>Text</w:t>
-            </w:r>
-          </w:p>
-        </w:tc>
-      </w:tr>
-      <w:tr>
-        <w:tc>
-          <w:tcPr>
-            <w:tcW w:w="2376" w:type="dxa"/>
-          </w:tcPr>
-          <w:p>
-            <w:r>
-              <w:t>Option 1 (multiple)</w:t>
-            </w:r>
-          </w:p>
-        </w:tc>
-        <w:tc>
-          <w:tcPr>
-            <w:tcW w:w="4713" w:type="dxa"/>
-          </w:tcPr>
-          <w:p>
-            <w:r>
-              <w:t>2 year old</w:t>
-            </w:r>
-          </w:p>
-        </w:tc>
-        <w:tc>
-          <w:tcPr>
-            <w:tcW w:w="2147" w:type="dxa"/>
-          </w:tcPr>
-          <w:p>
-            <w:r>
-              <w:t>Text</w:t>
-            </w:r>
-          </w:p>
-        </w:tc>
-      </w:tr>
-      <w:tr>
-        <w:tc>
-          <w:tcPr>
-            <w:tcW w:w="2376" w:type="dxa"/>
-          </w:tcPr>
-          <w:p>
-            <w:r>
-              <w:t>Option 2 (multiple)</w:t>
-            </w:r>
-          </w:p>
-        </w:tc>
-        <w:tc>
-          <w:tcPr>
-            <w:tcW w:w="4713" w:type="dxa"/>
-          </w:tcPr>
-          <w:p>
-            <w:r>
-              <w:t>5 year old</w:t>
-            </w:r>
-          </w:p>
-        </w:tc>
-        <w:tc>
-          <w:tcPr>
-            <w:tcW w:w="2147" w:type="dxa"/>
-          </w:tcPr>
-          <w:p/>
-        </w:tc>
-      </w:tr>
-      <w:tr>
-        <w:tc>
-          <w:tcPr>
-            <w:tcW w:w="2376" w:type="dxa"/>
-          </w:tcPr>
-          <w:p>
-            <w:r>
-              <w:t>Option 3 (multiple)</w:t>
-            </w:r>
-          </w:p>
-        </w:tc>
-        <w:tc>
-          <w:tcPr>
-            <w:tcW w:w="4713" w:type="dxa"/>
-          </w:tcPr>
-          <w:p>
-            <w:r>
-              <w:t>10 year old</w:t>
-            </w:r>
-          </w:p>
-        </w:tc>
-        <w:tc>
-          <w:tcPr>
-            <w:tcW w:w="2147" w:type="dxa"/>
-          </w:tcPr>
-          <w:p/>
-        </w:tc>
-      </w:tr>
-      <w:tr>
-        <w:tc>
-          <w:tcPr>
-            <w:tcW w:w="2376" w:type="dxa"/>
-          </w:tcPr>
-          <w:p>
-            <w:r>
-              <w:t>Correct Option</w:t>
-            </w:r>
-          </w:p>
-        </w:tc>
-        <w:tc>
-          <w:tcPr>
-            <w:tcW w:w="4713" w:type="dxa"/>
-          </w:tcPr>
-          <w:p>
-            <w:r>
-              <w:t>3</w:t>
-            </w:r>
-          </w:p>
-        </w:tc>
-        <w:tc>
-          <w:tcPr>
-            <w:tcW w:w="2147" w:type="dxa"/>
-          </w:tcPr>
-          <w:p>
-            <w:r>
-              <w:t>Number</w:t>
-            </w:r>
-          </w:p>
-        </w:tc>
-      </w:tr>
-    </w:tbl>
-    <w:p/>
-    <w:p>
-      <w:r>
-        <w:br w:type="page"/>
-      </w:r>
-    </w:p>
-    <w:p>
-      <w:pPr>
-        <w:pStyle w:val="berschrift3"/>
-      </w:pPr>
-      <w:r>
-        <w:lastRenderedPageBreak/>
-        <w:t xml:space="preserve">Information about the </w:t>
-      </w:r>
-      <w:proofErr w:type="spellStart"/>
-      <w:r>
-        <w:t>PageTransitions</w:t>
-      </w:r>
-      <w:proofErr w:type="spellEnd"/>
-    </w:p>
-    <w:p>
-      <w:proofErr w:type="spellStart"/>
-      <w:r>
-        <w:t>PageTransition</w:t>
-      </w:r>
-      <w:proofErr w:type="spellEnd"/>
-      <w:r>
-        <w:t xml:space="preserve"> 1</w:t>
       </w:r>
     </w:p>
     <w:tbl>
@@ -4559,54 +3616,18 @@
             <w:tcW w:w="2376" w:type="dxa"/>
           </w:tcPr>
           <w:p>
-            <w:proofErr w:type="spellStart"/>
-            <w:r>
-              <w:t>ButtonText</w:t>
-            </w:r>
-            <w:proofErr w:type="spellEnd"/>
-          </w:p>
-        </w:tc>
-        <w:tc>
-          <w:tcPr>
-            <w:tcW w:w="4713" w:type="dxa"/>
-          </w:tcPr>
-          <w:p>
-            <w:r>
-              <w:t>Next to the end and earn 100.00 CHF</w:t>
-            </w:r>
-          </w:p>
-        </w:tc>
-        <w:tc>
-          <w:tcPr>
-            <w:tcW w:w="2147" w:type="dxa"/>
-          </w:tcPr>
-          <w:p>
-            <w:r>
-              <w:t>Text</w:t>
-            </w:r>
-          </w:p>
-        </w:tc>
-      </w:tr>
-      <w:tr>
-        <w:tc>
-          <w:tcPr>
-            <w:tcW w:w="2376" w:type="dxa"/>
-          </w:tcPr>
-          <w:p>
-            <w:proofErr w:type="spellStart"/>
-            <w:r>
-              <w:t>ToPage</w:t>
-            </w:r>
-            <w:proofErr w:type="spellEnd"/>
-          </w:p>
-        </w:tc>
-        <w:tc>
-          <w:tcPr>
-            <w:tcW w:w="4713" w:type="dxa"/>
-          </w:tcPr>
-          <w:p>
-            <w:r>
-              <w:t>4</w:t>
+            <w:r>
+              <w:t>numberOfColumns</w:t>
+            </w:r>
+          </w:p>
+        </w:tc>
+        <w:tc>
+          <w:tcPr>
+            <w:tcW w:w="4713" w:type="dxa"/>
+          </w:tcPr>
+          <w:p>
+            <w:r>
+              <w:t>12</w:t>
             </w:r>
           </w:p>
         </w:tc>
@@ -4628,203 +3649,40 @@
           </w:tcPr>
           <w:p>
             <w:r>
-              <w:t>Add / Remove Money</w:t>
-            </w:r>
-          </w:p>
-        </w:tc>
-        <w:tc>
-          <w:tcPr>
-            <w:tcW w:w="4713" w:type="dxa"/>
-          </w:tcPr>
-          <w:p>
-            <w:r>
-              <w:t>+100.00</w:t>
-            </w:r>
-          </w:p>
-        </w:tc>
-        <w:tc>
-          <w:tcPr>
-            <w:tcW w:w="2147" w:type="dxa"/>
-          </w:tcPr>
-          <w:p>
-            <w:r>
-              <w:t>Number</w:t>
-            </w:r>
-          </w:p>
-        </w:tc>
-      </w:tr>
-      <w:tr>
-        <w:tc>
-          <w:tcPr>
-            <w:tcW w:w="2376" w:type="dxa"/>
-          </w:tcPr>
-          <w:p>
-            <w:r>
-              <w:t>Add / Remove Time</w:t>
-            </w:r>
-          </w:p>
-        </w:tc>
-        <w:tc>
-          <w:tcPr>
-            <w:tcW w:w="4713" w:type="dxa"/>
-          </w:tcPr>
-          <w:p/>
-        </w:tc>
-        <w:tc>
-          <w:tcPr>
-            <w:tcW w:w="2147" w:type="dxa"/>
-          </w:tcPr>
-          <w:p>
-            <w:r>
-              <w:t>Number</w:t>
-            </w:r>
-          </w:p>
-        </w:tc>
-      </w:tr>
-      <w:tr>
-        <w:tc>
-          <w:tcPr>
-            <w:tcW w:w="2376" w:type="dxa"/>
-          </w:tcPr>
-          <w:p>
-            <w:r>
-              <w:t>Visited pages to have this available</w:t>
-            </w:r>
-          </w:p>
-        </w:tc>
-        <w:tc>
-          <w:tcPr>
-            <w:tcW w:w="4713" w:type="dxa"/>
-          </w:tcPr>
-          <w:p/>
-        </w:tc>
-        <w:tc>
-          <w:tcPr>
-            <w:tcW w:w="2147" w:type="dxa"/>
-          </w:tcPr>
-          <w:p>
-            <w:r>
-              <w:t>Number</w:t>
-            </w:r>
-          </w:p>
-        </w:tc>
-      </w:tr>
-      <w:tr>
-        <w:tc>
-          <w:tcPr>
-            <w:tcW w:w="2376" w:type="dxa"/>
-          </w:tcPr>
-          <w:p>
-            <w:r>
-              <w:t>Not visited pages to have this available</w:t>
-            </w:r>
-          </w:p>
-        </w:tc>
-        <w:tc>
-          <w:tcPr>
-            <w:tcW w:w="4713" w:type="dxa"/>
-          </w:tcPr>
-          <w:p/>
-        </w:tc>
-        <w:tc>
-          <w:tcPr>
-            <w:tcW w:w="2147" w:type="dxa"/>
-          </w:tcPr>
-          <w:p>
-            <w:r>
-              <w:t>Number</w:t>
-            </w:r>
-          </w:p>
-        </w:tc>
-      </w:tr>
-      <w:tr>
-        <w:tc>
-          <w:tcPr>
-            <w:tcW w:w="2376" w:type="dxa"/>
-          </w:tcPr>
-          <w:p>
-            <w:r>
-              <w:t>Is available until virtual time is elapsed</w:t>
-            </w:r>
-          </w:p>
-        </w:tc>
-        <w:tc>
-          <w:tcPr>
-            <w:tcW w:w="4713" w:type="dxa"/>
-          </w:tcPr>
-          <w:p/>
-        </w:tc>
-        <w:tc>
-          <w:tcPr>
-            <w:tcW w:w="2147" w:type="dxa"/>
-          </w:tcPr>
-          <w:p>
-            <w:r>
-              <w:t>Duration of time</w:t>
-            </w:r>
-          </w:p>
-        </w:tc>
-      </w:tr>
-      <w:tr>
-        <w:tc>
-          <w:tcPr>
-            <w:tcW w:w="2376" w:type="dxa"/>
-          </w:tcPr>
-          <w:p>
-            <w:r>
-              <w:t>Is available if exercises are correct</w:t>
-            </w:r>
-          </w:p>
-        </w:tc>
-        <w:tc>
-          <w:tcPr>
-            <w:tcW w:w="4713" w:type="dxa"/>
-          </w:tcPr>
-          <w:p>
-            <w:proofErr w:type="spellStart"/>
-            <w:r>
-              <w:t>Text</w:t>
-            </w:r>
-            <w:r>
-              <w:t>Exercise</w:t>
-            </w:r>
-            <w:proofErr w:type="spellEnd"/>
-          </w:p>
-          <w:p/>
-        </w:tc>
-        <w:tc>
-          <w:tcPr>
-            <w:tcW w:w="2147" w:type="dxa"/>
-          </w:tcPr>
-          <w:p>
-            <w:r>
-              <w:t>List of exercises wh</w:t>
-            </w:r>
-            <w:r>
-              <w:t>ich</w:t>
-            </w:r>
-            <w:r>
-              <w:t xml:space="preserve"> </w:t>
-            </w:r>
-            <w:r>
-              <w:t>has</w:t>
-            </w:r>
-            <w:r>
-              <w:t xml:space="preserve"> to be correct</w:t>
+              <w:t>markdownContent</w:t>
+            </w:r>
+          </w:p>
+        </w:tc>
+        <w:tc>
+          <w:tcPr>
+            <w:tcW w:w="4713" w:type="dxa"/>
+          </w:tcPr>
+          <w:p>
+            <w:r>
+              <w:t>Do you know how many people work at vitamin2?</w:t>
+            </w:r>
+          </w:p>
+        </w:tc>
+        <w:tc>
+          <w:tcPr>
+            <w:tcW w:w="2147" w:type="dxa"/>
+          </w:tcPr>
+          <w:p>
+            <w:r>
+              <w:t>Rich Text with Tooltip</w:t>
             </w:r>
           </w:p>
         </w:tc>
       </w:tr>
     </w:tbl>
     <w:p/>
+    <w:p/>
     <w:p>
-      <w:proofErr w:type="spellStart"/>
       <w:r>
-        <w:t>PageTransition</w:t>
+        <w:t>Text</w:t>
       </w:r>
-      <w:proofErr w:type="spellEnd"/>
       <w:r>
-        <w:t xml:space="preserve"> 2</w:t>
+        <w:t>Exercise</w:t>
       </w:r>
     </w:p>
     <w:tbl>
@@ -4845,6 +3703,16 @@
             <w:tcW w:w="2376" w:type="dxa"/>
           </w:tcPr>
           <w:p>
+            <w:r>
+              <w:t>Name</w:t>
+            </w:r>
+          </w:p>
+        </w:tc>
+        <w:tc>
+          <w:tcPr>
+            <w:tcW w:w="4713" w:type="dxa"/>
+          </w:tcPr>
+          <w:p>
             <w:pPr>
               <w:rPr>
                 <w:b/>
@@ -4854,13 +3722,13 @@
               <w:rPr>
                 <w:b/>
               </w:rPr>
-              <w:t>Name</w:t>
-            </w:r>
-          </w:p>
-        </w:tc>
-        <w:tc>
-          <w:tcPr>
-            <w:tcW w:w="4713" w:type="dxa"/>
+              <w:t>Value</w:t>
+            </w:r>
+          </w:p>
+        </w:tc>
+        <w:tc>
+          <w:tcPr>
+            <w:tcW w:w="2147" w:type="dxa"/>
           </w:tcPr>
           <w:p>
             <w:pPr>
@@ -4872,52 +3740,124 @@
               <w:rPr>
                 <w:b/>
               </w:rPr>
-              <w:t>Value</w:t>
-            </w:r>
-          </w:p>
-        </w:tc>
-        <w:tc>
-          <w:tcPr>
-            <w:tcW w:w="2147" w:type="dxa"/>
-          </w:tcPr>
-          <w:p>
-            <w:pPr>
-              <w:rPr>
-                <w:b/>
-              </w:rPr>
-            </w:pPr>
-            <w:r>
-              <w:rPr>
-                <w:b/>
-              </w:rPr>
               <w:t>Data type</w:t>
             </w:r>
           </w:p>
         </w:tc>
       </w:tr>
       <w:tr>
-        <w:tc>
-          <w:tcPr>
-            <w:tcW w:w="2376" w:type="dxa"/>
-          </w:tcPr>
-          <w:p>
-            <w:proofErr w:type="spellStart"/>
-            <w:r>
-              <w:t>ButtonText</w:t>
-            </w:r>
-            <w:proofErr w:type="spellEnd"/>
-          </w:p>
-        </w:tc>
-        <w:tc>
-          <w:tcPr>
-            <w:tcW w:w="4713" w:type="dxa"/>
-          </w:tcPr>
-          <w:p>
-            <w:r>
-              <w:t xml:space="preserve">Next to the end and earn </w:t>
-            </w:r>
-            <w:r>
-              <w:t>1 hour</w:t>
+        <w:trPr>
+          <w:trHeight w:val="311"/>
+        </w:trPr>
+        <w:tc>
+          <w:tcPr>
+            <w:tcW w:w="2376" w:type="dxa"/>
+          </w:tcPr>
+          <w:p>
+            <w:r>
+              <w:t>numberOfColumns</w:t>
+            </w:r>
+          </w:p>
+        </w:tc>
+        <w:tc>
+          <w:tcPr>
+            <w:tcW w:w="4713" w:type="dxa"/>
+          </w:tcPr>
+          <w:p>
+            <w:r>
+              <w:t>6</w:t>
+            </w:r>
+          </w:p>
+        </w:tc>
+        <w:tc>
+          <w:tcPr>
+            <w:tcW w:w="2147" w:type="dxa"/>
+          </w:tcPr>
+          <w:p/>
+        </w:tc>
+      </w:tr>
+      <w:tr>
+        <w:tc>
+          <w:tcPr>
+            <w:tcW w:w="2376" w:type="dxa"/>
+          </w:tcPr>
+          <w:p>
+            <w:r>
+              <w:t>minLength</w:t>
+            </w:r>
+          </w:p>
+        </w:tc>
+        <w:tc>
+          <w:tcPr>
+            <w:tcW w:w="4713" w:type="dxa"/>
+          </w:tcPr>
+          <w:p>
+            <w:r>
+              <w:t>0</w:t>
+            </w:r>
+          </w:p>
+        </w:tc>
+        <w:tc>
+          <w:tcPr>
+            <w:tcW w:w="2147" w:type="dxa"/>
+          </w:tcPr>
+          <w:p>
+            <w:r>
+              <w:t>Number</w:t>
+            </w:r>
+          </w:p>
+        </w:tc>
+      </w:tr>
+      <w:tr>
+        <w:tc>
+          <w:tcPr>
+            <w:tcW w:w="2376" w:type="dxa"/>
+          </w:tcPr>
+          <w:p>
+            <w:r>
+              <w:t>maxLength</w:t>
+            </w:r>
+          </w:p>
+        </w:tc>
+        <w:tc>
+          <w:tcPr>
+            <w:tcW w:w="4713" w:type="dxa"/>
+          </w:tcPr>
+          <w:p>
+            <w:r>
+              <w:t>250</w:t>
+            </w:r>
+          </w:p>
+        </w:tc>
+        <w:tc>
+          <w:tcPr>
+            <w:tcW w:w="2147" w:type="dxa"/>
+          </w:tcPr>
+          <w:p>
+            <w:r>
+              <w:t>Number</w:t>
+            </w:r>
+          </w:p>
+        </w:tc>
+      </w:tr>
+      <w:tr>
+        <w:tc>
+          <w:tcPr>
+            <w:tcW w:w="2376" w:type="dxa"/>
+          </w:tcPr>
+          <w:p>
+            <w:r>
+              <w:t>placeholderText</w:t>
+            </w:r>
+          </w:p>
+        </w:tc>
+        <w:tc>
+          <w:tcPr>
+            <w:tcW w:w="4713" w:type="dxa"/>
+          </w:tcPr>
+          <w:p>
+            <w:r>
+              <w:t>Add the number of people who work at vitamin2.</w:t>
             </w:r>
           </w:p>
         </w:tc>
@@ -4933,186 +3873,8 @@
         </w:tc>
       </w:tr>
       <w:tr>
-        <w:tc>
-          <w:tcPr>
-            <w:tcW w:w="2376" w:type="dxa"/>
-          </w:tcPr>
-          <w:p>
-            <w:proofErr w:type="spellStart"/>
-            <w:r>
-              <w:t>ToPage</w:t>
-            </w:r>
-            <w:proofErr w:type="spellEnd"/>
-          </w:p>
-        </w:tc>
-        <w:tc>
-          <w:tcPr>
-            <w:tcW w:w="4713" w:type="dxa"/>
-          </w:tcPr>
-          <w:p>
-            <w:r>
-              <w:t>4</w:t>
-            </w:r>
-          </w:p>
-        </w:tc>
-        <w:tc>
-          <w:tcPr>
-            <w:tcW w:w="2147" w:type="dxa"/>
-          </w:tcPr>
-          <w:p>
-            <w:r>
-              <w:t>Number</w:t>
-            </w:r>
-          </w:p>
-        </w:tc>
-      </w:tr>
-      <w:tr>
-        <w:tc>
-          <w:tcPr>
-            <w:tcW w:w="2376" w:type="dxa"/>
-          </w:tcPr>
-          <w:p>
-            <w:r>
-              <w:t>Add / Remove Money</w:t>
-            </w:r>
-          </w:p>
-        </w:tc>
-        <w:tc>
-          <w:tcPr>
-            <w:tcW w:w="4713" w:type="dxa"/>
-          </w:tcPr>
-          <w:p/>
-        </w:tc>
-        <w:tc>
-          <w:tcPr>
-            <w:tcW w:w="2147" w:type="dxa"/>
-          </w:tcPr>
-          <w:p>
-            <w:r>
-              <w:t>Number</w:t>
-            </w:r>
-          </w:p>
-        </w:tc>
-      </w:tr>
-      <w:tr>
-        <w:tc>
-          <w:tcPr>
-            <w:tcW w:w="2376" w:type="dxa"/>
-          </w:tcPr>
-          <w:p>
-            <w:r>
-              <w:t>Add / Remove Time</w:t>
-            </w:r>
-          </w:p>
-        </w:tc>
-        <w:tc>
-          <w:tcPr>
-            <w:tcW w:w="4713" w:type="dxa"/>
-          </w:tcPr>
-          <w:p>
-            <w:r>
-              <w:t>+ 1h</w:t>
-            </w:r>
-          </w:p>
-        </w:tc>
-        <w:tc>
-          <w:tcPr>
-            <w:tcW w:w="2147" w:type="dxa"/>
-          </w:tcPr>
-          <w:p>
-            <w:r>
-              <w:t>Number</w:t>
-            </w:r>
-          </w:p>
-        </w:tc>
-      </w:tr>
-      <w:tr>
-        <w:tc>
-          <w:tcPr>
-            <w:tcW w:w="2376" w:type="dxa"/>
-          </w:tcPr>
-          <w:p>
-            <w:r>
-              <w:t>Visited pages to have this available</w:t>
-            </w:r>
-          </w:p>
-        </w:tc>
-        <w:tc>
-          <w:tcPr>
-            <w:tcW w:w="4713" w:type="dxa"/>
-          </w:tcPr>
-          <w:p/>
-        </w:tc>
-        <w:tc>
-          <w:tcPr>
-            <w:tcW w:w="2147" w:type="dxa"/>
-          </w:tcPr>
-          <w:p>
-            <w:r>
-              <w:t>Number</w:t>
-            </w:r>
-          </w:p>
-        </w:tc>
-      </w:tr>
-      <w:tr>
-        <w:tc>
-          <w:tcPr>
-            <w:tcW w:w="2376" w:type="dxa"/>
-          </w:tcPr>
-          <w:p>
-            <w:r>
-              <w:t>Not visited pages to have this available</w:t>
-            </w:r>
-          </w:p>
-        </w:tc>
-        <w:tc>
-          <w:tcPr>
-            <w:tcW w:w="4713" w:type="dxa"/>
-          </w:tcPr>
-          <w:p/>
-        </w:tc>
-        <w:tc>
-          <w:tcPr>
-            <w:tcW w:w="2147" w:type="dxa"/>
-          </w:tcPr>
-          <w:p>
-            <w:r>
-              <w:t>Number</w:t>
-            </w:r>
-          </w:p>
-        </w:tc>
-      </w:tr>
-      <w:tr>
-        <w:tc>
-          <w:tcPr>
-            <w:tcW w:w="2376" w:type="dxa"/>
-          </w:tcPr>
-          <w:p>
-            <w:r>
-              <w:t>Is available until virtual time is elapsed</w:t>
-            </w:r>
-          </w:p>
-        </w:tc>
-        <w:tc>
-          <w:tcPr>
-            <w:tcW w:w="4713" w:type="dxa"/>
-          </w:tcPr>
-          <w:p/>
-        </w:tc>
-        <w:tc>
-          <w:tcPr>
-            <w:tcW w:w="2147" w:type="dxa"/>
-          </w:tcPr>
-          <w:p>
-            <w:r>
-              <w:t>Duration of time</w:t>
-            </w:r>
-          </w:p>
-        </w:tc>
-      </w:tr>
-      <w:tr>
         <w:trPr>
-          <w:trHeight w:val="883"/>
+          <w:trHeight w:val="311"/>
         </w:trPr>
         <w:tc>
           <w:tcPr>
@@ -5120,30 +3882,106 @@
           </w:tcPr>
           <w:p>
             <w:r>
-              <w:t>Is available if exercises are correct</w:t>
-            </w:r>
-          </w:p>
-        </w:tc>
-        <w:tc>
-          <w:tcPr>
-            <w:tcW w:w="4713" w:type="dxa"/>
-          </w:tcPr>
-          <w:p>
-            <w:proofErr w:type="spellStart"/>
-            <w:r>
-              <w:t>RadioButtonExercise</w:t>
-            </w:r>
-            <w:proofErr w:type="spellEnd"/>
-          </w:p>
-          <w:p/>
-        </w:tc>
-        <w:tc>
-          <w:tcPr>
-            <w:tcW w:w="2147" w:type="dxa"/>
-          </w:tcPr>
-          <w:p>
-            <w:r>
-              <w:t>List of exercises which has to be correct</w:t>
+              <w:t>defaultText</w:t>
+            </w:r>
+          </w:p>
+        </w:tc>
+        <w:tc>
+          <w:tcPr>
+            <w:tcW w:w="4713" w:type="dxa"/>
+          </w:tcPr>
+          <w:p/>
+        </w:tc>
+        <w:tc>
+          <w:tcPr>
+            <w:tcW w:w="2147" w:type="dxa"/>
+          </w:tcPr>
+          <w:p>
+            <w:r>
+              <w:t>Text</w:t>
+            </w:r>
+          </w:p>
+        </w:tc>
+      </w:tr>
+      <w:tr>
+        <w:tc>
+          <w:tcPr>
+            <w:tcW w:w="9236" w:type="dxa"/>
+            <w:gridSpan w:val="3"/>
+          </w:tcPr>
+          <w:p>
+            <w:r>
+              <w:t>Solution 1 (multiple)</w:t>
+            </w:r>
+          </w:p>
+        </w:tc>
+      </w:tr>
+      <w:tr>
+        <w:tc>
+          <w:tcPr>
+            <w:tcW w:w="2376" w:type="dxa"/>
+          </w:tcPr>
+          <w:p>
+            <w:r>
+              <w:t>textToCompare</w:t>
+            </w:r>
+          </w:p>
+        </w:tc>
+        <w:tc>
+          <w:tcPr>
+            <w:tcW w:w="4713" w:type="dxa"/>
+          </w:tcPr>
+          <w:p>
+            <w:r>
+              <w:t>25</w:t>
+            </w:r>
+          </w:p>
+        </w:tc>
+        <w:tc>
+          <w:tcPr>
+            <w:tcW w:w="2147" w:type="dxa"/>
+          </w:tcPr>
+          <w:p>
+            <w:r>
+              <w:t>Text</w:t>
+            </w:r>
+          </w:p>
+        </w:tc>
+      </w:tr>
+      <w:tr>
+        <w:tc>
+          <w:tcPr>
+            <w:tcW w:w="2376" w:type="dxa"/>
+          </w:tcPr>
+          <w:p>
+            <w:r>
+              <w:t>textSolutionMode</w:t>
+            </w:r>
+          </w:p>
+        </w:tc>
+        <w:tc>
+          <w:tcPr>
+            <w:tcW w:w="4713" w:type="dxa"/>
+          </w:tcPr>
+          <w:p>
+            <w:r>
+              <w:t>fullMatch</w:t>
+            </w:r>
+          </w:p>
+        </w:tc>
+        <w:tc>
+          <w:tcPr>
+            <w:tcW w:w="2147" w:type="dxa"/>
+          </w:tcPr>
+          <w:p>
+            <w:r>
+              <w:t>containts, fullMatch</w:t>
+            </w:r>
+            <w:r>
+              <w:t xml:space="preserve">, </w:t>
+            </w:r>
+            <w:r>
+              <w:t>FuzzyComparison</w:t>
             </w:r>
           </w:p>
         </w:tc>
@@ -5152,18 +3990,7 @@
     <w:p/>
     <w:p>
       <w:r>
-        <w:br w:type="page"/>
-      </w:r>
-    </w:p>
-    <w:p>
-      <w:proofErr w:type="spellStart"/>
-      <w:r>
-        <w:lastRenderedPageBreak/>
-        <w:t>PageTransition</w:t>
-      </w:r>
-      <w:proofErr w:type="spellEnd"/>
-      <w:r>
-        <w:t xml:space="preserve"> 3</w:t>
+        <w:t>RadioButtonExercise</w:t>
       </w:r>
     </w:p>
     <w:tbl>
@@ -5240,11 +4067,613 @@
             <w:tcW w:w="2376" w:type="dxa"/>
           </w:tcPr>
           <w:p>
-            <w:proofErr w:type="spellStart"/>
+            <w:r>
+              <w:t>numberOfColumns</w:t>
+            </w:r>
+          </w:p>
+        </w:tc>
+        <w:tc>
+          <w:tcPr>
+            <w:tcW w:w="4713" w:type="dxa"/>
+          </w:tcPr>
+          <w:p>
+            <w:r>
+              <w:t>6</w:t>
+            </w:r>
+          </w:p>
+        </w:tc>
+        <w:tc>
+          <w:tcPr>
+            <w:tcW w:w="2147" w:type="dxa"/>
+          </w:tcPr>
+          <w:p>
+            <w:r>
+              <w:t>Number</w:t>
+            </w:r>
+          </w:p>
+        </w:tc>
+      </w:tr>
+      <w:tr>
+        <w:tc>
+          <w:tcPr>
+            <w:tcW w:w="2376" w:type="dxa"/>
+          </w:tcPr>
+          <w:p>
+            <w:r>
+              <w:t>placeholderText</w:t>
+            </w:r>
+          </w:p>
+        </w:tc>
+        <w:tc>
+          <w:tcPr>
+            <w:tcW w:w="4713" w:type="dxa"/>
+          </w:tcPr>
+          <w:p>
+            <w:r>
+              <w:t>Do you know how old vitamin2 is?</w:t>
+            </w:r>
+          </w:p>
+        </w:tc>
+        <w:tc>
+          <w:tcPr>
+            <w:tcW w:w="2147" w:type="dxa"/>
+          </w:tcPr>
+          <w:p>
+            <w:r>
+              <w:t>Text</w:t>
+            </w:r>
+          </w:p>
+        </w:tc>
+      </w:tr>
+      <w:tr>
+        <w:tc>
+          <w:tcPr>
+            <w:tcW w:w="2376" w:type="dxa"/>
+          </w:tcPr>
+          <w:p>
+            <w:r>
+              <w:t>Option 1 (multiple)</w:t>
+            </w:r>
+          </w:p>
+        </w:tc>
+        <w:tc>
+          <w:tcPr>
+            <w:tcW w:w="4713" w:type="dxa"/>
+          </w:tcPr>
+          <w:p>
+            <w:r>
+              <w:t>2 year old</w:t>
+            </w:r>
+          </w:p>
+        </w:tc>
+        <w:tc>
+          <w:tcPr>
+            <w:tcW w:w="2147" w:type="dxa"/>
+          </w:tcPr>
+          <w:p>
+            <w:r>
+              <w:t>Text</w:t>
+            </w:r>
+          </w:p>
+        </w:tc>
+      </w:tr>
+      <w:tr>
+        <w:tc>
+          <w:tcPr>
+            <w:tcW w:w="2376" w:type="dxa"/>
+          </w:tcPr>
+          <w:p>
+            <w:r>
+              <w:t>Option 2 (multiple)</w:t>
+            </w:r>
+          </w:p>
+        </w:tc>
+        <w:tc>
+          <w:tcPr>
+            <w:tcW w:w="4713" w:type="dxa"/>
+          </w:tcPr>
+          <w:p>
+            <w:r>
+              <w:t>5 year old</w:t>
+            </w:r>
+          </w:p>
+        </w:tc>
+        <w:tc>
+          <w:tcPr>
+            <w:tcW w:w="2147" w:type="dxa"/>
+          </w:tcPr>
+          <w:p/>
+        </w:tc>
+      </w:tr>
+      <w:tr>
+        <w:tc>
+          <w:tcPr>
+            <w:tcW w:w="2376" w:type="dxa"/>
+          </w:tcPr>
+          <w:p>
+            <w:r>
+              <w:t>Option 3 (multiple)</w:t>
+            </w:r>
+          </w:p>
+        </w:tc>
+        <w:tc>
+          <w:tcPr>
+            <w:tcW w:w="4713" w:type="dxa"/>
+          </w:tcPr>
+          <w:p>
+            <w:r>
+              <w:t>10 year old</w:t>
+            </w:r>
+          </w:p>
+        </w:tc>
+        <w:tc>
+          <w:tcPr>
+            <w:tcW w:w="2147" w:type="dxa"/>
+          </w:tcPr>
+          <w:p/>
+        </w:tc>
+      </w:tr>
+      <w:tr>
+        <w:tc>
+          <w:tcPr>
+            <w:tcW w:w="2376" w:type="dxa"/>
+          </w:tcPr>
+          <w:p>
+            <w:r>
+              <w:t>Correct Option</w:t>
+            </w:r>
+          </w:p>
+        </w:tc>
+        <w:tc>
+          <w:tcPr>
+            <w:tcW w:w="4713" w:type="dxa"/>
+          </w:tcPr>
+          <w:p>
+            <w:r>
+              <w:t>3</w:t>
+            </w:r>
+          </w:p>
+        </w:tc>
+        <w:tc>
+          <w:tcPr>
+            <w:tcW w:w="2147" w:type="dxa"/>
+          </w:tcPr>
+          <w:p>
+            <w:r>
+              <w:t>Number</w:t>
+            </w:r>
+          </w:p>
+        </w:tc>
+      </w:tr>
+    </w:tbl>
+    <w:p/>
+    <w:p>
+      <w:r>
+        <w:br w:type="page"/>
+      </w:r>
+    </w:p>
+    <w:p>
+      <w:pPr>
+        <w:pStyle w:val="berschrift3"/>
+      </w:pPr>
+      <w:r>
+        <w:lastRenderedPageBreak/>
+        <w:t>Information about the PageTransitions</w:t>
+      </w:r>
+    </w:p>
+    <w:p>
+      <w:r>
+        <w:t>PageTransition 1</w:t>
+      </w:r>
+    </w:p>
+    <w:tbl>
+      <w:tblPr>
+        <w:tblStyle w:val="Tabellenraster"/>
+        <w:tblW w:w="0" w:type="auto"/>
+        <w:tblLayout w:type="fixed"/>
+        <w:tblLook w:val="04A0" w:firstRow="1" w:lastRow="0" w:firstColumn="1" w:lastColumn="0" w:noHBand="0" w:noVBand="1"/>
+      </w:tblPr>
+      <w:tblGrid>
+        <w:gridCol w:w="2376"/>
+        <w:gridCol w:w="4713"/>
+        <w:gridCol w:w="2147"/>
+      </w:tblGrid>
+      <w:tr>
+        <w:tc>
+          <w:tcPr>
+            <w:tcW w:w="2376" w:type="dxa"/>
+          </w:tcPr>
+          <w:p>
+            <w:pPr>
+              <w:rPr>
+                <w:b/>
+              </w:rPr>
+            </w:pPr>
+            <w:r>
+              <w:rPr>
+                <w:b/>
+              </w:rPr>
+              <w:t>Name</w:t>
+            </w:r>
+          </w:p>
+        </w:tc>
+        <w:tc>
+          <w:tcPr>
+            <w:tcW w:w="4713" w:type="dxa"/>
+          </w:tcPr>
+          <w:p>
+            <w:pPr>
+              <w:rPr>
+                <w:b/>
+              </w:rPr>
+            </w:pPr>
+            <w:r>
+              <w:rPr>
+                <w:b/>
+              </w:rPr>
+              <w:t>Value</w:t>
+            </w:r>
+          </w:p>
+        </w:tc>
+        <w:tc>
+          <w:tcPr>
+            <w:tcW w:w="2147" w:type="dxa"/>
+          </w:tcPr>
+          <w:p>
+            <w:pPr>
+              <w:rPr>
+                <w:b/>
+              </w:rPr>
+            </w:pPr>
+            <w:r>
+              <w:rPr>
+                <w:b/>
+              </w:rPr>
+              <w:t>Data type</w:t>
+            </w:r>
+          </w:p>
+        </w:tc>
+      </w:tr>
+      <w:tr>
+        <w:tc>
+          <w:tcPr>
+            <w:tcW w:w="2376" w:type="dxa"/>
+          </w:tcPr>
+          <w:p>
             <w:r>
               <w:t>ButtonText</w:t>
             </w:r>
-            <w:proofErr w:type="spellEnd"/>
+          </w:p>
+        </w:tc>
+        <w:tc>
+          <w:tcPr>
+            <w:tcW w:w="4713" w:type="dxa"/>
+          </w:tcPr>
+          <w:p>
+            <w:r>
+              <w:t>Next to the end and earn 100.00 CHF</w:t>
+            </w:r>
+          </w:p>
+        </w:tc>
+        <w:tc>
+          <w:tcPr>
+            <w:tcW w:w="2147" w:type="dxa"/>
+          </w:tcPr>
+          <w:p>
+            <w:r>
+              <w:t>Text</w:t>
+            </w:r>
+          </w:p>
+        </w:tc>
+      </w:tr>
+      <w:tr>
+        <w:tc>
+          <w:tcPr>
+            <w:tcW w:w="2376" w:type="dxa"/>
+          </w:tcPr>
+          <w:p>
+            <w:r>
+              <w:t>ToPage</w:t>
+            </w:r>
+          </w:p>
+        </w:tc>
+        <w:tc>
+          <w:tcPr>
+            <w:tcW w:w="4713" w:type="dxa"/>
+          </w:tcPr>
+          <w:p>
+            <w:r>
+              <w:t>4</w:t>
+            </w:r>
+          </w:p>
+        </w:tc>
+        <w:tc>
+          <w:tcPr>
+            <w:tcW w:w="2147" w:type="dxa"/>
+          </w:tcPr>
+          <w:p>
+            <w:r>
+              <w:t>Number</w:t>
+            </w:r>
+          </w:p>
+        </w:tc>
+      </w:tr>
+      <w:tr>
+        <w:tc>
+          <w:tcPr>
+            <w:tcW w:w="2376" w:type="dxa"/>
+          </w:tcPr>
+          <w:p>
+            <w:r>
+              <w:t>Add / Remove Money</w:t>
+            </w:r>
+          </w:p>
+        </w:tc>
+        <w:tc>
+          <w:tcPr>
+            <w:tcW w:w="4713" w:type="dxa"/>
+          </w:tcPr>
+          <w:p>
+            <w:r>
+              <w:t>+100.00</w:t>
+            </w:r>
+          </w:p>
+        </w:tc>
+        <w:tc>
+          <w:tcPr>
+            <w:tcW w:w="2147" w:type="dxa"/>
+          </w:tcPr>
+          <w:p>
+            <w:r>
+              <w:t>Number</w:t>
+            </w:r>
+          </w:p>
+        </w:tc>
+      </w:tr>
+      <w:tr>
+        <w:tc>
+          <w:tcPr>
+            <w:tcW w:w="2376" w:type="dxa"/>
+          </w:tcPr>
+          <w:p>
+            <w:r>
+              <w:t>Add / Remove Time</w:t>
+            </w:r>
+          </w:p>
+        </w:tc>
+        <w:tc>
+          <w:tcPr>
+            <w:tcW w:w="4713" w:type="dxa"/>
+          </w:tcPr>
+          <w:p/>
+        </w:tc>
+        <w:tc>
+          <w:tcPr>
+            <w:tcW w:w="2147" w:type="dxa"/>
+          </w:tcPr>
+          <w:p>
+            <w:r>
+              <w:t>Number</w:t>
+            </w:r>
+          </w:p>
+        </w:tc>
+      </w:tr>
+      <w:tr>
+        <w:tc>
+          <w:tcPr>
+            <w:tcW w:w="2376" w:type="dxa"/>
+          </w:tcPr>
+          <w:p>
+            <w:r>
+              <w:t>Visited pages to have this available</w:t>
+            </w:r>
+          </w:p>
+        </w:tc>
+        <w:tc>
+          <w:tcPr>
+            <w:tcW w:w="4713" w:type="dxa"/>
+          </w:tcPr>
+          <w:p/>
+        </w:tc>
+        <w:tc>
+          <w:tcPr>
+            <w:tcW w:w="2147" w:type="dxa"/>
+          </w:tcPr>
+          <w:p>
+            <w:r>
+              <w:t>Number</w:t>
+            </w:r>
+          </w:p>
+        </w:tc>
+      </w:tr>
+      <w:tr>
+        <w:tc>
+          <w:tcPr>
+            <w:tcW w:w="2376" w:type="dxa"/>
+          </w:tcPr>
+          <w:p>
+            <w:r>
+              <w:t>Not visited pages to have this available</w:t>
+            </w:r>
+          </w:p>
+        </w:tc>
+        <w:tc>
+          <w:tcPr>
+            <w:tcW w:w="4713" w:type="dxa"/>
+          </w:tcPr>
+          <w:p/>
+        </w:tc>
+        <w:tc>
+          <w:tcPr>
+            <w:tcW w:w="2147" w:type="dxa"/>
+          </w:tcPr>
+          <w:p>
+            <w:r>
+              <w:t>Number</w:t>
+            </w:r>
+          </w:p>
+        </w:tc>
+      </w:tr>
+      <w:tr>
+        <w:tc>
+          <w:tcPr>
+            <w:tcW w:w="2376" w:type="dxa"/>
+          </w:tcPr>
+          <w:p>
+            <w:r>
+              <w:t>Is available until virtual time is elapsed</w:t>
+            </w:r>
+          </w:p>
+        </w:tc>
+        <w:tc>
+          <w:tcPr>
+            <w:tcW w:w="4713" w:type="dxa"/>
+          </w:tcPr>
+          <w:p/>
+        </w:tc>
+        <w:tc>
+          <w:tcPr>
+            <w:tcW w:w="2147" w:type="dxa"/>
+          </w:tcPr>
+          <w:p>
+            <w:r>
+              <w:t>Duration of time</w:t>
+            </w:r>
+          </w:p>
+        </w:tc>
+      </w:tr>
+      <w:tr>
+        <w:tc>
+          <w:tcPr>
+            <w:tcW w:w="2376" w:type="dxa"/>
+          </w:tcPr>
+          <w:p>
+            <w:r>
+              <w:t>Is available if exercises are correct</w:t>
+            </w:r>
+          </w:p>
+        </w:tc>
+        <w:tc>
+          <w:tcPr>
+            <w:tcW w:w="4713" w:type="dxa"/>
+          </w:tcPr>
+          <w:p>
+            <w:r>
+              <w:t>Text</w:t>
+            </w:r>
+            <w:r>
+              <w:t>Exercise</w:t>
+            </w:r>
+          </w:p>
+          <w:p/>
+        </w:tc>
+        <w:tc>
+          <w:tcPr>
+            <w:tcW w:w="2147" w:type="dxa"/>
+          </w:tcPr>
+          <w:p>
+            <w:r>
+              <w:t>List of exercises wh</w:t>
+            </w:r>
+            <w:r>
+              <w:t>ich</w:t>
+            </w:r>
+            <w:r>
+              <w:t xml:space="preserve"> </w:t>
+            </w:r>
+            <w:r>
+              <w:t>has</w:t>
+            </w:r>
+            <w:r>
+              <w:t xml:space="preserve"> to be correct</w:t>
+            </w:r>
+          </w:p>
+        </w:tc>
+      </w:tr>
+    </w:tbl>
+    <w:p/>
+    <w:p>
+      <w:r>
+        <w:t>PageTransition 2</w:t>
+      </w:r>
+    </w:p>
+    <w:tbl>
+      <w:tblPr>
+        <w:tblStyle w:val="Tabellenraster"/>
+        <w:tblW w:w="0" w:type="auto"/>
+        <w:tblLayout w:type="fixed"/>
+        <w:tblLook w:val="04A0" w:firstRow="1" w:lastRow="0" w:firstColumn="1" w:lastColumn="0" w:noHBand="0" w:noVBand="1"/>
+      </w:tblPr>
+      <w:tblGrid>
+        <w:gridCol w:w="2376"/>
+        <w:gridCol w:w="4713"/>
+        <w:gridCol w:w="2147"/>
+      </w:tblGrid>
+      <w:tr>
+        <w:tc>
+          <w:tcPr>
+            <w:tcW w:w="2376" w:type="dxa"/>
+          </w:tcPr>
+          <w:p>
+            <w:pPr>
+              <w:rPr>
+                <w:b/>
+              </w:rPr>
+            </w:pPr>
+            <w:r>
+              <w:rPr>
+                <w:b/>
+              </w:rPr>
+              <w:t>Name</w:t>
+            </w:r>
+          </w:p>
+        </w:tc>
+        <w:tc>
+          <w:tcPr>
+            <w:tcW w:w="4713" w:type="dxa"/>
+          </w:tcPr>
+          <w:p>
+            <w:pPr>
+              <w:rPr>
+                <w:b/>
+              </w:rPr>
+            </w:pPr>
+            <w:r>
+              <w:rPr>
+                <w:b/>
+              </w:rPr>
+              <w:t>Value</w:t>
+            </w:r>
+          </w:p>
+        </w:tc>
+        <w:tc>
+          <w:tcPr>
+            <w:tcW w:w="2147" w:type="dxa"/>
+          </w:tcPr>
+          <w:p>
+            <w:pPr>
+              <w:rPr>
+                <w:b/>
+              </w:rPr>
+            </w:pPr>
+            <w:r>
+              <w:rPr>
+                <w:b/>
+              </w:rPr>
+              <w:t>Data type</w:t>
+            </w:r>
+          </w:p>
+        </w:tc>
+      </w:tr>
+      <w:tr>
+        <w:tc>
+          <w:tcPr>
+            <w:tcW w:w="2376" w:type="dxa"/>
+          </w:tcPr>
+          <w:p>
+            <w:r>
+              <w:t>ButtonText</w:t>
+            </w:r>
           </w:p>
         </w:tc>
         <w:tc>
@@ -5256,6 +4685,334 @@
               <w:t xml:space="preserve">Next to the end and earn </w:t>
             </w:r>
             <w:r>
+              <w:t>1 hour</w:t>
+            </w:r>
+          </w:p>
+        </w:tc>
+        <w:tc>
+          <w:tcPr>
+            <w:tcW w:w="2147" w:type="dxa"/>
+          </w:tcPr>
+          <w:p>
+            <w:r>
+              <w:t>Text</w:t>
+            </w:r>
+          </w:p>
+        </w:tc>
+      </w:tr>
+      <w:tr>
+        <w:tc>
+          <w:tcPr>
+            <w:tcW w:w="2376" w:type="dxa"/>
+          </w:tcPr>
+          <w:p>
+            <w:r>
+              <w:t>ToPage</w:t>
+            </w:r>
+          </w:p>
+        </w:tc>
+        <w:tc>
+          <w:tcPr>
+            <w:tcW w:w="4713" w:type="dxa"/>
+          </w:tcPr>
+          <w:p>
+            <w:r>
+              <w:t>4</w:t>
+            </w:r>
+          </w:p>
+        </w:tc>
+        <w:tc>
+          <w:tcPr>
+            <w:tcW w:w="2147" w:type="dxa"/>
+          </w:tcPr>
+          <w:p>
+            <w:r>
+              <w:t>Number</w:t>
+            </w:r>
+          </w:p>
+        </w:tc>
+      </w:tr>
+      <w:tr>
+        <w:tc>
+          <w:tcPr>
+            <w:tcW w:w="2376" w:type="dxa"/>
+          </w:tcPr>
+          <w:p>
+            <w:r>
+              <w:t>Add / Remove Money</w:t>
+            </w:r>
+          </w:p>
+        </w:tc>
+        <w:tc>
+          <w:tcPr>
+            <w:tcW w:w="4713" w:type="dxa"/>
+          </w:tcPr>
+          <w:p/>
+        </w:tc>
+        <w:tc>
+          <w:tcPr>
+            <w:tcW w:w="2147" w:type="dxa"/>
+          </w:tcPr>
+          <w:p>
+            <w:r>
+              <w:t>Number</w:t>
+            </w:r>
+          </w:p>
+        </w:tc>
+      </w:tr>
+      <w:tr>
+        <w:tc>
+          <w:tcPr>
+            <w:tcW w:w="2376" w:type="dxa"/>
+          </w:tcPr>
+          <w:p>
+            <w:r>
+              <w:t>Add / Remove Time</w:t>
+            </w:r>
+          </w:p>
+        </w:tc>
+        <w:tc>
+          <w:tcPr>
+            <w:tcW w:w="4713" w:type="dxa"/>
+          </w:tcPr>
+          <w:p>
+            <w:r>
+              <w:t>+ 1h</w:t>
+            </w:r>
+          </w:p>
+        </w:tc>
+        <w:tc>
+          <w:tcPr>
+            <w:tcW w:w="2147" w:type="dxa"/>
+          </w:tcPr>
+          <w:p>
+            <w:r>
+              <w:t>Number</w:t>
+            </w:r>
+          </w:p>
+        </w:tc>
+      </w:tr>
+      <w:tr>
+        <w:tc>
+          <w:tcPr>
+            <w:tcW w:w="2376" w:type="dxa"/>
+          </w:tcPr>
+          <w:p>
+            <w:r>
+              <w:t>Visited pages to have this available</w:t>
+            </w:r>
+          </w:p>
+        </w:tc>
+        <w:tc>
+          <w:tcPr>
+            <w:tcW w:w="4713" w:type="dxa"/>
+          </w:tcPr>
+          <w:p/>
+        </w:tc>
+        <w:tc>
+          <w:tcPr>
+            <w:tcW w:w="2147" w:type="dxa"/>
+          </w:tcPr>
+          <w:p>
+            <w:r>
+              <w:t>Number</w:t>
+            </w:r>
+          </w:p>
+        </w:tc>
+      </w:tr>
+      <w:tr>
+        <w:tc>
+          <w:tcPr>
+            <w:tcW w:w="2376" w:type="dxa"/>
+          </w:tcPr>
+          <w:p>
+            <w:r>
+              <w:t>Not visited pages to have this available</w:t>
+            </w:r>
+          </w:p>
+        </w:tc>
+        <w:tc>
+          <w:tcPr>
+            <w:tcW w:w="4713" w:type="dxa"/>
+          </w:tcPr>
+          <w:p/>
+        </w:tc>
+        <w:tc>
+          <w:tcPr>
+            <w:tcW w:w="2147" w:type="dxa"/>
+          </w:tcPr>
+          <w:p>
+            <w:r>
+              <w:t>Number</w:t>
+            </w:r>
+          </w:p>
+        </w:tc>
+      </w:tr>
+      <w:tr>
+        <w:tc>
+          <w:tcPr>
+            <w:tcW w:w="2376" w:type="dxa"/>
+          </w:tcPr>
+          <w:p>
+            <w:r>
+              <w:t>Is available until virtual time is elapsed</w:t>
+            </w:r>
+          </w:p>
+        </w:tc>
+        <w:tc>
+          <w:tcPr>
+            <w:tcW w:w="4713" w:type="dxa"/>
+          </w:tcPr>
+          <w:p/>
+        </w:tc>
+        <w:tc>
+          <w:tcPr>
+            <w:tcW w:w="2147" w:type="dxa"/>
+          </w:tcPr>
+          <w:p>
+            <w:r>
+              <w:t>Duration of time</w:t>
+            </w:r>
+          </w:p>
+        </w:tc>
+      </w:tr>
+      <w:tr>
+        <w:trPr>
+          <w:trHeight w:val="883"/>
+        </w:trPr>
+        <w:tc>
+          <w:tcPr>
+            <w:tcW w:w="2376" w:type="dxa"/>
+          </w:tcPr>
+          <w:p>
+            <w:r>
+              <w:t>Is available if exercises are correct</w:t>
+            </w:r>
+          </w:p>
+        </w:tc>
+        <w:tc>
+          <w:tcPr>
+            <w:tcW w:w="4713" w:type="dxa"/>
+          </w:tcPr>
+          <w:p>
+            <w:r>
+              <w:t>RadioButtonExercise</w:t>
+            </w:r>
+          </w:p>
+          <w:p/>
+        </w:tc>
+        <w:tc>
+          <w:tcPr>
+            <w:tcW w:w="2147" w:type="dxa"/>
+          </w:tcPr>
+          <w:p>
+            <w:r>
+              <w:t>List of exercises which has to be correct</w:t>
+            </w:r>
+          </w:p>
+        </w:tc>
+      </w:tr>
+    </w:tbl>
+    <w:p/>
+    <w:p>
+      <w:r>
+        <w:br w:type="page"/>
+      </w:r>
+    </w:p>
+    <w:p>
+      <w:r>
+        <w:lastRenderedPageBreak/>
+        <w:t>PageTransition 3</w:t>
+      </w:r>
+    </w:p>
+    <w:tbl>
+      <w:tblPr>
+        <w:tblStyle w:val="Tabellenraster"/>
+        <w:tblW w:w="0" w:type="auto"/>
+        <w:tblLayout w:type="fixed"/>
+        <w:tblLook w:val="04A0" w:firstRow="1" w:lastRow="0" w:firstColumn="1" w:lastColumn="0" w:noHBand="0" w:noVBand="1"/>
+      </w:tblPr>
+      <w:tblGrid>
+        <w:gridCol w:w="2376"/>
+        <w:gridCol w:w="4713"/>
+        <w:gridCol w:w="2147"/>
+      </w:tblGrid>
+      <w:tr>
+        <w:tc>
+          <w:tcPr>
+            <w:tcW w:w="2376" w:type="dxa"/>
+          </w:tcPr>
+          <w:p>
+            <w:pPr>
+              <w:rPr>
+                <w:b/>
+              </w:rPr>
+            </w:pPr>
+            <w:r>
+              <w:rPr>
+                <w:b/>
+              </w:rPr>
+              <w:t>Name</w:t>
+            </w:r>
+          </w:p>
+        </w:tc>
+        <w:tc>
+          <w:tcPr>
+            <w:tcW w:w="4713" w:type="dxa"/>
+          </w:tcPr>
+          <w:p>
+            <w:pPr>
+              <w:rPr>
+                <w:b/>
+              </w:rPr>
+            </w:pPr>
+            <w:r>
+              <w:rPr>
+                <w:b/>
+              </w:rPr>
+              <w:t>Value</w:t>
+            </w:r>
+          </w:p>
+        </w:tc>
+        <w:tc>
+          <w:tcPr>
+            <w:tcW w:w="2147" w:type="dxa"/>
+          </w:tcPr>
+          <w:p>
+            <w:pPr>
+              <w:rPr>
+                <w:b/>
+              </w:rPr>
+            </w:pPr>
+            <w:r>
+              <w:rPr>
+                <w:b/>
+              </w:rPr>
+              <w:t>Data type</w:t>
+            </w:r>
+          </w:p>
+        </w:tc>
+      </w:tr>
+      <w:tr>
+        <w:tc>
+          <w:tcPr>
+            <w:tcW w:w="2376" w:type="dxa"/>
+          </w:tcPr>
+          <w:p>
+            <w:r>
+              <w:t>ButtonText</w:t>
+            </w:r>
+          </w:p>
+        </w:tc>
+        <w:tc>
+          <w:tcPr>
+            <w:tcW w:w="4713" w:type="dxa"/>
+          </w:tcPr>
+          <w:p>
+            <w:r>
+              <w:t xml:space="preserve">Next to the end and earn </w:t>
+            </w:r>
+            <w:r>
               <w:t>1 hour and 100.00 CHF</w:t>
             </w:r>
           </w:p>
@@ -5277,11 +5034,9 @@
             <w:tcW w:w="2376" w:type="dxa"/>
           </w:tcPr>
           <w:p>
-            <w:proofErr w:type="spellStart"/>
             <w:r>
               <w:t>ToPage</w:t>
             </w:r>
-            <w:proofErr w:type="spellEnd"/>
           </w:p>
         </w:tc>
         <w:tc>
@@ -5469,22 +5224,18 @@
             <w:tcW w:w="4713" w:type="dxa"/>
           </w:tcPr>
           <w:p>
-            <w:proofErr w:type="spellStart"/>
             <w:r>
               <w:t>Text</w:t>
             </w:r>
             <w:r>
               <w:t>Exercise</w:t>
             </w:r>
-            <w:proofErr w:type="spellEnd"/>
             <w:r>
               <w:t xml:space="preserve">, </w:t>
             </w:r>
-            <w:proofErr w:type="spellStart"/>
             <w:r>
               <w:t>RadioButtonExercise</w:t>
             </w:r>
-            <w:proofErr w:type="spellEnd"/>
           </w:p>
           <w:p/>
         </w:tc>
@@ -5667,11 +5418,9 @@
             <w:tcW w:w="2376" w:type="dxa"/>
           </w:tcPr>
           <w:p>
-            <w:proofErr w:type="spellStart"/>
             <w:r>
               <w:t>isActive</w:t>
             </w:r>
-            <w:proofErr w:type="spellEnd"/>
           </w:p>
         </w:tc>
         <w:tc>
@@ -5703,11 +5452,9 @@
             <w:tcW w:w="2376" w:type="dxa"/>
           </w:tcPr>
           <w:p>
-            <w:proofErr w:type="spellStart"/>
             <w:r>
               <w:t>continueRandomly</w:t>
             </w:r>
-            <w:proofErr w:type="spellEnd"/>
           </w:p>
         </w:tc>
         <w:tc>
@@ -5739,11 +5486,9 @@
             <w:tcW w:w="2376" w:type="dxa"/>
           </w:tcPr>
           <w:p>
-            <w:proofErr w:type="spellStart"/>
             <w:r>
               <w:t>timeLimit</w:t>
             </w:r>
-            <w:proofErr w:type="spellEnd"/>
           </w:p>
         </w:tc>
         <w:tc>
@@ -5769,11 +5514,9 @@
             <w:tcW w:w="2376" w:type="dxa"/>
           </w:tcPr>
           <w:p>
-            <w:proofErr w:type="spellStart"/>
             <w:r>
               <w:t>isTimerVisible</w:t>
             </w:r>
-            <w:proofErr w:type="spellEnd"/>
           </w:p>
         </w:tc>
         <w:tc>
@@ -5805,11 +5548,9 @@
             <w:tcW w:w="2376" w:type="dxa"/>
           </w:tcPr>
           <w:p>
-            <w:proofErr w:type="spellStart"/>
             <w:r>
               <w:t>isNotebookVisible</w:t>
             </w:r>
-            <w:proofErr w:type="spellEnd"/>
           </w:p>
         </w:tc>
         <w:tc>
@@ -5841,19 +5582,15 @@
             <w:tcW w:w="2376" w:type="dxa"/>
           </w:tcPr>
           <w:p>
-            <w:proofErr w:type="spellStart"/>
             <w:r>
               <w:t>autoTransitionOn</w:t>
             </w:r>
-            <w:proofErr w:type="spellEnd"/>
             <w:r>
               <w:br/>
             </w:r>
-            <w:proofErr w:type="spellStart"/>
             <w:r>
               <w:t>TimerExpiration</w:t>
             </w:r>
-            <w:proofErr w:type="spellEnd"/>
           </w:p>
         </w:tc>
         <w:tc>
@@ -5917,7 +5654,6 @@
             <w:tcW w:w="2376" w:type="dxa"/>
           </w:tcPr>
           <w:p>
-            <w:bookmarkStart w:id="0" w:name="_GoBack" w:colFirst="0" w:colLast="0"/>
             <w:r>
               <w:t>Set</w:t>
             </w:r>
@@ -5980,18 +5716,15 @@
           </w:p>
         </w:tc>
       </w:tr>
-      <w:bookmarkEnd w:id="0"/>
-      <w:tr>
-        <w:tc>
-          <w:tcPr>
-            <w:tcW w:w="2376" w:type="dxa"/>
-          </w:tcPr>
-          <w:p>
-            <w:proofErr w:type="spellStart"/>
+      <w:tr>
+        <w:tc>
+          <w:tcPr>
+            <w:tcW w:w="2376" w:type="dxa"/>
+          </w:tcPr>
+          <w:p>
             <w:r>
               <w:t>startsStoryline</w:t>
             </w:r>
-            <w:proofErr w:type="spellEnd"/>
           </w:p>
         </w:tc>
         <w:tc>
@@ -6017,11 +5750,9 @@
             <w:tcW w:w="2376" w:type="dxa"/>
           </w:tcPr>
           <w:p>
-            <w:proofErr w:type="spellStart"/>
             <w:r>
               <w:t>isEndOfStory</w:t>
             </w:r>
-            <w:proofErr w:type="spellEnd"/>
             <w:r>
               <w:t xml:space="preserve"> </w:t>
             </w:r>
@@ -6065,14 +5796,12 @@
                 <w:b/>
               </w:rPr>
             </w:pPr>
-            <w:proofErr w:type="spellStart"/>
             <w:r>
               <w:rPr>
                 <w:b/>
               </w:rPr>
               <w:t>NotebookEntry</w:t>
             </w:r>
-            <w:proofErr w:type="spellEnd"/>
           </w:p>
         </w:tc>
         <w:tc>
@@ -6148,11 +5877,9 @@
             <w:tcW w:w="2376" w:type="dxa"/>
           </w:tcPr>
           <w:p>
-            <w:proofErr w:type="spellStart"/>
             <w:r>
               <w:t>createNotebookLink</w:t>
             </w:r>
-            <w:proofErr w:type="spellEnd"/>
           </w:p>
           <w:p>
             <w:r>
@@ -6176,22 +5903,13 @@
                 <w:b/>
               </w:rPr>
             </w:pPr>
-            <w:proofErr w:type="spellStart"/>
-            <w:r>
-              <w:t>onEnter</w:t>
-            </w:r>
-            <w:proofErr w:type="spellEnd"/>
-            <w:r>
-              <w:t>/</w:t>
+            <w:r>
+              <w:t>onEnter/</w:t>
             </w:r>
             <w:r>
               <w:br/>
-            </w:r>
-            <w:proofErr w:type="spellStart"/>
-            <w:r>
               <w:t>onExit</w:t>
             </w:r>
-            <w:proofErr w:type="spellEnd"/>
           </w:p>
         </w:tc>
       </w:tr>
@@ -6218,15 +5936,7 @@
           </w:tcPr>
           <w:p>
             <w:r>
-              <w:t xml:space="preserve">image name / </w:t>
-            </w:r>
-            <w:proofErr w:type="spellStart"/>
-            <w:r>
-              <w:t>pdf</w:t>
-            </w:r>
-            <w:proofErr w:type="spellEnd"/>
-            <w:r>
-              <w:t xml:space="preserve"> name</w:t>
+              <w:t>image name / pdf name</w:t>
             </w:r>
           </w:p>
         </w:tc>
@@ -6244,11 +5954,9 @@
     </w:p>
     <w:p/>
     <w:p>
-      <w:proofErr w:type="spellStart"/>
       <w:r>
         <w:t>TextComponent</w:t>
       </w:r>
-      <w:proofErr w:type="spellEnd"/>
     </w:p>
     <w:tbl>
       <w:tblPr>
@@ -6324,11 +6032,9 @@
             <w:tcW w:w="2376" w:type="dxa"/>
           </w:tcPr>
           <w:p>
-            <w:proofErr w:type="spellStart"/>
             <w:r>
               <w:t>numberOfColumns</w:t>
             </w:r>
-            <w:proofErr w:type="spellEnd"/>
           </w:p>
         </w:tc>
         <w:tc>
@@ -6358,11 +6064,9 @@
             <w:tcW w:w="2376" w:type="dxa"/>
           </w:tcPr>
           <w:p>
-            <w:proofErr w:type="spellStart"/>
             <w:r>
               <w:t>markdownContent</w:t>
             </w:r>
-            <w:proofErr w:type="spellEnd"/>
           </w:p>
         </w:tc>
         <w:tc>
@@ -7388,7 +7092,7 @@
   <a:extraClrSchemeLst/>
   <a:extLst>
     <a:ext uri="{05A4C25C-085E-4340-85A3-A5531E510DB2}">
-      <thm15:themeFamily xmlns:thm15="http://schemas.microsoft.com/office/thememl/2012/main" xmlns="" name="Office Theme" id="{62F939B6-93AF-4DB8-9C6B-D6C7DFDC589F}" vid="{4A3C46E8-61CC-4603-A589-7422A47A8E4A}"/>
+      <thm15:themeFamily xmlns="" xmlns:thm15="http://schemas.microsoft.com/office/thememl/2012/main" name="Office Theme" id="{62F939B6-93AF-4DB8-9C6B-D6C7DFDC589F}" vid="{4A3C46E8-61CC-4603-A589-7422A47A8E4A}"/>
     </a:ext>
   </a:extLst>
 </a:theme>

</xml_diff>

<commit_message>
changed docs to topic
</commit_message>
<xml_diff>
--- a/docs/content-grid-sample-full.docx
+++ b/docs/content-grid-sample-full.docx
@@ -6,8 +6,13 @@
       <w:pPr>
         <w:pStyle w:val="Titel"/>
       </w:pPr>
+      <w:bookmarkStart w:id="0" w:name="_GoBack"/>
+      <w:bookmarkEnd w:id="0"/>
       <w:r>
-        <w:t>Module vitamin2</w:t>
+        <w:t>Topic</w:t>
+      </w:r>
+      <w:r>
+        <w:t xml:space="preserve"> vitamin2</w:t>
       </w:r>
     </w:p>
     <w:p>
@@ -35,7 +40,10 @@
         <w:pStyle w:val="berschrift2"/>
       </w:pPr>
       <w:r>
-        <w:t>Page Presentation of the module</w:t>
+        <w:t xml:space="preserve">Page Presentation of the </w:t>
+      </w:r>
+      <w:r>
+        <w:t>Topic</w:t>
       </w:r>
       <w:r>
         <w:t xml:space="preserve"> 1/2</w:t>
@@ -172,7 +180,10 @@
           </w:tcPr>
           <w:p>
             <w:r>
-              <w:t>Module description 1/2</w:t>
+              <w:t>Topic</w:t>
+            </w:r>
+            <w:r>
+              <w:t xml:space="preserve"> description 1/2</w:t>
             </w:r>
           </w:p>
         </w:tc>
@@ -193,9 +204,11 @@
             <w:tcW w:w="2376" w:type="dxa"/>
           </w:tcPr>
           <w:p>
+            <w:proofErr w:type="spellStart"/>
             <w:r>
               <w:t>isActive</w:t>
             </w:r>
+            <w:proofErr w:type="spellEnd"/>
           </w:p>
         </w:tc>
         <w:tc>
@@ -231,9 +244,11 @@
             <w:tcW w:w="2376" w:type="dxa"/>
           </w:tcPr>
           <w:p>
+            <w:proofErr w:type="spellStart"/>
             <w:r>
               <w:t>continueRandomly</w:t>
             </w:r>
+            <w:proofErr w:type="spellEnd"/>
           </w:p>
         </w:tc>
         <w:tc>
@@ -269,9 +284,11 @@
             <w:tcW w:w="2376" w:type="dxa"/>
           </w:tcPr>
           <w:p>
+            <w:proofErr w:type="spellStart"/>
             <w:r>
               <w:t>timeLimit</w:t>
             </w:r>
+            <w:proofErr w:type="spellEnd"/>
           </w:p>
         </w:tc>
         <w:tc>
@@ -297,9 +314,11 @@
             <w:tcW w:w="2376" w:type="dxa"/>
           </w:tcPr>
           <w:p>
+            <w:proofErr w:type="spellStart"/>
             <w:r>
               <w:t>isTimerVisible</w:t>
             </w:r>
+            <w:proofErr w:type="spellEnd"/>
           </w:p>
         </w:tc>
         <w:tc>
@@ -335,9 +354,11 @@
             <w:tcW w:w="2376" w:type="dxa"/>
           </w:tcPr>
           <w:p>
+            <w:proofErr w:type="spellStart"/>
             <w:r>
               <w:t>isNotebookVisible</w:t>
             </w:r>
+            <w:proofErr w:type="spellEnd"/>
           </w:p>
         </w:tc>
         <w:tc>
@@ -373,15 +394,19 @@
             <w:tcW w:w="2376" w:type="dxa"/>
           </w:tcPr>
           <w:p>
+            <w:proofErr w:type="spellStart"/>
             <w:r>
               <w:t>autoTransitionOn</w:t>
             </w:r>
+            <w:proofErr w:type="spellEnd"/>
             <w:r>
               <w:br/>
             </w:r>
+            <w:proofErr w:type="spellStart"/>
             <w:r>
               <w:t>TimerExpiration</w:t>
             </w:r>
+            <w:proofErr w:type="spellEnd"/>
           </w:p>
         </w:tc>
         <w:tc>
@@ -517,9 +542,11 @@
             <w:tcW w:w="2376" w:type="dxa"/>
           </w:tcPr>
           <w:p>
+            <w:proofErr w:type="spellStart"/>
             <w:r>
               <w:t>startsStoryline</w:t>
             </w:r>
+            <w:proofErr w:type="spellEnd"/>
           </w:p>
         </w:tc>
         <w:tc>
@@ -545,9 +572,11 @@
             <w:tcW w:w="2376" w:type="dxa"/>
           </w:tcPr>
           <w:p>
+            <w:proofErr w:type="spellStart"/>
             <w:r>
               <w:t>isEndOfStory</w:t>
             </w:r>
+            <w:proofErr w:type="spellEnd"/>
             <w:r>
               <w:t xml:space="preserve"> </w:t>
             </w:r>
@@ -591,12 +620,14 @@
                 <w:b/>
               </w:rPr>
             </w:pPr>
+            <w:proofErr w:type="spellStart"/>
             <w:r>
               <w:rPr>
                 <w:b/>
               </w:rPr>
               <w:t>NotebookEntry</w:t>
             </w:r>
+            <w:proofErr w:type="spellEnd"/>
           </w:p>
         </w:tc>
         <w:tc>
@@ -672,9 +703,11 @@
             <w:tcW w:w="2376" w:type="dxa"/>
           </w:tcPr>
           <w:p>
+            <w:proofErr w:type="spellStart"/>
             <w:r>
               <w:t>createNotebookLink</w:t>
             </w:r>
+            <w:proofErr w:type="spellEnd"/>
           </w:p>
           <w:p>
             <w:r>
@@ -698,13 +731,22 @@
                 <w:b/>
               </w:rPr>
             </w:pPr>
-            <w:r>
-              <w:t>onEnter/</w:t>
+            <w:proofErr w:type="spellStart"/>
+            <w:r>
+              <w:t>onEnter</w:t>
+            </w:r>
+            <w:proofErr w:type="spellEnd"/>
+            <w:r>
+              <w:t>/</w:t>
             </w:r>
             <w:r>
               <w:br/>
+            </w:r>
+            <w:proofErr w:type="spellStart"/>
+            <w:r>
               <w:t>onExit</w:t>
             </w:r>
+            <w:proofErr w:type="spellEnd"/>
           </w:p>
         </w:tc>
       </w:tr>
@@ -731,7 +773,15 @@
           </w:tcPr>
           <w:p>
             <w:r>
-              <w:t>image name / pdf name</w:t>
+              <w:t xml:space="preserve">image name / </w:t>
+            </w:r>
+            <w:proofErr w:type="spellStart"/>
+            <w:r>
+              <w:t>pdf</w:t>
+            </w:r>
+            <w:proofErr w:type="spellEnd"/>
+            <w:r>
+              <w:t xml:space="preserve"> name</w:t>
             </w:r>
           </w:p>
         </w:tc>
@@ -748,8 +798,392 @@
       </w:r>
     </w:p>
     <w:p>
+      <w:proofErr w:type="spellStart"/>
       <w:r>
         <w:t>TextComponent</w:t>
+      </w:r>
+      <w:proofErr w:type="spellEnd"/>
+    </w:p>
+    <w:tbl>
+      <w:tblPr>
+        <w:tblStyle w:val="Tabellenraster"/>
+        <w:tblW w:w="0" w:type="auto"/>
+        <w:tblLayout w:type="fixed"/>
+        <w:tblLook w:val="04A0" w:firstRow="1" w:lastRow="0" w:firstColumn="1" w:lastColumn="0" w:noHBand="0" w:noVBand="1"/>
+      </w:tblPr>
+      <w:tblGrid>
+        <w:gridCol w:w="2376"/>
+        <w:gridCol w:w="4713"/>
+        <w:gridCol w:w="2147"/>
+      </w:tblGrid>
+      <w:tr>
+        <w:tc>
+          <w:tcPr>
+            <w:tcW w:w="2376" w:type="dxa"/>
+          </w:tcPr>
+          <w:p>
+            <w:pPr>
+              <w:rPr>
+                <w:b/>
+              </w:rPr>
+            </w:pPr>
+            <w:r>
+              <w:rPr>
+                <w:b/>
+              </w:rPr>
+              <w:t>Name</w:t>
+            </w:r>
+          </w:p>
+        </w:tc>
+        <w:tc>
+          <w:tcPr>
+            <w:tcW w:w="4713" w:type="dxa"/>
+          </w:tcPr>
+          <w:p>
+            <w:pPr>
+              <w:rPr>
+                <w:b/>
+              </w:rPr>
+            </w:pPr>
+            <w:r>
+              <w:rPr>
+                <w:b/>
+              </w:rPr>
+              <w:t>Value</w:t>
+            </w:r>
+          </w:p>
+        </w:tc>
+        <w:tc>
+          <w:tcPr>
+            <w:tcW w:w="2147" w:type="dxa"/>
+          </w:tcPr>
+          <w:p>
+            <w:pPr>
+              <w:rPr>
+                <w:b/>
+              </w:rPr>
+            </w:pPr>
+            <w:r>
+              <w:rPr>
+                <w:b/>
+              </w:rPr>
+              <w:t>Data type</w:t>
+            </w:r>
+          </w:p>
+        </w:tc>
+      </w:tr>
+      <w:tr>
+        <w:tc>
+          <w:tcPr>
+            <w:tcW w:w="2376" w:type="dxa"/>
+          </w:tcPr>
+          <w:p>
+            <w:proofErr w:type="spellStart"/>
+            <w:r>
+              <w:t>numberOfColumns</w:t>
+            </w:r>
+            <w:proofErr w:type="spellEnd"/>
+          </w:p>
+        </w:tc>
+        <w:tc>
+          <w:tcPr>
+            <w:tcW w:w="4713" w:type="dxa"/>
+          </w:tcPr>
+          <w:p>
+            <w:r>
+              <w:t>12</w:t>
+            </w:r>
+          </w:p>
+        </w:tc>
+        <w:tc>
+          <w:tcPr>
+            <w:tcW w:w="2147" w:type="dxa"/>
+          </w:tcPr>
+          <w:p>
+            <w:r>
+              <w:t>Number</w:t>
+            </w:r>
+          </w:p>
+        </w:tc>
+      </w:tr>
+      <w:tr>
+        <w:tc>
+          <w:tcPr>
+            <w:tcW w:w="2376" w:type="dxa"/>
+          </w:tcPr>
+          <w:p>
+            <w:proofErr w:type="spellStart"/>
+            <w:r>
+              <w:t>markdownContent</w:t>
+            </w:r>
+            <w:proofErr w:type="spellEnd"/>
+          </w:p>
+        </w:tc>
+        <w:tc>
+          <w:tcPr>
+            <w:tcW w:w="4713" w:type="dxa"/>
+          </w:tcPr>
+          <w:p>
+            <w:r>
+              <w:t>This is the description of the storyline of vitamin2.</w:t>
+            </w:r>
+          </w:p>
+          <w:p>
+            <w:r>
+              <w:t>This is the first info page. Please go to the next info page and you will find out more.</w:t>
+            </w:r>
+          </w:p>
+        </w:tc>
+        <w:tc>
+          <w:tcPr>
+            <w:tcW w:w="2147" w:type="dxa"/>
+          </w:tcPr>
+          <w:p>
+            <w:r>
+              <w:t>Rich Text</w:t>
+            </w:r>
+            <w:r>
+              <w:t xml:space="preserve"> w</w:t>
+            </w:r>
+            <w:r>
+              <w:t>ith Tooltip</w:t>
+            </w:r>
+          </w:p>
+        </w:tc>
+      </w:tr>
+    </w:tbl>
+    <w:p/>
+    <w:p>
+      <w:proofErr w:type="spellStart"/>
+      <w:r>
+        <w:lastRenderedPageBreak/>
+        <w:t>ImageComponent</w:t>
+      </w:r>
+      <w:proofErr w:type="spellEnd"/>
+    </w:p>
+    <w:tbl>
+      <w:tblPr>
+        <w:tblStyle w:val="Tabellenraster"/>
+        <w:tblW w:w="0" w:type="auto"/>
+        <w:tblLayout w:type="fixed"/>
+        <w:tblLook w:val="04A0" w:firstRow="1" w:lastRow="0" w:firstColumn="1" w:lastColumn="0" w:noHBand="0" w:noVBand="1"/>
+      </w:tblPr>
+      <w:tblGrid>
+        <w:gridCol w:w="2376"/>
+        <w:gridCol w:w="4713"/>
+        <w:gridCol w:w="2147"/>
+      </w:tblGrid>
+      <w:tr>
+        <w:tc>
+          <w:tcPr>
+            <w:tcW w:w="2376" w:type="dxa"/>
+          </w:tcPr>
+          <w:p>
+            <w:pPr>
+              <w:rPr>
+                <w:b/>
+              </w:rPr>
+            </w:pPr>
+            <w:r>
+              <w:rPr>
+                <w:b/>
+              </w:rPr>
+              <w:t>Name</w:t>
+            </w:r>
+          </w:p>
+        </w:tc>
+        <w:tc>
+          <w:tcPr>
+            <w:tcW w:w="4713" w:type="dxa"/>
+          </w:tcPr>
+          <w:p>
+            <w:pPr>
+              <w:rPr>
+                <w:b/>
+              </w:rPr>
+            </w:pPr>
+            <w:r>
+              <w:rPr>
+                <w:b/>
+              </w:rPr>
+              <w:t>Value</w:t>
+            </w:r>
+          </w:p>
+        </w:tc>
+        <w:tc>
+          <w:tcPr>
+            <w:tcW w:w="2147" w:type="dxa"/>
+          </w:tcPr>
+          <w:p>
+            <w:pPr>
+              <w:rPr>
+                <w:b/>
+              </w:rPr>
+            </w:pPr>
+            <w:r>
+              <w:rPr>
+                <w:b/>
+              </w:rPr>
+              <w:t>Data type</w:t>
+            </w:r>
+          </w:p>
+        </w:tc>
+      </w:tr>
+      <w:tr>
+        <w:tc>
+          <w:tcPr>
+            <w:tcW w:w="2376" w:type="dxa"/>
+          </w:tcPr>
+          <w:p>
+            <w:proofErr w:type="spellStart"/>
+            <w:r>
+              <w:t>numberOfColumns</w:t>
+            </w:r>
+            <w:proofErr w:type="spellEnd"/>
+          </w:p>
+        </w:tc>
+        <w:tc>
+          <w:tcPr>
+            <w:tcW w:w="4713" w:type="dxa"/>
+          </w:tcPr>
+          <w:p>
+            <w:r>
+              <w:t>6</w:t>
+            </w:r>
+          </w:p>
+        </w:tc>
+        <w:tc>
+          <w:tcPr>
+            <w:tcW w:w="2147" w:type="dxa"/>
+          </w:tcPr>
+          <w:p>
+            <w:r>
+              <w:t>Number</w:t>
+            </w:r>
+          </w:p>
+        </w:tc>
+      </w:tr>
+      <w:tr>
+        <w:tc>
+          <w:tcPr>
+            <w:tcW w:w="2376" w:type="dxa"/>
+          </w:tcPr>
+          <w:p>
+            <w:r>
+              <w:t>Image</w:t>
+            </w:r>
+          </w:p>
+        </w:tc>
+        <w:tc>
+          <w:tcPr>
+            <w:tcW w:w="4713" w:type="dxa"/>
+          </w:tcPr>
+          <w:p>
+            <w:r>
+              <w:t>apple.jpg</w:t>
+            </w:r>
+          </w:p>
+        </w:tc>
+        <w:tc>
+          <w:tcPr>
+            <w:tcW w:w="2147" w:type="dxa"/>
+          </w:tcPr>
+          <w:p>
+            <w:r>
+              <w:t>Image</w:t>
+            </w:r>
+          </w:p>
+        </w:tc>
+      </w:tr>
+      <w:tr>
+        <w:tc>
+          <w:tcPr>
+            <w:tcW w:w="2376" w:type="dxa"/>
+          </w:tcPr>
+          <w:p>
+            <w:proofErr w:type="spellStart"/>
+            <w:r>
+              <w:t>viewRectangle</w:t>
+            </w:r>
+            <w:proofErr w:type="spellEnd"/>
+          </w:p>
+        </w:tc>
+        <w:tc>
+          <w:tcPr>
+            <w:tcW w:w="4713" w:type="dxa"/>
+          </w:tcPr>
+          <w:p/>
+        </w:tc>
+        <w:tc>
+          <w:tcPr>
+            <w:tcW w:w="2147" w:type="dxa"/>
+          </w:tcPr>
+          <w:p>
+            <w:r>
+              <w:t>Coordinates of the rectangle</w:t>
+            </w:r>
+          </w:p>
+        </w:tc>
+      </w:tr>
+      <w:tr>
+        <w:tc>
+          <w:tcPr>
+            <w:tcW w:w="2376" w:type="dxa"/>
+          </w:tcPr>
+          <w:p>
+            <w:proofErr w:type="spellStart"/>
+            <w:r>
+              <w:t>isZoomable</w:t>
+            </w:r>
+            <w:proofErr w:type="spellEnd"/>
+          </w:p>
+        </w:tc>
+        <w:tc>
+          <w:tcPr>
+            <w:tcW w:w="4713" w:type="dxa"/>
+          </w:tcPr>
+          <w:p>
+            <w:r>
+              <w:t>false</w:t>
+            </w:r>
+          </w:p>
+        </w:tc>
+        <w:tc>
+          <w:tcPr>
+            <w:tcW w:w="2147" w:type="dxa"/>
+          </w:tcPr>
+          <w:p>
+            <w:r>
+              <w:t>True/False</w:t>
+            </w:r>
+          </w:p>
+        </w:tc>
+      </w:tr>
+    </w:tbl>
+    <w:p>
+      <w:pPr>
+        <w:pStyle w:val="berschrift3"/>
+      </w:pPr>
+      <w:r>
+        <w:t xml:space="preserve">Information about the </w:t>
+      </w:r>
+      <w:proofErr w:type="spellStart"/>
+      <w:r>
+        <w:t>PageTransition</w:t>
+      </w:r>
+      <w:r>
+        <w:t>s</w:t>
+      </w:r>
+      <w:proofErr w:type="spellEnd"/>
+    </w:p>
+    <w:p>
+      <w:proofErr w:type="spellStart"/>
+      <w:r>
+        <w:t>PageTransition</w:t>
+      </w:r>
+      <w:proofErr w:type="spellEnd"/>
+      <w:r>
+        <w:t xml:space="preserve"> 1</w:t>
       </w:r>
     </w:p>
     <w:tbl>
@@ -826,369 +1260,11 @@
             <w:tcW w:w="2376" w:type="dxa"/>
           </w:tcPr>
           <w:p>
-            <w:r>
-              <w:t>numberOfColumns</w:t>
-            </w:r>
-          </w:p>
-        </w:tc>
-        <w:tc>
-          <w:tcPr>
-            <w:tcW w:w="4713" w:type="dxa"/>
-          </w:tcPr>
-          <w:p>
-            <w:r>
-              <w:t>12</w:t>
-            </w:r>
-          </w:p>
-        </w:tc>
-        <w:tc>
-          <w:tcPr>
-            <w:tcW w:w="2147" w:type="dxa"/>
-          </w:tcPr>
-          <w:p>
-            <w:r>
-              <w:t>Number</w:t>
-            </w:r>
-          </w:p>
-        </w:tc>
-      </w:tr>
-      <w:tr>
-        <w:tc>
-          <w:tcPr>
-            <w:tcW w:w="2376" w:type="dxa"/>
-          </w:tcPr>
-          <w:p>
-            <w:r>
-              <w:t>markdownContent</w:t>
-            </w:r>
-          </w:p>
-        </w:tc>
-        <w:tc>
-          <w:tcPr>
-            <w:tcW w:w="4713" w:type="dxa"/>
-          </w:tcPr>
-          <w:p>
-            <w:r>
-              <w:t>This is the description of the storyline of vitamin2.</w:t>
-            </w:r>
-          </w:p>
-          <w:p>
-            <w:r>
-              <w:t>This is the first info page. Please go to the next info page and you will find out more.</w:t>
-            </w:r>
-          </w:p>
-        </w:tc>
-        <w:tc>
-          <w:tcPr>
-            <w:tcW w:w="2147" w:type="dxa"/>
-          </w:tcPr>
-          <w:p>
-            <w:r>
-              <w:t>Rich Text</w:t>
-            </w:r>
-            <w:r>
-              <w:t xml:space="preserve"> w</w:t>
-            </w:r>
-            <w:r>
-              <w:t>ith Tooltip</w:t>
-            </w:r>
-          </w:p>
-        </w:tc>
-      </w:tr>
-    </w:tbl>
-    <w:p/>
-    <w:p>
-      <w:r>
-        <w:lastRenderedPageBreak/>
-        <w:t>ImageComponent</w:t>
-      </w:r>
-    </w:p>
-    <w:tbl>
-      <w:tblPr>
-        <w:tblStyle w:val="Tabellenraster"/>
-        <w:tblW w:w="0" w:type="auto"/>
-        <w:tblLayout w:type="fixed"/>
-        <w:tblLook w:val="04A0" w:firstRow="1" w:lastRow="0" w:firstColumn="1" w:lastColumn="0" w:noHBand="0" w:noVBand="1"/>
-      </w:tblPr>
-      <w:tblGrid>
-        <w:gridCol w:w="2376"/>
-        <w:gridCol w:w="4713"/>
-        <w:gridCol w:w="2147"/>
-      </w:tblGrid>
-      <w:tr>
-        <w:tc>
-          <w:tcPr>
-            <w:tcW w:w="2376" w:type="dxa"/>
-          </w:tcPr>
-          <w:p>
-            <w:pPr>
-              <w:rPr>
-                <w:b/>
-              </w:rPr>
-            </w:pPr>
-            <w:r>
-              <w:rPr>
-                <w:b/>
-              </w:rPr>
-              <w:t>Name</w:t>
-            </w:r>
-          </w:p>
-        </w:tc>
-        <w:tc>
-          <w:tcPr>
-            <w:tcW w:w="4713" w:type="dxa"/>
-          </w:tcPr>
-          <w:p>
-            <w:pPr>
-              <w:rPr>
-                <w:b/>
-              </w:rPr>
-            </w:pPr>
-            <w:r>
-              <w:rPr>
-                <w:b/>
-              </w:rPr>
-              <w:t>Value</w:t>
-            </w:r>
-          </w:p>
-        </w:tc>
-        <w:tc>
-          <w:tcPr>
-            <w:tcW w:w="2147" w:type="dxa"/>
-          </w:tcPr>
-          <w:p>
-            <w:pPr>
-              <w:rPr>
-                <w:b/>
-              </w:rPr>
-            </w:pPr>
-            <w:r>
-              <w:rPr>
-                <w:b/>
-              </w:rPr>
-              <w:t>Data type</w:t>
-            </w:r>
-          </w:p>
-        </w:tc>
-      </w:tr>
-      <w:tr>
-        <w:tc>
-          <w:tcPr>
-            <w:tcW w:w="2376" w:type="dxa"/>
-          </w:tcPr>
-          <w:p>
-            <w:r>
-              <w:t>numberOfColumns</w:t>
-            </w:r>
-          </w:p>
-        </w:tc>
-        <w:tc>
-          <w:tcPr>
-            <w:tcW w:w="4713" w:type="dxa"/>
-          </w:tcPr>
-          <w:p>
-            <w:r>
-              <w:t>6</w:t>
-            </w:r>
-          </w:p>
-        </w:tc>
-        <w:tc>
-          <w:tcPr>
-            <w:tcW w:w="2147" w:type="dxa"/>
-          </w:tcPr>
-          <w:p>
-            <w:r>
-              <w:t>Number</w:t>
-            </w:r>
-          </w:p>
-        </w:tc>
-      </w:tr>
-      <w:tr>
-        <w:tc>
-          <w:tcPr>
-            <w:tcW w:w="2376" w:type="dxa"/>
-          </w:tcPr>
-          <w:p>
-            <w:r>
-              <w:t>Image</w:t>
-            </w:r>
-          </w:p>
-        </w:tc>
-        <w:tc>
-          <w:tcPr>
-            <w:tcW w:w="4713" w:type="dxa"/>
-          </w:tcPr>
-          <w:p>
-            <w:r>
-              <w:t>apple.jpg</w:t>
-            </w:r>
-          </w:p>
-        </w:tc>
-        <w:tc>
-          <w:tcPr>
-            <w:tcW w:w="2147" w:type="dxa"/>
-          </w:tcPr>
-          <w:p>
-            <w:r>
-              <w:t>Image</w:t>
-            </w:r>
-          </w:p>
-        </w:tc>
-      </w:tr>
-      <w:tr>
-        <w:tc>
-          <w:tcPr>
-            <w:tcW w:w="2376" w:type="dxa"/>
-          </w:tcPr>
-          <w:p>
-            <w:r>
-              <w:t>viewRectangle</w:t>
-            </w:r>
-          </w:p>
-        </w:tc>
-        <w:tc>
-          <w:tcPr>
-            <w:tcW w:w="4713" w:type="dxa"/>
-          </w:tcPr>
-          <w:p/>
-        </w:tc>
-        <w:tc>
-          <w:tcPr>
-            <w:tcW w:w="2147" w:type="dxa"/>
-          </w:tcPr>
-          <w:p>
-            <w:r>
-              <w:t>Coordinates of the rectangle</w:t>
-            </w:r>
-          </w:p>
-        </w:tc>
-      </w:tr>
-      <w:tr>
-        <w:tc>
-          <w:tcPr>
-            <w:tcW w:w="2376" w:type="dxa"/>
-          </w:tcPr>
-          <w:p>
-            <w:r>
-              <w:t>isZoomable</w:t>
-            </w:r>
-          </w:p>
-        </w:tc>
-        <w:tc>
-          <w:tcPr>
-            <w:tcW w:w="4713" w:type="dxa"/>
-          </w:tcPr>
-          <w:p>
-            <w:r>
-              <w:t>false</w:t>
-            </w:r>
-          </w:p>
-        </w:tc>
-        <w:tc>
-          <w:tcPr>
-            <w:tcW w:w="2147" w:type="dxa"/>
-          </w:tcPr>
-          <w:p>
-            <w:r>
-              <w:t>True/False</w:t>
-            </w:r>
-          </w:p>
-        </w:tc>
-      </w:tr>
-    </w:tbl>
-    <w:p>
-      <w:pPr>
-        <w:pStyle w:val="berschrift3"/>
-      </w:pPr>
-      <w:r>
-        <w:t>Information about the PageTransition</w:t>
-      </w:r>
-      <w:r>
-        <w:t>s</w:t>
-      </w:r>
-    </w:p>
-    <w:p>
-      <w:r>
-        <w:t>PageTransition 1</w:t>
-      </w:r>
-    </w:p>
-    <w:tbl>
-      <w:tblPr>
-        <w:tblStyle w:val="Tabellenraster"/>
-        <w:tblW w:w="0" w:type="auto"/>
-        <w:tblLayout w:type="fixed"/>
-        <w:tblLook w:val="04A0" w:firstRow="1" w:lastRow="0" w:firstColumn="1" w:lastColumn="0" w:noHBand="0" w:noVBand="1"/>
-      </w:tblPr>
-      <w:tblGrid>
-        <w:gridCol w:w="2376"/>
-        <w:gridCol w:w="4713"/>
-        <w:gridCol w:w="2147"/>
-      </w:tblGrid>
-      <w:tr>
-        <w:tc>
-          <w:tcPr>
-            <w:tcW w:w="2376" w:type="dxa"/>
-          </w:tcPr>
-          <w:p>
-            <w:pPr>
-              <w:rPr>
-                <w:b/>
-              </w:rPr>
-            </w:pPr>
-            <w:r>
-              <w:rPr>
-                <w:b/>
-              </w:rPr>
-              <w:t>Name</w:t>
-            </w:r>
-          </w:p>
-        </w:tc>
-        <w:tc>
-          <w:tcPr>
-            <w:tcW w:w="4713" w:type="dxa"/>
-          </w:tcPr>
-          <w:p>
-            <w:pPr>
-              <w:rPr>
-                <w:b/>
-              </w:rPr>
-            </w:pPr>
-            <w:r>
-              <w:rPr>
-                <w:b/>
-              </w:rPr>
-              <w:t>Value</w:t>
-            </w:r>
-          </w:p>
-        </w:tc>
-        <w:tc>
-          <w:tcPr>
-            <w:tcW w:w="2147" w:type="dxa"/>
-          </w:tcPr>
-          <w:p>
-            <w:pPr>
-              <w:rPr>
-                <w:b/>
-              </w:rPr>
-            </w:pPr>
-            <w:r>
-              <w:rPr>
-                <w:b/>
-              </w:rPr>
-              <w:t>Data type</w:t>
-            </w:r>
-          </w:p>
-        </w:tc>
-      </w:tr>
-      <w:tr>
-        <w:tc>
-          <w:tcPr>
-            <w:tcW w:w="2376" w:type="dxa"/>
-          </w:tcPr>
-          <w:p>
+            <w:proofErr w:type="spellStart"/>
             <w:r>
               <w:t>Buttontext</w:t>
             </w:r>
+            <w:proofErr w:type="spellEnd"/>
           </w:p>
         </w:tc>
         <w:tc>
@@ -1214,9 +1290,11 @@
             <w:tcW w:w="2376" w:type="dxa"/>
           </w:tcPr>
           <w:p>
+            <w:proofErr w:type="spellStart"/>
             <w:r>
               <w:t>ToPage</w:t>
             </w:r>
+            <w:proofErr w:type="spellEnd"/>
           </w:p>
         </w:tc>
         <w:tc>
@@ -1427,7 +1505,13 @@
       </w:pPr>
       <w:r>
         <w:lastRenderedPageBreak/>
-        <w:t>Page Presentation of the module 2/2</w:t>
+        <w:t xml:space="preserve">Page Presentation of the </w:t>
+      </w:r>
+      <w:r>
+        <w:t>Topic</w:t>
+      </w:r>
+      <w:r>
+        <w:t xml:space="preserve"> 2/2</w:t>
       </w:r>
     </w:p>
     <w:p>
@@ -1561,7 +1645,10 @@
           </w:tcPr>
           <w:p>
             <w:r>
-              <w:t>Module description 2/2</w:t>
+              <w:t>Topic</w:t>
+            </w:r>
+            <w:r>
+              <w:t xml:space="preserve"> description 2/2</w:t>
             </w:r>
           </w:p>
         </w:tc>
@@ -1582,9 +1669,11 @@
             <w:tcW w:w="2376" w:type="dxa"/>
           </w:tcPr>
           <w:p>
+            <w:proofErr w:type="spellStart"/>
             <w:r>
               <w:t>isActive</w:t>
             </w:r>
+            <w:proofErr w:type="spellEnd"/>
           </w:p>
         </w:tc>
         <w:tc>
@@ -1620,9 +1709,11 @@
             <w:tcW w:w="2376" w:type="dxa"/>
           </w:tcPr>
           <w:p>
+            <w:proofErr w:type="spellStart"/>
             <w:r>
               <w:t>continueRandomly</w:t>
             </w:r>
+            <w:proofErr w:type="spellEnd"/>
           </w:p>
         </w:tc>
         <w:tc>
@@ -1654,9 +1745,11 @@
             <w:tcW w:w="2376" w:type="dxa"/>
           </w:tcPr>
           <w:p>
+            <w:proofErr w:type="spellStart"/>
             <w:r>
               <w:t>timeLimit</w:t>
             </w:r>
+            <w:proofErr w:type="spellEnd"/>
           </w:p>
         </w:tc>
         <w:tc>
@@ -1682,9 +1775,11 @@
             <w:tcW w:w="2376" w:type="dxa"/>
           </w:tcPr>
           <w:p>
+            <w:proofErr w:type="spellStart"/>
             <w:r>
               <w:t>isTimerVisible</w:t>
             </w:r>
+            <w:proofErr w:type="spellEnd"/>
           </w:p>
         </w:tc>
         <w:tc>
@@ -1716,9 +1811,11 @@
             <w:tcW w:w="2376" w:type="dxa"/>
           </w:tcPr>
           <w:p>
+            <w:proofErr w:type="spellStart"/>
             <w:r>
               <w:t>isNotebookVisible</w:t>
             </w:r>
+            <w:proofErr w:type="spellEnd"/>
           </w:p>
         </w:tc>
         <w:tc>
@@ -1750,15 +1847,19 @@
             <w:tcW w:w="2376" w:type="dxa"/>
           </w:tcPr>
           <w:p>
+            <w:proofErr w:type="spellStart"/>
             <w:r>
               <w:t>autoTransitionOn</w:t>
             </w:r>
+            <w:proofErr w:type="spellEnd"/>
             <w:r>
               <w:br/>
             </w:r>
+            <w:proofErr w:type="spellStart"/>
             <w:r>
               <w:t>TimerExpiration</w:t>
             </w:r>
+            <w:proofErr w:type="spellEnd"/>
           </w:p>
         </w:tc>
         <w:tc>
@@ -1890,9 +1991,11 @@
             <w:tcW w:w="2376" w:type="dxa"/>
           </w:tcPr>
           <w:p>
+            <w:proofErr w:type="spellStart"/>
             <w:r>
               <w:t>startsStoryline</w:t>
             </w:r>
+            <w:proofErr w:type="spellEnd"/>
           </w:p>
         </w:tc>
         <w:tc>
@@ -1918,9 +2021,11 @@
             <w:tcW w:w="2376" w:type="dxa"/>
           </w:tcPr>
           <w:p>
+            <w:proofErr w:type="spellStart"/>
             <w:r>
               <w:t>isEndOfStory</w:t>
             </w:r>
+            <w:proofErr w:type="spellEnd"/>
             <w:r>
               <w:t xml:space="preserve"> </w:t>
             </w:r>
@@ -1960,12 +2065,14 @@
                 <w:b/>
               </w:rPr>
             </w:pPr>
+            <w:proofErr w:type="spellStart"/>
             <w:r>
               <w:rPr>
                 <w:b/>
               </w:rPr>
               <w:t>NotebookEntry</w:t>
             </w:r>
+            <w:proofErr w:type="spellEnd"/>
           </w:p>
         </w:tc>
         <w:tc>
@@ -2041,9 +2148,11 @@
             <w:tcW w:w="2376" w:type="dxa"/>
           </w:tcPr>
           <w:p>
+            <w:proofErr w:type="spellStart"/>
             <w:r>
               <w:t>createNotebookLink</w:t>
             </w:r>
+            <w:proofErr w:type="spellEnd"/>
           </w:p>
           <w:p>
             <w:r>
@@ -2067,13 +2176,22 @@
                 <w:b/>
               </w:rPr>
             </w:pPr>
-            <w:r>
-              <w:t>onEnter/</w:t>
+            <w:proofErr w:type="spellStart"/>
+            <w:r>
+              <w:t>onEnter</w:t>
+            </w:r>
+            <w:proofErr w:type="spellEnd"/>
+            <w:r>
+              <w:t>/</w:t>
             </w:r>
             <w:r>
               <w:br/>
+            </w:r>
+            <w:proofErr w:type="spellStart"/>
+            <w:r>
               <w:t>onExit</w:t>
             </w:r>
+            <w:proofErr w:type="spellEnd"/>
           </w:p>
         </w:tc>
       </w:tr>
@@ -2100,7 +2218,15 @@
           </w:tcPr>
           <w:p>
             <w:r>
-              <w:t>image name / pdf name</w:t>
+              <w:t xml:space="preserve">image name / </w:t>
+            </w:r>
+            <w:proofErr w:type="spellStart"/>
+            <w:r>
+              <w:t>pdf</w:t>
+            </w:r>
+            <w:proofErr w:type="spellEnd"/>
+            <w:r>
+              <w:t xml:space="preserve"> name</w:t>
             </w:r>
           </w:p>
         </w:tc>
@@ -2116,9 +2242,11 @@
       </w:r>
     </w:p>
     <w:p>
+      <w:proofErr w:type="spellStart"/>
       <w:r>
         <w:t>TextComponent</w:t>
       </w:r>
+      <w:proofErr w:type="spellEnd"/>
     </w:p>
     <w:tbl>
       <w:tblPr>
@@ -2199,9 +2327,11 @@
                 <w:tab w:val="center" w:pos="1080"/>
               </w:tabs>
             </w:pPr>
+            <w:proofErr w:type="spellStart"/>
             <w:r>
               <w:t>numberOfColumns</w:t>
             </w:r>
+            <w:proofErr w:type="spellEnd"/>
           </w:p>
         </w:tc>
         <w:tc>
@@ -2231,9 +2361,11 @@
             <w:tcW w:w="2376" w:type="dxa"/>
           </w:tcPr>
           <w:p>
+            <w:proofErr w:type="spellStart"/>
             <w:r>
               <w:t>markdownContent</w:t>
             </w:r>
+            <w:proofErr w:type="spellEnd"/>
           </w:p>
         </w:tc>
         <w:tc>
@@ -2265,9 +2397,11 @@
     </w:tbl>
     <w:p/>
     <w:p>
+      <w:proofErr w:type="spellStart"/>
       <w:r>
         <w:t>ImageComponent</w:t>
       </w:r>
+      <w:proofErr w:type="spellEnd"/>
     </w:p>
     <w:tbl>
       <w:tblPr>
@@ -2343,9 +2477,11 @@
             <w:tcW w:w="2376" w:type="dxa"/>
           </w:tcPr>
           <w:p>
+            <w:proofErr w:type="spellStart"/>
             <w:r>
               <w:t>numberOfColumns</w:t>
             </w:r>
+            <w:proofErr w:type="spellEnd"/>
           </w:p>
         </w:tc>
         <w:tc>
@@ -2407,9 +2543,11 @@
             <w:tcW w:w="2376" w:type="dxa"/>
           </w:tcPr>
           <w:p>
+            <w:proofErr w:type="spellStart"/>
             <w:r>
               <w:t>viewRectangle</w:t>
             </w:r>
+            <w:proofErr w:type="spellEnd"/>
           </w:p>
         </w:tc>
         <w:tc>
@@ -2435,9 +2573,11 @@
             <w:tcW w:w="2376" w:type="dxa"/>
           </w:tcPr>
           <w:p>
+            <w:proofErr w:type="spellStart"/>
             <w:r>
               <w:t>isZoomable</w:t>
             </w:r>
+            <w:proofErr w:type="spellEnd"/>
           </w:p>
         </w:tc>
         <w:tc>
@@ -2481,12 +2621,22 @@
       </w:pPr>
       <w:r>
         <w:lastRenderedPageBreak/>
-        <w:t>Information about the PageTransitions</w:t>
+        <w:t xml:space="preserve">Information about the </w:t>
       </w:r>
+      <w:proofErr w:type="spellStart"/>
+      <w:r>
+        <w:t>PageTransitions</w:t>
+      </w:r>
+      <w:proofErr w:type="spellEnd"/>
     </w:p>
     <w:p>
+      <w:proofErr w:type="spellStart"/>
       <w:r>
-        <w:t>PageTransition 1</w:t>
+        <w:t>PageTransition</w:t>
+      </w:r>
+      <w:proofErr w:type="spellEnd"/>
+      <w:r>
+        <w:t xml:space="preserve"> 1</w:t>
       </w:r>
     </w:p>
     <w:tbl>
@@ -2563,9 +2713,11 @@
             <w:tcW w:w="2376" w:type="dxa"/>
           </w:tcPr>
           <w:p>
+            <w:proofErr w:type="spellStart"/>
             <w:r>
               <w:t>ButtonText</w:t>
             </w:r>
+            <w:proofErr w:type="spellEnd"/>
           </w:p>
         </w:tc>
         <w:tc>
@@ -2604,9 +2756,11 @@
             <w:tcW w:w="2376" w:type="dxa"/>
           </w:tcPr>
           <w:p>
+            <w:proofErr w:type="spellStart"/>
             <w:r>
               <w:t>ToPage</w:t>
             </w:r>
+            <w:proofErr w:type="spellEnd"/>
           </w:p>
         </w:tc>
         <w:tc>
@@ -2976,9 +3130,11 @@
             <w:tcW w:w="2376" w:type="dxa"/>
           </w:tcPr>
           <w:p>
+            <w:proofErr w:type="spellStart"/>
             <w:r>
               <w:t>isActive</w:t>
             </w:r>
+            <w:proofErr w:type="spellEnd"/>
           </w:p>
         </w:tc>
         <w:tc>
@@ -3010,9 +3166,11 @@
             <w:tcW w:w="2376" w:type="dxa"/>
           </w:tcPr>
           <w:p>
+            <w:proofErr w:type="spellStart"/>
             <w:r>
               <w:t>continueRandomly</w:t>
             </w:r>
+            <w:proofErr w:type="spellEnd"/>
           </w:p>
         </w:tc>
         <w:tc>
@@ -3048,9 +3206,11 @@
             <w:tcW w:w="2376" w:type="dxa"/>
           </w:tcPr>
           <w:p>
+            <w:proofErr w:type="spellStart"/>
             <w:r>
               <w:t>timeLimit</w:t>
             </w:r>
+            <w:proofErr w:type="spellEnd"/>
           </w:p>
         </w:tc>
         <w:tc>
@@ -3080,9 +3240,11 @@
             <w:tcW w:w="2376" w:type="dxa"/>
           </w:tcPr>
           <w:p>
+            <w:proofErr w:type="spellStart"/>
             <w:r>
               <w:t>isTimerVisible</w:t>
             </w:r>
+            <w:proofErr w:type="spellEnd"/>
           </w:p>
         </w:tc>
         <w:tc>
@@ -3118,9 +3280,11 @@
             <w:tcW w:w="2376" w:type="dxa"/>
           </w:tcPr>
           <w:p>
+            <w:proofErr w:type="spellStart"/>
             <w:r>
               <w:t>isNotebookVisible</w:t>
             </w:r>
+            <w:proofErr w:type="spellEnd"/>
           </w:p>
         </w:tc>
         <w:tc>
@@ -3156,15 +3320,19 @@
             <w:tcW w:w="2376" w:type="dxa"/>
           </w:tcPr>
           <w:p>
+            <w:proofErr w:type="spellStart"/>
             <w:r>
               <w:t>autoTransitionOn</w:t>
             </w:r>
+            <w:proofErr w:type="spellEnd"/>
             <w:r>
               <w:br/>
             </w:r>
+            <w:proofErr w:type="spellStart"/>
             <w:r>
               <w:t>TimerExpiration</w:t>
             </w:r>
+            <w:proofErr w:type="spellEnd"/>
           </w:p>
         </w:tc>
         <w:tc>
@@ -3247,8 +3415,6 @@
             <w:r>
               <w:t>60 min</w:t>
             </w:r>
-            <w:bookmarkStart w:id="0" w:name="_GoBack"/>
-            <w:bookmarkEnd w:id="0"/>
           </w:p>
         </w:tc>
         <w:tc>
@@ -3302,9 +3468,11 @@
             <w:tcW w:w="2376" w:type="dxa"/>
           </w:tcPr>
           <w:p>
+            <w:proofErr w:type="spellStart"/>
             <w:r>
               <w:t>startsStoryline</w:t>
             </w:r>
+            <w:proofErr w:type="spellEnd"/>
           </w:p>
         </w:tc>
         <w:tc>
@@ -3334,9 +3502,11 @@
             <w:tcW w:w="2376" w:type="dxa"/>
           </w:tcPr>
           <w:p>
+            <w:proofErr w:type="spellStart"/>
             <w:r>
               <w:t>isEndOfStory</w:t>
             </w:r>
+            <w:proofErr w:type="spellEnd"/>
             <w:r>
               <w:t xml:space="preserve"> </w:t>
             </w:r>
@@ -3376,12 +3546,14 @@
                 <w:b/>
               </w:rPr>
             </w:pPr>
+            <w:proofErr w:type="spellStart"/>
             <w:r>
               <w:rPr>
                 <w:b/>
               </w:rPr>
               <w:t>NotebookEntry</w:t>
             </w:r>
+            <w:proofErr w:type="spellEnd"/>
           </w:p>
         </w:tc>
         <w:tc>
@@ -3457,9 +3629,11 @@
             <w:tcW w:w="2376" w:type="dxa"/>
           </w:tcPr>
           <w:p>
+            <w:proofErr w:type="spellStart"/>
             <w:r>
               <w:t>createNotebookLink</w:t>
             </w:r>
+            <w:proofErr w:type="spellEnd"/>
           </w:p>
           <w:p>
             <w:r>
@@ -3483,13 +3657,22 @@
                 <w:b/>
               </w:rPr>
             </w:pPr>
-            <w:r>
-              <w:t>onEnter/</w:t>
+            <w:proofErr w:type="spellStart"/>
+            <w:r>
+              <w:t>onEnter</w:t>
+            </w:r>
+            <w:proofErr w:type="spellEnd"/>
+            <w:r>
+              <w:t>/</w:t>
             </w:r>
             <w:r>
               <w:br/>
+            </w:r>
+            <w:proofErr w:type="spellStart"/>
+            <w:r>
               <w:t>onExit</w:t>
             </w:r>
+            <w:proofErr w:type="spellEnd"/>
           </w:p>
         </w:tc>
       </w:tr>
@@ -3516,7 +3699,15 @@
           </w:tcPr>
           <w:p>
             <w:r>
-              <w:t>image name / pdf name</w:t>
+              <w:t xml:space="preserve">image name / </w:t>
+            </w:r>
+            <w:proofErr w:type="spellStart"/>
+            <w:r>
+              <w:t>pdf</w:t>
+            </w:r>
+            <w:proofErr w:type="spellEnd"/>
+            <w:r>
+              <w:t xml:space="preserve"> name</w:t>
             </w:r>
           </w:p>
         </w:tc>
@@ -3538,8 +3729,784 @@
     </w:p>
     <w:p/>
     <w:p>
+      <w:proofErr w:type="spellStart"/>
       <w:r>
         <w:t>TextComponent</w:t>
+      </w:r>
+      <w:proofErr w:type="spellEnd"/>
+    </w:p>
+    <w:tbl>
+      <w:tblPr>
+        <w:tblStyle w:val="Tabellenraster"/>
+        <w:tblW w:w="0" w:type="auto"/>
+        <w:tblLayout w:type="fixed"/>
+        <w:tblLook w:val="04A0" w:firstRow="1" w:lastRow="0" w:firstColumn="1" w:lastColumn="0" w:noHBand="0" w:noVBand="1"/>
+      </w:tblPr>
+      <w:tblGrid>
+        <w:gridCol w:w="2376"/>
+        <w:gridCol w:w="4713"/>
+        <w:gridCol w:w="2147"/>
+      </w:tblGrid>
+      <w:tr>
+        <w:tc>
+          <w:tcPr>
+            <w:tcW w:w="2376" w:type="dxa"/>
+          </w:tcPr>
+          <w:p>
+            <w:pPr>
+              <w:rPr>
+                <w:b/>
+              </w:rPr>
+            </w:pPr>
+            <w:r>
+              <w:rPr>
+                <w:b/>
+              </w:rPr>
+              <w:t>Name</w:t>
+            </w:r>
+          </w:p>
+        </w:tc>
+        <w:tc>
+          <w:tcPr>
+            <w:tcW w:w="4713" w:type="dxa"/>
+          </w:tcPr>
+          <w:p>
+            <w:pPr>
+              <w:rPr>
+                <w:b/>
+              </w:rPr>
+            </w:pPr>
+            <w:r>
+              <w:rPr>
+                <w:b/>
+              </w:rPr>
+              <w:t>Value</w:t>
+            </w:r>
+          </w:p>
+        </w:tc>
+        <w:tc>
+          <w:tcPr>
+            <w:tcW w:w="2147" w:type="dxa"/>
+          </w:tcPr>
+          <w:p>
+            <w:pPr>
+              <w:rPr>
+                <w:b/>
+              </w:rPr>
+            </w:pPr>
+            <w:r>
+              <w:rPr>
+                <w:b/>
+              </w:rPr>
+              <w:t>Data type</w:t>
+            </w:r>
+          </w:p>
+        </w:tc>
+      </w:tr>
+      <w:tr>
+        <w:tc>
+          <w:tcPr>
+            <w:tcW w:w="2376" w:type="dxa"/>
+          </w:tcPr>
+          <w:p>
+            <w:proofErr w:type="spellStart"/>
+            <w:r>
+              <w:t>numberOfColumns</w:t>
+            </w:r>
+            <w:proofErr w:type="spellEnd"/>
+          </w:p>
+        </w:tc>
+        <w:tc>
+          <w:tcPr>
+            <w:tcW w:w="4713" w:type="dxa"/>
+          </w:tcPr>
+          <w:p>
+            <w:r>
+              <w:t>12</w:t>
+            </w:r>
+          </w:p>
+        </w:tc>
+        <w:tc>
+          <w:tcPr>
+            <w:tcW w:w="2147" w:type="dxa"/>
+          </w:tcPr>
+          <w:p>
+            <w:r>
+              <w:t>Number</w:t>
+            </w:r>
+          </w:p>
+        </w:tc>
+      </w:tr>
+      <w:tr>
+        <w:tc>
+          <w:tcPr>
+            <w:tcW w:w="2376" w:type="dxa"/>
+          </w:tcPr>
+          <w:p>
+            <w:proofErr w:type="spellStart"/>
+            <w:r>
+              <w:t>markdownContent</w:t>
+            </w:r>
+            <w:proofErr w:type="spellEnd"/>
+          </w:p>
+        </w:tc>
+        <w:tc>
+          <w:tcPr>
+            <w:tcW w:w="4713" w:type="dxa"/>
+          </w:tcPr>
+          <w:p>
+            <w:r>
+              <w:t>Do you know how many people work at vitamin2?</w:t>
+            </w:r>
+          </w:p>
+        </w:tc>
+        <w:tc>
+          <w:tcPr>
+            <w:tcW w:w="2147" w:type="dxa"/>
+          </w:tcPr>
+          <w:p>
+            <w:r>
+              <w:t>Rich Text with Tooltip</w:t>
+            </w:r>
+          </w:p>
+        </w:tc>
+      </w:tr>
+    </w:tbl>
+    <w:p/>
+    <w:p/>
+    <w:p>
+      <w:proofErr w:type="spellStart"/>
+      <w:r>
+        <w:t>Text</w:t>
+      </w:r>
+      <w:r>
+        <w:t>Exercise</w:t>
+      </w:r>
+      <w:proofErr w:type="spellEnd"/>
+    </w:p>
+    <w:tbl>
+      <w:tblPr>
+        <w:tblStyle w:val="Tabellenraster"/>
+        <w:tblW w:w="0" w:type="auto"/>
+        <w:tblLayout w:type="fixed"/>
+        <w:tblLook w:val="04A0" w:firstRow="1" w:lastRow="0" w:firstColumn="1" w:lastColumn="0" w:noHBand="0" w:noVBand="1"/>
+      </w:tblPr>
+      <w:tblGrid>
+        <w:gridCol w:w="2376"/>
+        <w:gridCol w:w="4713"/>
+        <w:gridCol w:w="2147"/>
+      </w:tblGrid>
+      <w:tr>
+        <w:tc>
+          <w:tcPr>
+            <w:tcW w:w="2376" w:type="dxa"/>
+          </w:tcPr>
+          <w:p>
+            <w:r>
+              <w:t>Name</w:t>
+            </w:r>
+          </w:p>
+        </w:tc>
+        <w:tc>
+          <w:tcPr>
+            <w:tcW w:w="4713" w:type="dxa"/>
+          </w:tcPr>
+          <w:p>
+            <w:pPr>
+              <w:rPr>
+                <w:b/>
+              </w:rPr>
+            </w:pPr>
+            <w:r>
+              <w:rPr>
+                <w:b/>
+              </w:rPr>
+              <w:t>Value</w:t>
+            </w:r>
+          </w:p>
+        </w:tc>
+        <w:tc>
+          <w:tcPr>
+            <w:tcW w:w="2147" w:type="dxa"/>
+          </w:tcPr>
+          <w:p>
+            <w:pPr>
+              <w:rPr>
+                <w:b/>
+              </w:rPr>
+            </w:pPr>
+            <w:r>
+              <w:rPr>
+                <w:b/>
+              </w:rPr>
+              <w:t>Data type</w:t>
+            </w:r>
+          </w:p>
+        </w:tc>
+      </w:tr>
+      <w:tr>
+        <w:trPr>
+          <w:trHeight w:val="311"/>
+        </w:trPr>
+        <w:tc>
+          <w:tcPr>
+            <w:tcW w:w="2376" w:type="dxa"/>
+          </w:tcPr>
+          <w:p>
+            <w:proofErr w:type="spellStart"/>
+            <w:r>
+              <w:t>numberOfColumns</w:t>
+            </w:r>
+            <w:proofErr w:type="spellEnd"/>
+          </w:p>
+        </w:tc>
+        <w:tc>
+          <w:tcPr>
+            <w:tcW w:w="4713" w:type="dxa"/>
+          </w:tcPr>
+          <w:p>
+            <w:r>
+              <w:t>6</w:t>
+            </w:r>
+          </w:p>
+        </w:tc>
+        <w:tc>
+          <w:tcPr>
+            <w:tcW w:w="2147" w:type="dxa"/>
+          </w:tcPr>
+          <w:p/>
+        </w:tc>
+      </w:tr>
+      <w:tr>
+        <w:tc>
+          <w:tcPr>
+            <w:tcW w:w="2376" w:type="dxa"/>
+          </w:tcPr>
+          <w:p>
+            <w:proofErr w:type="spellStart"/>
+            <w:r>
+              <w:t>minLength</w:t>
+            </w:r>
+            <w:proofErr w:type="spellEnd"/>
+          </w:p>
+        </w:tc>
+        <w:tc>
+          <w:tcPr>
+            <w:tcW w:w="4713" w:type="dxa"/>
+          </w:tcPr>
+          <w:p>
+            <w:r>
+              <w:t>0</w:t>
+            </w:r>
+          </w:p>
+        </w:tc>
+        <w:tc>
+          <w:tcPr>
+            <w:tcW w:w="2147" w:type="dxa"/>
+          </w:tcPr>
+          <w:p>
+            <w:r>
+              <w:t>Number</w:t>
+            </w:r>
+          </w:p>
+        </w:tc>
+      </w:tr>
+      <w:tr>
+        <w:tc>
+          <w:tcPr>
+            <w:tcW w:w="2376" w:type="dxa"/>
+          </w:tcPr>
+          <w:p>
+            <w:proofErr w:type="spellStart"/>
+            <w:r>
+              <w:t>maxLength</w:t>
+            </w:r>
+            <w:proofErr w:type="spellEnd"/>
+          </w:p>
+        </w:tc>
+        <w:tc>
+          <w:tcPr>
+            <w:tcW w:w="4713" w:type="dxa"/>
+          </w:tcPr>
+          <w:p>
+            <w:r>
+              <w:t>250</w:t>
+            </w:r>
+          </w:p>
+        </w:tc>
+        <w:tc>
+          <w:tcPr>
+            <w:tcW w:w="2147" w:type="dxa"/>
+          </w:tcPr>
+          <w:p>
+            <w:r>
+              <w:t>Number</w:t>
+            </w:r>
+          </w:p>
+        </w:tc>
+      </w:tr>
+      <w:tr>
+        <w:tc>
+          <w:tcPr>
+            <w:tcW w:w="2376" w:type="dxa"/>
+          </w:tcPr>
+          <w:p>
+            <w:proofErr w:type="spellStart"/>
+            <w:r>
+              <w:t>placeholderText</w:t>
+            </w:r>
+            <w:proofErr w:type="spellEnd"/>
+          </w:p>
+        </w:tc>
+        <w:tc>
+          <w:tcPr>
+            <w:tcW w:w="4713" w:type="dxa"/>
+          </w:tcPr>
+          <w:p>
+            <w:r>
+              <w:t>Add the number of people who work at vitamin2.</w:t>
+            </w:r>
+          </w:p>
+        </w:tc>
+        <w:tc>
+          <w:tcPr>
+            <w:tcW w:w="2147" w:type="dxa"/>
+          </w:tcPr>
+          <w:p>
+            <w:r>
+              <w:t>Text</w:t>
+            </w:r>
+          </w:p>
+        </w:tc>
+      </w:tr>
+      <w:tr>
+        <w:trPr>
+          <w:trHeight w:val="311"/>
+        </w:trPr>
+        <w:tc>
+          <w:tcPr>
+            <w:tcW w:w="2376" w:type="dxa"/>
+          </w:tcPr>
+          <w:p>
+            <w:proofErr w:type="spellStart"/>
+            <w:r>
+              <w:t>defaultText</w:t>
+            </w:r>
+            <w:proofErr w:type="spellEnd"/>
+          </w:p>
+        </w:tc>
+        <w:tc>
+          <w:tcPr>
+            <w:tcW w:w="4713" w:type="dxa"/>
+          </w:tcPr>
+          <w:p/>
+        </w:tc>
+        <w:tc>
+          <w:tcPr>
+            <w:tcW w:w="2147" w:type="dxa"/>
+          </w:tcPr>
+          <w:p>
+            <w:r>
+              <w:t>Text</w:t>
+            </w:r>
+          </w:p>
+        </w:tc>
+      </w:tr>
+      <w:tr>
+        <w:tc>
+          <w:tcPr>
+            <w:tcW w:w="9236" w:type="dxa"/>
+            <w:gridSpan w:val="3"/>
+          </w:tcPr>
+          <w:p>
+            <w:r>
+              <w:t>Solution 1 (multiple)</w:t>
+            </w:r>
+          </w:p>
+        </w:tc>
+      </w:tr>
+      <w:tr>
+        <w:tc>
+          <w:tcPr>
+            <w:tcW w:w="2376" w:type="dxa"/>
+          </w:tcPr>
+          <w:p>
+            <w:proofErr w:type="spellStart"/>
+            <w:r>
+              <w:t>textToCompare</w:t>
+            </w:r>
+            <w:proofErr w:type="spellEnd"/>
+          </w:p>
+        </w:tc>
+        <w:tc>
+          <w:tcPr>
+            <w:tcW w:w="4713" w:type="dxa"/>
+          </w:tcPr>
+          <w:p>
+            <w:r>
+              <w:t>25</w:t>
+            </w:r>
+          </w:p>
+        </w:tc>
+        <w:tc>
+          <w:tcPr>
+            <w:tcW w:w="2147" w:type="dxa"/>
+          </w:tcPr>
+          <w:p>
+            <w:r>
+              <w:t>Text</w:t>
+            </w:r>
+          </w:p>
+        </w:tc>
+      </w:tr>
+      <w:tr>
+        <w:tc>
+          <w:tcPr>
+            <w:tcW w:w="2376" w:type="dxa"/>
+          </w:tcPr>
+          <w:p>
+            <w:proofErr w:type="spellStart"/>
+            <w:r>
+              <w:t>textSolutionMode</w:t>
+            </w:r>
+            <w:proofErr w:type="spellEnd"/>
+          </w:p>
+        </w:tc>
+        <w:tc>
+          <w:tcPr>
+            <w:tcW w:w="4713" w:type="dxa"/>
+          </w:tcPr>
+          <w:p>
+            <w:proofErr w:type="spellStart"/>
+            <w:r>
+              <w:t>fullMatch</w:t>
+            </w:r>
+            <w:proofErr w:type="spellEnd"/>
+          </w:p>
+        </w:tc>
+        <w:tc>
+          <w:tcPr>
+            <w:tcW w:w="2147" w:type="dxa"/>
+          </w:tcPr>
+          <w:p>
+            <w:proofErr w:type="spellStart"/>
+            <w:r>
+              <w:t>containts</w:t>
+            </w:r>
+            <w:proofErr w:type="spellEnd"/>
+            <w:r>
+              <w:t xml:space="preserve">, </w:t>
+            </w:r>
+            <w:proofErr w:type="spellStart"/>
+            <w:r>
+              <w:t>fullMatch</w:t>
+            </w:r>
+            <w:proofErr w:type="spellEnd"/>
+            <w:r>
+              <w:t xml:space="preserve">, </w:t>
+            </w:r>
+            <w:proofErr w:type="spellStart"/>
+            <w:r>
+              <w:t>FuzzyComparison</w:t>
+            </w:r>
+            <w:proofErr w:type="spellEnd"/>
+          </w:p>
+        </w:tc>
+      </w:tr>
+    </w:tbl>
+    <w:p/>
+    <w:p>
+      <w:proofErr w:type="spellStart"/>
+      <w:r>
+        <w:t>RadioButtonExercise</w:t>
+      </w:r>
+      <w:proofErr w:type="spellEnd"/>
+    </w:p>
+    <w:tbl>
+      <w:tblPr>
+        <w:tblStyle w:val="Tabellenraster"/>
+        <w:tblW w:w="0" w:type="auto"/>
+        <w:tblLayout w:type="fixed"/>
+        <w:tblLook w:val="04A0" w:firstRow="1" w:lastRow="0" w:firstColumn="1" w:lastColumn="0" w:noHBand="0" w:noVBand="1"/>
+      </w:tblPr>
+      <w:tblGrid>
+        <w:gridCol w:w="2376"/>
+        <w:gridCol w:w="4713"/>
+        <w:gridCol w:w="2147"/>
+      </w:tblGrid>
+      <w:tr>
+        <w:tc>
+          <w:tcPr>
+            <w:tcW w:w="2376" w:type="dxa"/>
+          </w:tcPr>
+          <w:p>
+            <w:pPr>
+              <w:rPr>
+                <w:b/>
+              </w:rPr>
+            </w:pPr>
+            <w:r>
+              <w:rPr>
+                <w:b/>
+              </w:rPr>
+              <w:t>Name</w:t>
+            </w:r>
+          </w:p>
+        </w:tc>
+        <w:tc>
+          <w:tcPr>
+            <w:tcW w:w="4713" w:type="dxa"/>
+          </w:tcPr>
+          <w:p>
+            <w:pPr>
+              <w:rPr>
+                <w:b/>
+              </w:rPr>
+            </w:pPr>
+            <w:r>
+              <w:rPr>
+                <w:b/>
+              </w:rPr>
+              <w:t>Value</w:t>
+            </w:r>
+          </w:p>
+        </w:tc>
+        <w:tc>
+          <w:tcPr>
+            <w:tcW w:w="2147" w:type="dxa"/>
+          </w:tcPr>
+          <w:p>
+            <w:pPr>
+              <w:rPr>
+                <w:b/>
+              </w:rPr>
+            </w:pPr>
+            <w:r>
+              <w:rPr>
+                <w:b/>
+              </w:rPr>
+              <w:t>Data type</w:t>
+            </w:r>
+          </w:p>
+        </w:tc>
+      </w:tr>
+      <w:tr>
+        <w:tc>
+          <w:tcPr>
+            <w:tcW w:w="2376" w:type="dxa"/>
+          </w:tcPr>
+          <w:p>
+            <w:proofErr w:type="spellStart"/>
+            <w:r>
+              <w:t>numberOfColumns</w:t>
+            </w:r>
+            <w:proofErr w:type="spellEnd"/>
+          </w:p>
+        </w:tc>
+        <w:tc>
+          <w:tcPr>
+            <w:tcW w:w="4713" w:type="dxa"/>
+          </w:tcPr>
+          <w:p>
+            <w:r>
+              <w:t>6</w:t>
+            </w:r>
+          </w:p>
+        </w:tc>
+        <w:tc>
+          <w:tcPr>
+            <w:tcW w:w="2147" w:type="dxa"/>
+          </w:tcPr>
+          <w:p>
+            <w:r>
+              <w:t>Number</w:t>
+            </w:r>
+          </w:p>
+        </w:tc>
+      </w:tr>
+      <w:tr>
+        <w:tc>
+          <w:tcPr>
+            <w:tcW w:w="2376" w:type="dxa"/>
+          </w:tcPr>
+          <w:p>
+            <w:proofErr w:type="spellStart"/>
+            <w:r>
+              <w:t>placeholderText</w:t>
+            </w:r>
+            <w:proofErr w:type="spellEnd"/>
+          </w:p>
+        </w:tc>
+        <w:tc>
+          <w:tcPr>
+            <w:tcW w:w="4713" w:type="dxa"/>
+          </w:tcPr>
+          <w:p>
+            <w:r>
+              <w:t>Do you know how old vitamin2 is?</w:t>
+            </w:r>
+          </w:p>
+        </w:tc>
+        <w:tc>
+          <w:tcPr>
+            <w:tcW w:w="2147" w:type="dxa"/>
+          </w:tcPr>
+          <w:p>
+            <w:r>
+              <w:t>Text</w:t>
+            </w:r>
+          </w:p>
+        </w:tc>
+      </w:tr>
+      <w:tr>
+        <w:tc>
+          <w:tcPr>
+            <w:tcW w:w="2376" w:type="dxa"/>
+          </w:tcPr>
+          <w:p>
+            <w:r>
+              <w:t>Option 1 (multiple)</w:t>
+            </w:r>
+          </w:p>
+        </w:tc>
+        <w:tc>
+          <w:tcPr>
+            <w:tcW w:w="4713" w:type="dxa"/>
+          </w:tcPr>
+          <w:p>
+            <w:r>
+              <w:t>2 year old</w:t>
+            </w:r>
+          </w:p>
+        </w:tc>
+        <w:tc>
+          <w:tcPr>
+            <w:tcW w:w="2147" w:type="dxa"/>
+          </w:tcPr>
+          <w:p>
+            <w:r>
+              <w:t>Text</w:t>
+            </w:r>
+          </w:p>
+        </w:tc>
+      </w:tr>
+      <w:tr>
+        <w:tc>
+          <w:tcPr>
+            <w:tcW w:w="2376" w:type="dxa"/>
+          </w:tcPr>
+          <w:p>
+            <w:r>
+              <w:t>Option 2 (multiple)</w:t>
+            </w:r>
+          </w:p>
+        </w:tc>
+        <w:tc>
+          <w:tcPr>
+            <w:tcW w:w="4713" w:type="dxa"/>
+          </w:tcPr>
+          <w:p>
+            <w:r>
+              <w:t>5 year old</w:t>
+            </w:r>
+          </w:p>
+        </w:tc>
+        <w:tc>
+          <w:tcPr>
+            <w:tcW w:w="2147" w:type="dxa"/>
+          </w:tcPr>
+          <w:p/>
+        </w:tc>
+      </w:tr>
+      <w:tr>
+        <w:tc>
+          <w:tcPr>
+            <w:tcW w:w="2376" w:type="dxa"/>
+          </w:tcPr>
+          <w:p>
+            <w:r>
+              <w:t>Option 3 (multiple)</w:t>
+            </w:r>
+          </w:p>
+        </w:tc>
+        <w:tc>
+          <w:tcPr>
+            <w:tcW w:w="4713" w:type="dxa"/>
+          </w:tcPr>
+          <w:p>
+            <w:r>
+              <w:t>10 year old</w:t>
+            </w:r>
+          </w:p>
+        </w:tc>
+        <w:tc>
+          <w:tcPr>
+            <w:tcW w:w="2147" w:type="dxa"/>
+          </w:tcPr>
+          <w:p/>
+        </w:tc>
+      </w:tr>
+      <w:tr>
+        <w:tc>
+          <w:tcPr>
+            <w:tcW w:w="2376" w:type="dxa"/>
+          </w:tcPr>
+          <w:p>
+            <w:r>
+              <w:t>Correct Option</w:t>
+            </w:r>
+          </w:p>
+        </w:tc>
+        <w:tc>
+          <w:tcPr>
+            <w:tcW w:w="4713" w:type="dxa"/>
+          </w:tcPr>
+          <w:p>
+            <w:r>
+              <w:t>3</w:t>
+            </w:r>
+          </w:p>
+        </w:tc>
+        <w:tc>
+          <w:tcPr>
+            <w:tcW w:w="2147" w:type="dxa"/>
+          </w:tcPr>
+          <w:p>
+            <w:r>
+              <w:t>Number</w:t>
+            </w:r>
+          </w:p>
+        </w:tc>
+      </w:tr>
+    </w:tbl>
+    <w:p/>
+    <w:p>
+      <w:r>
+        <w:br w:type="page"/>
+      </w:r>
+    </w:p>
+    <w:p>
+      <w:pPr>
+        <w:pStyle w:val="berschrift3"/>
+      </w:pPr>
+      <w:r>
+        <w:lastRenderedPageBreak/>
+        <w:t xml:space="preserve">Information about the </w:t>
+      </w:r>
+      <w:proofErr w:type="spellStart"/>
+      <w:r>
+        <w:t>PageTransitions</w:t>
+      </w:r>
+      <w:proofErr w:type="spellEnd"/>
+    </w:p>
+    <w:p>
+      <w:proofErr w:type="spellStart"/>
+      <w:r>
+        <w:t>PageTransition</w:t>
+      </w:r>
+      <w:proofErr w:type="spellEnd"/>
+      <w:r>
+        <w:t xml:space="preserve"> 1</w:t>
       </w:r>
     </w:p>
     <w:tbl>
@@ -3616,18 +4583,54 @@
             <w:tcW w:w="2376" w:type="dxa"/>
           </w:tcPr>
           <w:p>
-            <w:r>
-              <w:t>numberOfColumns</w:t>
-            </w:r>
-          </w:p>
-        </w:tc>
-        <w:tc>
-          <w:tcPr>
-            <w:tcW w:w="4713" w:type="dxa"/>
-          </w:tcPr>
-          <w:p>
-            <w:r>
-              <w:t>12</w:t>
+            <w:proofErr w:type="spellStart"/>
+            <w:r>
+              <w:t>ButtonText</w:t>
+            </w:r>
+            <w:proofErr w:type="spellEnd"/>
+          </w:p>
+        </w:tc>
+        <w:tc>
+          <w:tcPr>
+            <w:tcW w:w="4713" w:type="dxa"/>
+          </w:tcPr>
+          <w:p>
+            <w:r>
+              <w:t>Next to the end and earn 100.00 CHF</w:t>
+            </w:r>
+          </w:p>
+        </w:tc>
+        <w:tc>
+          <w:tcPr>
+            <w:tcW w:w="2147" w:type="dxa"/>
+          </w:tcPr>
+          <w:p>
+            <w:r>
+              <w:t>Text</w:t>
+            </w:r>
+          </w:p>
+        </w:tc>
+      </w:tr>
+      <w:tr>
+        <w:tc>
+          <w:tcPr>
+            <w:tcW w:w="2376" w:type="dxa"/>
+          </w:tcPr>
+          <w:p>
+            <w:proofErr w:type="spellStart"/>
+            <w:r>
+              <w:t>ToPage</w:t>
+            </w:r>
+            <w:proofErr w:type="spellEnd"/>
+          </w:p>
+        </w:tc>
+        <w:tc>
+          <w:tcPr>
+            <w:tcW w:w="4713" w:type="dxa"/>
+          </w:tcPr>
+          <w:p>
+            <w:r>
+              <w:t>4</w:t>
             </w:r>
           </w:p>
         </w:tc>
@@ -3649,40 +4652,203 @@
           </w:tcPr>
           <w:p>
             <w:r>
-              <w:t>markdownContent</w:t>
-            </w:r>
-          </w:p>
-        </w:tc>
-        <w:tc>
-          <w:tcPr>
-            <w:tcW w:w="4713" w:type="dxa"/>
-          </w:tcPr>
-          <w:p>
-            <w:r>
-              <w:t>Do you know how many people work at vitamin2?</w:t>
-            </w:r>
-          </w:p>
-        </w:tc>
-        <w:tc>
-          <w:tcPr>
-            <w:tcW w:w="2147" w:type="dxa"/>
-          </w:tcPr>
-          <w:p>
-            <w:r>
-              <w:t>Rich Text with Tooltip</w:t>
+              <w:t>Add / Remove Money</w:t>
+            </w:r>
+          </w:p>
+        </w:tc>
+        <w:tc>
+          <w:tcPr>
+            <w:tcW w:w="4713" w:type="dxa"/>
+          </w:tcPr>
+          <w:p>
+            <w:r>
+              <w:t>+100.00</w:t>
+            </w:r>
+          </w:p>
+        </w:tc>
+        <w:tc>
+          <w:tcPr>
+            <w:tcW w:w="2147" w:type="dxa"/>
+          </w:tcPr>
+          <w:p>
+            <w:r>
+              <w:t>Number</w:t>
+            </w:r>
+          </w:p>
+        </w:tc>
+      </w:tr>
+      <w:tr>
+        <w:tc>
+          <w:tcPr>
+            <w:tcW w:w="2376" w:type="dxa"/>
+          </w:tcPr>
+          <w:p>
+            <w:r>
+              <w:t>Add / Remove Time</w:t>
+            </w:r>
+          </w:p>
+        </w:tc>
+        <w:tc>
+          <w:tcPr>
+            <w:tcW w:w="4713" w:type="dxa"/>
+          </w:tcPr>
+          <w:p/>
+        </w:tc>
+        <w:tc>
+          <w:tcPr>
+            <w:tcW w:w="2147" w:type="dxa"/>
+          </w:tcPr>
+          <w:p>
+            <w:r>
+              <w:t>Number</w:t>
+            </w:r>
+          </w:p>
+        </w:tc>
+      </w:tr>
+      <w:tr>
+        <w:tc>
+          <w:tcPr>
+            <w:tcW w:w="2376" w:type="dxa"/>
+          </w:tcPr>
+          <w:p>
+            <w:r>
+              <w:t>Visited pages to have this available</w:t>
+            </w:r>
+          </w:p>
+        </w:tc>
+        <w:tc>
+          <w:tcPr>
+            <w:tcW w:w="4713" w:type="dxa"/>
+          </w:tcPr>
+          <w:p/>
+        </w:tc>
+        <w:tc>
+          <w:tcPr>
+            <w:tcW w:w="2147" w:type="dxa"/>
+          </w:tcPr>
+          <w:p>
+            <w:r>
+              <w:t>Number</w:t>
+            </w:r>
+          </w:p>
+        </w:tc>
+      </w:tr>
+      <w:tr>
+        <w:tc>
+          <w:tcPr>
+            <w:tcW w:w="2376" w:type="dxa"/>
+          </w:tcPr>
+          <w:p>
+            <w:r>
+              <w:t>Not visited pages to have this available</w:t>
+            </w:r>
+          </w:p>
+        </w:tc>
+        <w:tc>
+          <w:tcPr>
+            <w:tcW w:w="4713" w:type="dxa"/>
+          </w:tcPr>
+          <w:p/>
+        </w:tc>
+        <w:tc>
+          <w:tcPr>
+            <w:tcW w:w="2147" w:type="dxa"/>
+          </w:tcPr>
+          <w:p>
+            <w:r>
+              <w:t>Number</w:t>
+            </w:r>
+          </w:p>
+        </w:tc>
+      </w:tr>
+      <w:tr>
+        <w:tc>
+          <w:tcPr>
+            <w:tcW w:w="2376" w:type="dxa"/>
+          </w:tcPr>
+          <w:p>
+            <w:r>
+              <w:t>Is available until virtual time is elapsed</w:t>
+            </w:r>
+          </w:p>
+        </w:tc>
+        <w:tc>
+          <w:tcPr>
+            <w:tcW w:w="4713" w:type="dxa"/>
+          </w:tcPr>
+          <w:p/>
+        </w:tc>
+        <w:tc>
+          <w:tcPr>
+            <w:tcW w:w="2147" w:type="dxa"/>
+          </w:tcPr>
+          <w:p>
+            <w:r>
+              <w:t>Duration of time</w:t>
+            </w:r>
+          </w:p>
+        </w:tc>
+      </w:tr>
+      <w:tr>
+        <w:tc>
+          <w:tcPr>
+            <w:tcW w:w="2376" w:type="dxa"/>
+          </w:tcPr>
+          <w:p>
+            <w:r>
+              <w:t>Is available if exercises are correct</w:t>
+            </w:r>
+          </w:p>
+        </w:tc>
+        <w:tc>
+          <w:tcPr>
+            <w:tcW w:w="4713" w:type="dxa"/>
+          </w:tcPr>
+          <w:p>
+            <w:proofErr w:type="spellStart"/>
+            <w:r>
+              <w:t>Text</w:t>
+            </w:r>
+            <w:r>
+              <w:t>Exercise</w:t>
+            </w:r>
+            <w:proofErr w:type="spellEnd"/>
+          </w:p>
+          <w:p/>
+        </w:tc>
+        <w:tc>
+          <w:tcPr>
+            <w:tcW w:w="2147" w:type="dxa"/>
+          </w:tcPr>
+          <w:p>
+            <w:r>
+              <w:t>List of exercises wh</w:t>
+            </w:r>
+            <w:r>
+              <w:t>ich</w:t>
+            </w:r>
+            <w:r>
+              <w:t xml:space="preserve"> </w:t>
+            </w:r>
+            <w:r>
+              <w:t>has</w:t>
+            </w:r>
+            <w:r>
+              <w:t xml:space="preserve"> to be correct</w:t>
             </w:r>
           </w:p>
         </w:tc>
       </w:tr>
     </w:tbl>
     <w:p/>
-    <w:p/>
     <w:p>
+      <w:proofErr w:type="spellStart"/>
       <w:r>
-        <w:t>Text</w:t>
+        <w:t>PageTransition</w:t>
       </w:r>
+      <w:proofErr w:type="spellEnd"/>
       <w:r>
-        <w:t>Exercise</w:t>
+        <w:t xml:space="preserve"> 2</w:t>
       </w:r>
     </w:p>
     <w:tbl>
@@ -3703,7 +4869,15 @@
             <w:tcW w:w="2376" w:type="dxa"/>
           </w:tcPr>
           <w:p>
-            <w:r>
+            <w:pPr>
+              <w:rPr>
+                <w:b/>
+              </w:rPr>
+            </w:pPr>
+            <w:r>
+              <w:rPr>
+                <w:b/>
+              </w:rPr>
               <w:t>Name</w:t>
             </w:r>
           </w:p>
@@ -3746,8 +4920,223 @@
         </w:tc>
       </w:tr>
       <w:tr>
+        <w:tc>
+          <w:tcPr>
+            <w:tcW w:w="2376" w:type="dxa"/>
+          </w:tcPr>
+          <w:p>
+            <w:proofErr w:type="spellStart"/>
+            <w:r>
+              <w:t>ButtonText</w:t>
+            </w:r>
+            <w:proofErr w:type="spellEnd"/>
+          </w:p>
+        </w:tc>
+        <w:tc>
+          <w:tcPr>
+            <w:tcW w:w="4713" w:type="dxa"/>
+          </w:tcPr>
+          <w:p>
+            <w:r>
+              <w:t xml:space="preserve">Next to the end and earn </w:t>
+            </w:r>
+            <w:r>
+              <w:t>1 hour</w:t>
+            </w:r>
+          </w:p>
+        </w:tc>
+        <w:tc>
+          <w:tcPr>
+            <w:tcW w:w="2147" w:type="dxa"/>
+          </w:tcPr>
+          <w:p>
+            <w:r>
+              <w:t>Text</w:t>
+            </w:r>
+          </w:p>
+        </w:tc>
+      </w:tr>
+      <w:tr>
+        <w:tc>
+          <w:tcPr>
+            <w:tcW w:w="2376" w:type="dxa"/>
+          </w:tcPr>
+          <w:p>
+            <w:proofErr w:type="spellStart"/>
+            <w:r>
+              <w:t>ToPage</w:t>
+            </w:r>
+            <w:proofErr w:type="spellEnd"/>
+          </w:p>
+        </w:tc>
+        <w:tc>
+          <w:tcPr>
+            <w:tcW w:w="4713" w:type="dxa"/>
+          </w:tcPr>
+          <w:p>
+            <w:r>
+              <w:t>4</w:t>
+            </w:r>
+          </w:p>
+        </w:tc>
+        <w:tc>
+          <w:tcPr>
+            <w:tcW w:w="2147" w:type="dxa"/>
+          </w:tcPr>
+          <w:p>
+            <w:r>
+              <w:t>Number</w:t>
+            </w:r>
+          </w:p>
+        </w:tc>
+      </w:tr>
+      <w:tr>
+        <w:tc>
+          <w:tcPr>
+            <w:tcW w:w="2376" w:type="dxa"/>
+          </w:tcPr>
+          <w:p>
+            <w:r>
+              <w:t>Add / Remove Money</w:t>
+            </w:r>
+          </w:p>
+        </w:tc>
+        <w:tc>
+          <w:tcPr>
+            <w:tcW w:w="4713" w:type="dxa"/>
+          </w:tcPr>
+          <w:p/>
+        </w:tc>
+        <w:tc>
+          <w:tcPr>
+            <w:tcW w:w="2147" w:type="dxa"/>
+          </w:tcPr>
+          <w:p>
+            <w:r>
+              <w:t>Number</w:t>
+            </w:r>
+          </w:p>
+        </w:tc>
+      </w:tr>
+      <w:tr>
+        <w:tc>
+          <w:tcPr>
+            <w:tcW w:w="2376" w:type="dxa"/>
+          </w:tcPr>
+          <w:p>
+            <w:r>
+              <w:t>Add / Remove Time</w:t>
+            </w:r>
+          </w:p>
+        </w:tc>
+        <w:tc>
+          <w:tcPr>
+            <w:tcW w:w="4713" w:type="dxa"/>
+          </w:tcPr>
+          <w:p>
+            <w:r>
+              <w:t>+ 1h</w:t>
+            </w:r>
+          </w:p>
+        </w:tc>
+        <w:tc>
+          <w:tcPr>
+            <w:tcW w:w="2147" w:type="dxa"/>
+          </w:tcPr>
+          <w:p>
+            <w:r>
+              <w:t>Number</w:t>
+            </w:r>
+          </w:p>
+        </w:tc>
+      </w:tr>
+      <w:tr>
+        <w:tc>
+          <w:tcPr>
+            <w:tcW w:w="2376" w:type="dxa"/>
+          </w:tcPr>
+          <w:p>
+            <w:r>
+              <w:t>Visited pages to have this available</w:t>
+            </w:r>
+          </w:p>
+        </w:tc>
+        <w:tc>
+          <w:tcPr>
+            <w:tcW w:w="4713" w:type="dxa"/>
+          </w:tcPr>
+          <w:p/>
+        </w:tc>
+        <w:tc>
+          <w:tcPr>
+            <w:tcW w:w="2147" w:type="dxa"/>
+          </w:tcPr>
+          <w:p>
+            <w:r>
+              <w:t>Number</w:t>
+            </w:r>
+          </w:p>
+        </w:tc>
+      </w:tr>
+      <w:tr>
+        <w:tc>
+          <w:tcPr>
+            <w:tcW w:w="2376" w:type="dxa"/>
+          </w:tcPr>
+          <w:p>
+            <w:r>
+              <w:t>Not visited pages to have this available</w:t>
+            </w:r>
+          </w:p>
+        </w:tc>
+        <w:tc>
+          <w:tcPr>
+            <w:tcW w:w="4713" w:type="dxa"/>
+          </w:tcPr>
+          <w:p/>
+        </w:tc>
+        <w:tc>
+          <w:tcPr>
+            <w:tcW w:w="2147" w:type="dxa"/>
+          </w:tcPr>
+          <w:p>
+            <w:r>
+              <w:t>Number</w:t>
+            </w:r>
+          </w:p>
+        </w:tc>
+      </w:tr>
+      <w:tr>
+        <w:tc>
+          <w:tcPr>
+            <w:tcW w:w="2376" w:type="dxa"/>
+          </w:tcPr>
+          <w:p>
+            <w:r>
+              <w:t>Is available until virtual time is elapsed</w:t>
+            </w:r>
+          </w:p>
+        </w:tc>
+        <w:tc>
+          <w:tcPr>
+            <w:tcW w:w="4713" w:type="dxa"/>
+          </w:tcPr>
+          <w:p/>
+        </w:tc>
+        <w:tc>
+          <w:tcPr>
+            <w:tcW w:w="2147" w:type="dxa"/>
+          </w:tcPr>
+          <w:p>
+            <w:r>
+              <w:t>Duration of time</w:t>
+            </w:r>
+          </w:p>
+        </w:tc>
+      </w:tr>
+      <w:tr>
         <w:trPr>
-          <w:trHeight w:val="311"/>
+          <w:trHeight w:val="883"/>
         </w:trPr>
         <w:tc>
           <w:tcPr>
@@ -3755,233 +5144,30 @@
           </w:tcPr>
           <w:p>
             <w:r>
-              <w:t>numberOfColumns</w:t>
-            </w:r>
-          </w:p>
-        </w:tc>
-        <w:tc>
-          <w:tcPr>
-            <w:tcW w:w="4713" w:type="dxa"/>
-          </w:tcPr>
-          <w:p>
-            <w:r>
-              <w:t>6</w:t>
-            </w:r>
-          </w:p>
-        </w:tc>
-        <w:tc>
-          <w:tcPr>
-            <w:tcW w:w="2147" w:type="dxa"/>
-          </w:tcPr>
-          <w:p/>
-        </w:tc>
-      </w:tr>
-      <w:tr>
-        <w:tc>
-          <w:tcPr>
-            <w:tcW w:w="2376" w:type="dxa"/>
-          </w:tcPr>
-          <w:p>
-            <w:r>
-              <w:t>minLength</w:t>
-            </w:r>
-          </w:p>
-        </w:tc>
-        <w:tc>
-          <w:tcPr>
-            <w:tcW w:w="4713" w:type="dxa"/>
-          </w:tcPr>
-          <w:p>
-            <w:r>
-              <w:t>0</w:t>
-            </w:r>
-          </w:p>
-        </w:tc>
-        <w:tc>
-          <w:tcPr>
-            <w:tcW w:w="2147" w:type="dxa"/>
-          </w:tcPr>
-          <w:p>
-            <w:r>
-              <w:t>Number</w:t>
-            </w:r>
-          </w:p>
-        </w:tc>
-      </w:tr>
-      <w:tr>
-        <w:tc>
-          <w:tcPr>
-            <w:tcW w:w="2376" w:type="dxa"/>
-          </w:tcPr>
-          <w:p>
-            <w:r>
-              <w:t>maxLength</w:t>
-            </w:r>
-          </w:p>
-        </w:tc>
-        <w:tc>
-          <w:tcPr>
-            <w:tcW w:w="4713" w:type="dxa"/>
-          </w:tcPr>
-          <w:p>
-            <w:r>
-              <w:t>250</w:t>
-            </w:r>
-          </w:p>
-        </w:tc>
-        <w:tc>
-          <w:tcPr>
-            <w:tcW w:w="2147" w:type="dxa"/>
-          </w:tcPr>
-          <w:p>
-            <w:r>
-              <w:t>Number</w:t>
-            </w:r>
-          </w:p>
-        </w:tc>
-      </w:tr>
-      <w:tr>
-        <w:tc>
-          <w:tcPr>
-            <w:tcW w:w="2376" w:type="dxa"/>
-          </w:tcPr>
-          <w:p>
-            <w:r>
-              <w:t>placeholderText</w:t>
-            </w:r>
-          </w:p>
-        </w:tc>
-        <w:tc>
-          <w:tcPr>
-            <w:tcW w:w="4713" w:type="dxa"/>
-          </w:tcPr>
-          <w:p>
-            <w:r>
-              <w:t>Add the number of people who work at vitamin2.</w:t>
-            </w:r>
-          </w:p>
-        </w:tc>
-        <w:tc>
-          <w:tcPr>
-            <w:tcW w:w="2147" w:type="dxa"/>
-          </w:tcPr>
-          <w:p>
-            <w:r>
-              <w:t>Text</w:t>
-            </w:r>
-          </w:p>
-        </w:tc>
-      </w:tr>
-      <w:tr>
-        <w:trPr>
-          <w:trHeight w:val="311"/>
-        </w:trPr>
-        <w:tc>
-          <w:tcPr>
-            <w:tcW w:w="2376" w:type="dxa"/>
-          </w:tcPr>
-          <w:p>
-            <w:r>
-              <w:t>defaultText</w:t>
-            </w:r>
-          </w:p>
-        </w:tc>
-        <w:tc>
-          <w:tcPr>
-            <w:tcW w:w="4713" w:type="dxa"/>
-          </w:tcPr>
-          <w:p/>
-        </w:tc>
-        <w:tc>
-          <w:tcPr>
-            <w:tcW w:w="2147" w:type="dxa"/>
-          </w:tcPr>
-          <w:p>
-            <w:r>
-              <w:t>Text</w:t>
-            </w:r>
-          </w:p>
-        </w:tc>
-      </w:tr>
-      <w:tr>
-        <w:tc>
-          <w:tcPr>
-            <w:tcW w:w="9236" w:type="dxa"/>
-            <w:gridSpan w:val="3"/>
-          </w:tcPr>
-          <w:p>
-            <w:r>
-              <w:t>Solution 1 (multiple)</w:t>
-            </w:r>
-          </w:p>
-        </w:tc>
-      </w:tr>
-      <w:tr>
-        <w:tc>
-          <w:tcPr>
-            <w:tcW w:w="2376" w:type="dxa"/>
-          </w:tcPr>
-          <w:p>
-            <w:r>
-              <w:t>textToCompare</w:t>
-            </w:r>
-          </w:p>
-        </w:tc>
-        <w:tc>
-          <w:tcPr>
-            <w:tcW w:w="4713" w:type="dxa"/>
-          </w:tcPr>
-          <w:p>
-            <w:r>
-              <w:t>25</w:t>
-            </w:r>
-          </w:p>
-        </w:tc>
-        <w:tc>
-          <w:tcPr>
-            <w:tcW w:w="2147" w:type="dxa"/>
-          </w:tcPr>
-          <w:p>
-            <w:r>
-              <w:t>Text</w:t>
-            </w:r>
-          </w:p>
-        </w:tc>
-      </w:tr>
-      <w:tr>
-        <w:tc>
-          <w:tcPr>
-            <w:tcW w:w="2376" w:type="dxa"/>
-          </w:tcPr>
-          <w:p>
-            <w:r>
-              <w:t>textSolutionMode</w:t>
-            </w:r>
-          </w:p>
-        </w:tc>
-        <w:tc>
-          <w:tcPr>
-            <w:tcW w:w="4713" w:type="dxa"/>
-          </w:tcPr>
-          <w:p>
-            <w:r>
-              <w:t>fullMatch</w:t>
-            </w:r>
-          </w:p>
-        </w:tc>
-        <w:tc>
-          <w:tcPr>
-            <w:tcW w:w="2147" w:type="dxa"/>
-          </w:tcPr>
-          <w:p>
-            <w:r>
-              <w:t>containts, fullMatch</w:t>
-            </w:r>
-            <w:r>
-              <w:t xml:space="preserve">, </w:t>
-            </w:r>
-            <w:r>
-              <w:t>FuzzyComparison</w:t>
+              <w:t>Is available if exercises are correct</w:t>
+            </w:r>
+          </w:p>
+        </w:tc>
+        <w:tc>
+          <w:tcPr>
+            <w:tcW w:w="4713" w:type="dxa"/>
+          </w:tcPr>
+          <w:p>
+            <w:proofErr w:type="spellStart"/>
+            <w:r>
+              <w:t>RadioButtonExercise</w:t>
+            </w:r>
+            <w:proofErr w:type="spellEnd"/>
+          </w:p>
+          <w:p/>
+        </w:tc>
+        <w:tc>
+          <w:tcPr>
+            <w:tcW w:w="2147" w:type="dxa"/>
+          </w:tcPr>
+          <w:p>
+            <w:r>
+              <w:t>List of exercises which has to be correct</w:t>
             </w:r>
           </w:p>
         </w:tc>
@@ -3990,7 +5176,18 @@
     <w:p/>
     <w:p>
       <w:r>
-        <w:t>RadioButtonExercise</w:t>
+        <w:br w:type="page"/>
+      </w:r>
+    </w:p>
+    <w:p>
+      <w:proofErr w:type="spellStart"/>
+      <w:r>
+        <w:lastRenderedPageBreak/>
+        <w:t>PageTransition</w:t>
+      </w:r>
+      <w:proofErr w:type="spellEnd"/>
+      <w:r>
+        <w:t xml:space="preserve"> 3</w:t>
       </w:r>
     </w:p>
     <w:tbl>
@@ -4067,18 +5264,57 @@
             <w:tcW w:w="2376" w:type="dxa"/>
           </w:tcPr>
           <w:p>
-            <w:r>
-              <w:t>numberOfColumns</w:t>
-            </w:r>
-          </w:p>
-        </w:tc>
-        <w:tc>
-          <w:tcPr>
-            <w:tcW w:w="4713" w:type="dxa"/>
-          </w:tcPr>
-          <w:p>
-            <w:r>
-              <w:t>6</w:t>
+            <w:proofErr w:type="spellStart"/>
+            <w:r>
+              <w:t>ButtonText</w:t>
+            </w:r>
+            <w:proofErr w:type="spellEnd"/>
+          </w:p>
+        </w:tc>
+        <w:tc>
+          <w:tcPr>
+            <w:tcW w:w="4713" w:type="dxa"/>
+          </w:tcPr>
+          <w:p>
+            <w:r>
+              <w:t xml:space="preserve">Next to the end and earn </w:t>
+            </w:r>
+            <w:r>
+              <w:t>1 hour and 100.00 CHF</w:t>
+            </w:r>
+          </w:p>
+        </w:tc>
+        <w:tc>
+          <w:tcPr>
+            <w:tcW w:w="2147" w:type="dxa"/>
+          </w:tcPr>
+          <w:p>
+            <w:r>
+              <w:t>Text</w:t>
+            </w:r>
+          </w:p>
+        </w:tc>
+      </w:tr>
+      <w:tr>
+        <w:tc>
+          <w:tcPr>
+            <w:tcW w:w="2376" w:type="dxa"/>
+          </w:tcPr>
+          <w:p>
+            <w:proofErr w:type="spellStart"/>
+            <w:r>
+              <w:t>ToPage</w:t>
+            </w:r>
+            <w:proofErr w:type="spellEnd"/>
+          </w:p>
+        </w:tc>
+        <w:tc>
+          <w:tcPr>
+            <w:tcW w:w="4713" w:type="dxa"/>
+          </w:tcPr>
+          <w:p>
+            <w:r>
+              <w:t>4</w:t>
             </w:r>
           </w:p>
         </w:tc>
@@ -4100,1142 +5336,179 @@
           </w:tcPr>
           <w:p>
             <w:r>
-              <w:t>placeholderText</w:t>
-            </w:r>
-          </w:p>
-        </w:tc>
-        <w:tc>
-          <w:tcPr>
-            <w:tcW w:w="4713" w:type="dxa"/>
-          </w:tcPr>
-          <w:p>
-            <w:r>
-              <w:t>Do you know how old vitamin2 is?</w:t>
-            </w:r>
-          </w:p>
-        </w:tc>
-        <w:tc>
-          <w:tcPr>
-            <w:tcW w:w="2147" w:type="dxa"/>
-          </w:tcPr>
-          <w:p>
+              <w:t>Add / Remove Money</w:t>
+            </w:r>
+          </w:p>
+        </w:tc>
+        <w:tc>
+          <w:tcPr>
+            <w:tcW w:w="4713" w:type="dxa"/>
+          </w:tcPr>
+          <w:p>
+            <w:r>
+              <w:t>+200.00</w:t>
+            </w:r>
+          </w:p>
+        </w:tc>
+        <w:tc>
+          <w:tcPr>
+            <w:tcW w:w="2147" w:type="dxa"/>
+          </w:tcPr>
+          <w:p>
+            <w:r>
+              <w:t>Number</w:t>
+            </w:r>
+          </w:p>
+        </w:tc>
+      </w:tr>
+      <w:tr>
+        <w:tc>
+          <w:tcPr>
+            <w:tcW w:w="2376" w:type="dxa"/>
+          </w:tcPr>
+          <w:p>
+            <w:r>
+              <w:t>Add / Remove Time</w:t>
+            </w:r>
+          </w:p>
+        </w:tc>
+        <w:tc>
+          <w:tcPr>
+            <w:tcW w:w="4713" w:type="dxa"/>
+          </w:tcPr>
+          <w:p>
+            <w:r>
+              <w:t>+ 1h</w:t>
+            </w:r>
+          </w:p>
+        </w:tc>
+        <w:tc>
+          <w:tcPr>
+            <w:tcW w:w="2147" w:type="dxa"/>
+          </w:tcPr>
+          <w:p>
+            <w:r>
+              <w:t>Number</w:t>
+            </w:r>
+          </w:p>
+        </w:tc>
+      </w:tr>
+      <w:tr>
+        <w:tc>
+          <w:tcPr>
+            <w:tcW w:w="2376" w:type="dxa"/>
+          </w:tcPr>
+          <w:p>
+            <w:r>
+              <w:t>Visited pages to have this available</w:t>
+            </w:r>
+          </w:p>
+        </w:tc>
+        <w:tc>
+          <w:tcPr>
+            <w:tcW w:w="4713" w:type="dxa"/>
+          </w:tcPr>
+          <w:p/>
+        </w:tc>
+        <w:tc>
+          <w:tcPr>
+            <w:tcW w:w="2147" w:type="dxa"/>
+          </w:tcPr>
+          <w:p>
+            <w:r>
+              <w:t>Number</w:t>
+            </w:r>
+          </w:p>
+        </w:tc>
+      </w:tr>
+      <w:tr>
+        <w:tc>
+          <w:tcPr>
+            <w:tcW w:w="2376" w:type="dxa"/>
+          </w:tcPr>
+          <w:p>
+            <w:r>
+              <w:t>Not visited pages to have this available</w:t>
+            </w:r>
+          </w:p>
+        </w:tc>
+        <w:tc>
+          <w:tcPr>
+            <w:tcW w:w="4713" w:type="dxa"/>
+          </w:tcPr>
+          <w:p/>
+        </w:tc>
+        <w:tc>
+          <w:tcPr>
+            <w:tcW w:w="2147" w:type="dxa"/>
+          </w:tcPr>
+          <w:p>
+            <w:r>
+              <w:t>Number</w:t>
+            </w:r>
+          </w:p>
+        </w:tc>
+      </w:tr>
+      <w:tr>
+        <w:tc>
+          <w:tcPr>
+            <w:tcW w:w="2376" w:type="dxa"/>
+          </w:tcPr>
+          <w:p>
+            <w:r>
+              <w:t>Is available until virtual time is elapsed</w:t>
+            </w:r>
+          </w:p>
+        </w:tc>
+        <w:tc>
+          <w:tcPr>
+            <w:tcW w:w="4713" w:type="dxa"/>
+          </w:tcPr>
+          <w:p/>
+        </w:tc>
+        <w:tc>
+          <w:tcPr>
+            <w:tcW w:w="2147" w:type="dxa"/>
+          </w:tcPr>
+          <w:p>
+            <w:r>
+              <w:t>Duration of time</w:t>
+            </w:r>
+          </w:p>
+        </w:tc>
+      </w:tr>
+      <w:tr>
+        <w:tc>
+          <w:tcPr>
+            <w:tcW w:w="2376" w:type="dxa"/>
+          </w:tcPr>
+          <w:p>
+            <w:r>
+              <w:t>Is available if exercises are correct</w:t>
+            </w:r>
+          </w:p>
+        </w:tc>
+        <w:tc>
+          <w:tcPr>
+            <w:tcW w:w="4713" w:type="dxa"/>
+          </w:tcPr>
+          <w:p>
+            <w:proofErr w:type="spellStart"/>
             <w:r>
               <w:t>Text</w:t>
             </w:r>
-          </w:p>
-        </w:tc>
-      </w:tr>
-      <w:tr>
-        <w:tc>
-          <w:tcPr>
-            <w:tcW w:w="2376" w:type="dxa"/>
-          </w:tcPr>
-          <w:p>
-            <w:r>
-              <w:t>Option 1 (multiple)</w:t>
-            </w:r>
-          </w:p>
-        </w:tc>
-        <w:tc>
-          <w:tcPr>
-            <w:tcW w:w="4713" w:type="dxa"/>
-          </w:tcPr>
-          <w:p>
-            <w:r>
-              <w:t>2 year old</w:t>
-            </w:r>
-          </w:p>
-        </w:tc>
-        <w:tc>
-          <w:tcPr>
-            <w:tcW w:w="2147" w:type="dxa"/>
-          </w:tcPr>
-          <w:p>
-            <w:r>
-              <w:t>Text</w:t>
-            </w:r>
-          </w:p>
-        </w:tc>
-      </w:tr>
-      <w:tr>
-        <w:tc>
-          <w:tcPr>
-            <w:tcW w:w="2376" w:type="dxa"/>
-          </w:tcPr>
-          <w:p>
-            <w:r>
-              <w:t>Option 2 (multiple)</w:t>
-            </w:r>
-          </w:p>
-        </w:tc>
-        <w:tc>
-          <w:tcPr>
-            <w:tcW w:w="4713" w:type="dxa"/>
-          </w:tcPr>
-          <w:p>
-            <w:r>
-              <w:t>5 year old</w:t>
-            </w:r>
-          </w:p>
-        </w:tc>
-        <w:tc>
-          <w:tcPr>
-            <w:tcW w:w="2147" w:type="dxa"/>
-          </w:tcPr>
-          <w:p/>
-        </w:tc>
-      </w:tr>
-      <w:tr>
-        <w:tc>
-          <w:tcPr>
-            <w:tcW w:w="2376" w:type="dxa"/>
-          </w:tcPr>
-          <w:p>
-            <w:r>
-              <w:t>Option 3 (multiple)</w:t>
-            </w:r>
-          </w:p>
-        </w:tc>
-        <w:tc>
-          <w:tcPr>
-            <w:tcW w:w="4713" w:type="dxa"/>
-          </w:tcPr>
-          <w:p>
-            <w:r>
-              <w:t>10 year old</w:t>
-            </w:r>
-          </w:p>
-        </w:tc>
-        <w:tc>
-          <w:tcPr>
-            <w:tcW w:w="2147" w:type="dxa"/>
-          </w:tcPr>
-          <w:p/>
-        </w:tc>
-      </w:tr>
-      <w:tr>
-        <w:tc>
-          <w:tcPr>
-            <w:tcW w:w="2376" w:type="dxa"/>
-          </w:tcPr>
-          <w:p>
-            <w:r>
-              <w:t>Correct Option</w:t>
-            </w:r>
-          </w:p>
-        </w:tc>
-        <w:tc>
-          <w:tcPr>
-            <w:tcW w:w="4713" w:type="dxa"/>
-          </w:tcPr>
-          <w:p>
-            <w:r>
-              <w:t>3</w:t>
-            </w:r>
-          </w:p>
-        </w:tc>
-        <w:tc>
-          <w:tcPr>
-            <w:tcW w:w="2147" w:type="dxa"/>
-          </w:tcPr>
-          <w:p>
-            <w:r>
-              <w:t>Number</w:t>
-            </w:r>
-          </w:p>
-        </w:tc>
-      </w:tr>
-    </w:tbl>
-    <w:p/>
-    <w:p>
-      <w:r>
-        <w:br w:type="page"/>
-      </w:r>
-    </w:p>
-    <w:p>
-      <w:pPr>
-        <w:pStyle w:val="berschrift3"/>
-      </w:pPr>
-      <w:r>
-        <w:lastRenderedPageBreak/>
-        <w:t>Information about the PageTransitions</w:t>
-      </w:r>
-    </w:p>
-    <w:p>
-      <w:r>
-        <w:t>PageTransition 1</w:t>
-      </w:r>
-    </w:p>
-    <w:tbl>
-      <w:tblPr>
-        <w:tblStyle w:val="Tabellenraster"/>
-        <w:tblW w:w="0" w:type="auto"/>
-        <w:tblLayout w:type="fixed"/>
-        <w:tblLook w:val="04A0" w:firstRow="1" w:lastRow="0" w:firstColumn="1" w:lastColumn="0" w:noHBand="0" w:noVBand="1"/>
-      </w:tblPr>
-      <w:tblGrid>
-        <w:gridCol w:w="2376"/>
-        <w:gridCol w:w="4713"/>
-        <w:gridCol w:w="2147"/>
-      </w:tblGrid>
-      <w:tr>
-        <w:tc>
-          <w:tcPr>
-            <w:tcW w:w="2376" w:type="dxa"/>
-          </w:tcPr>
-          <w:p>
-            <w:pPr>
-              <w:rPr>
-                <w:b/>
-              </w:rPr>
-            </w:pPr>
-            <w:r>
-              <w:rPr>
-                <w:b/>
-              </w:rPr>
-              <w:t>Name</w:t>
-            </w:r>
-          </w:p>
-        </w:tc>
-        <w:tc>
-          <w:tcPr>
-            <w:tcW w:w="4713" w:type="dxa"/>
-          </w:tcPr>
-          <w:p>
-            <w:pPr>
-              <w:rPr>
-                <w:b/>
-              </w:rPr>
-            </w:pPr>
-            <w:r>
-              <w:rPr>
-                <w:b/>
-              </w:rPr>
-              <w:t>Value</w:t>
-            </w:r>
-          </w:p>
-        </w:tc>
-        <w:tc>
-          <w:tcPr>
-            <w:tcW w:w="2147" w:type="dxa"/>
-          </w:tcPr>
-          <w:p>
-            <w:pPr>
-              <w:rPr>
-                <w:b/>
-              </w:rPr>
-            </w:pPr>
-            <w:r>
-              <w:rPr>
-                <w:b/>
-              </w:rPr>
-              <w:t>Data type</w:t>
-            </w:r>
-          </w:p>
-        </w:tc>
-      </w:tr>
-      <w:tr>
-        <w:tc>
-          <w:tcPr>
-            <w:tcW w:w="2376" w:type="dxa"/>
-          </w:tcPr>
-          <w:p>
-            <w:r>
-              <w:t>ButtonText</w:t>
-            </w:r>
-          </w:p>
-        </w:tc>
-        <w:tc>
-          <w:tcPr>
-            <w:tcW w:w="4713" w:type="dxa"/>
-          </w:tcPr>
-          <w:p>
-            <w:r>
-              <w:t>Next to the end and earn 100.00 CHF</w:t>
-            </w:r>
-          </w:p>
-        </w:tc>
-        <w:tc>
-          <w:tcPr>
-            <w:tcW w:w="2147" w:type="dxa"/>
-          </w:tcPr>
-          <w:p>
-            <w:r>
-              <w:t>Text</w:t>
-            </w:r>
-          </w:p>
-        </w:tc>
-      </w:tr>
-      <w:tr>
-        <w:tc>
-          <w:tcPr>
-            <w:tcW w:w="2376" w:type="dxa"/>
-          </w:tcPr>
-          <w:p>
-            <w:r>
-              <w:t>ToPage</w:t>
-            </w:r>
-          </w:p>
-        </w:tc>
-        <w:tc>
-          <w:tcPr>
-            <w:tcW w:w="4713" w:type="dxa"/>
-          </w:tcPr>
-          <w:p>
-            <w:r>
-              <w:t>4</w:t>
-            </w:r>
-          </w:p>
-        </w:tc>
-        <w:tc>
-          <w:tcPr>
-            <w:tcW w:w="2147" w:type="dxa"/>
-          </w:tcPr>
-          <w:p>
-            <w:r>
-              <w:t>Number</w:t>
-            </w:r>
-          </w:p>
-        </w:tc>
-      </w:tr>
-      <w:tr>
-        <w:tc>
-          <w:tcPr>
-            <w:tcW w:w="2376" w:type="dxa"/>
-          </w:tcPr>
-          <w:p>
-            <w:r>
-              <w:t>Add / Remove Money</w:t>
-            </w:r>
-          </w:p>
-        </w:tc>
-        <w:tc>
-          <w:tcPr>
-            <w:tcW w:w="4713" w:type="dxa"/>
-          </w:tcPr>
-          <w:p>
-            <w:r>
-              <w:t>+100.00</w:t>
-            </w:r>
-          </w:p>
-        </w:tc>
-        <w:tc>
-          <w:tcPr>
-            <w:tcW w:w="2147" w:type="dxa"/>
-          </w:tcPr>
-          <w:p>
-            <w:r>
-              <w:t>Number</w:t>
-            </w:r>
-          </w:p>
-        </w:tc>
-      </w:tr>
-      <w:tr>
-        <w:tc>
-          <w:tcPr>
-            <w:tcW w:w="2376" w:type="dxa"/>
-          </w:tcPr>
-          <w:p>
-            <w:r>
-              <w:t>Add / Remove Time</w:t>
-            </w:r>
-          </w:p>
-        </w:tc>
-        <w:tc>
-          <w:tcPr>
-            <w:tcW w:w="4713" w:type="dxa"/>
-          </w:tcPr>
-          <w:p/>
-        </w:tc>
-        <w:tc>
-          <w:tcPr>
-            <w:tcW w:w="2147" w:type="dxa"/>
-          </w:tcPr>
-          <w:p>
-            <w:r>
-              <w:t>Number</w:t>
-            </w:r>
-          </w:p>
-        </w:tc>
-      </w:tr>
-      <w:tr>
-        <w:tc>
-          <w:tcPr>
-            <w:tcW w:w="2376" w:type="dxa"/>
-          </w:tcPr>
-          <w:p>
-            <w:r>
-              <w:t>Visited pages to have this available</w:t>
-            </w:r>
-          </w:p>
-        </w:tc>
-        <w:tc>
-          <w:tcPr>
-            <w:tcW w:w="4713" w:type="dxa"/>
-          </w:tcPr>
-          <w:p/>
-        </w:tc>
-        <w:tc>
-          <w:tcPr>
-            <w:tcW w:w="2147" w:type="dxa"/>
-          </w:tcPr>
-          <w:p>
-            <w:r>
-              <w:t>Number</w:t>
-            </w:r>
-          </w:p>
-        </w:tc>
-      </w:tr>
-      <w:tr>
-        <w:tc>
-          <w:tcPr>
-            <w:tcW w:w="2376" w:type="dxa"/>
-          </w:tcPr>
-          <w:p>
-            <w:r>
-              <w:t>Not visited pages to have this available</w:t>
-            </w:r>
-          </w:p>
-        </w:tc>
-        <w:tc>
-          <w:tcPr>
-            <w:tcW w:w="4713" w:type="dxa"/>
-          </w:tcPr>
-          <w:p/>
-        </w:tc>
-        <w:tc>
-          <w:tcPr>
-            <w:tcW w:w="2147" w:type="dxa"/>
-          </w:tcPr>
-          <w:p>
-            <w:r>
-              <w:t>Number</w:t>
-            </w:r>
-          </w:p>
-        </w:tc>
-      </w:tr>
-      <w:tr>
-        <w:tc>
-          <w:tcPr>
-            <w:tcW w:w="2376" w:type="dxa"/>
-          </w:tcPr>
-          <w:p>
-            <w:r>
-              <w:t>Is available until virtual time is elapsed</w:t>
-            </w:r>
-          </w:p>
-        </w:tc>
-        <w:tc>
-          <w:tcPr>
-            <w:tcW w:w="4713" w:type="dxa"/>
-          </w:tcPr>
-          <w:p/>
-        </w:tc>
-        <w:tc>
-          <w:tcPr>
-            <w:tcW w:w="2147" w:type="dxa"/>
-          </w:tcPr>
-          <w:p>
-            <w:r>
-              <w:t>Duration of time</w:t>
-            </w:r>
-          </w:p>
-        </w:tc>
-      </w:tr>
-      <w:tr>
-        <w:tc>
-          <w:tcPr>
-            <w:tcW w:w="2376" w:type="dxa"/>
-          </w:tcPr>
-          <w:p>
-            <w:r>
-              <w:t>Is available if exercises are correct</w:t>
-            </w:r>
-          </w:p>
-        </w:tc>
-        <w:tc>
-          <w:tcPr>
-            <w:tcW w:w="4713" w:type="dxa"/>
-          </w:tcPr>
-          <w:p>
-            <w:r>
-              <w:t>Text</w:t>
-            </w:r>
             <w:r>
               <w:t>Exercise</w:t>
             </w:r>
-          </w:p>
-          <w:p/>
-        </w:tc>
-        <w:tc>
-          <w:tcPr>
-            <w:tcW w:w="2147" w:type="dxa"/>
-          </w:tcPr>
-          <w:p>
-            <w:r>
-              <w:t>List of exercises wh</w:t>
-            </w:r>
-            <w:r>
-              <w:t>ich</w:t>
-            </w:r>
-            <w:r>
-              <w:t xml:space="preserve"> </w:t>
-            </w:r>
-            <w:r>
-              <w:t>has</w:t>
-            </w:r>
-            <w:r>
-              <w:t xml:space="preserve"> to be correct</w:t>
-            </w:r>
-          </w:p>
-        </w:tc>
-      </w:tr>
-    </w:tbl>
-    <w:p/>
-    <w:p>
-      <w:r>
-        <w:t>PageTransition 2</w:t>
-      </w:r>
-    </w:p>
-    <w:tbl>
-      <w:tblPr>
-        <w:tblStyle w:val="Tabellenraster"/>
-        <w:tblW w:w="0" w:type="auto"/>
-        <w:tblLayout w:type="fixed"/>
-        <w:tblLook w:val="04A0" w:firstRow="1" w:lastRow="0" w:firstColumn="1" w:lastColumn="0" w:noHBand="0" w:noVBand="1"/>
-      </w:tblPr>
-      <w:tblGrid>
-        <w:gridCol w:w="2376"/>
-        <w:gridCol w:w="4713"/>
-        <w:gridCol w:w="2147"/>
-      </w:tblGrid>
-      <w:tr>
-        <w:tc>
-          <w:tcPr>
-            <w:tcW w:w="2376" w:type="dxa"/>
-          </w:tcPr>
-          <w:p>
-            <w:pPr>
-              <w:rPr>
-                <w:b/>
-              </w:rPr>
-            </w:pPr>
-            <w:r>
-              <w:rPr>
-                <w:b/>
-              </w:rPr>
-              <w:t>Name</w:t>
-            </w:r>
-          </w:p>
-        </w:tc>
-        <w:tc>
-          <w:tcPr>
-            <w:tcW w:w="4713" w:type="dxa"/>
-          </w:tcPr>
-          <w:p>
-            <w:pPr>
-              <w:rPr>
-                <w:b/>
-              </w:rPr>
-            </w:pPr>
-            <w:r>
-              <w:rPr>
-                <w:b/>
-              </w:rPr>
-              <w:t>Value</w:t>
-            </w:r>
-          </w:p>
-        </w:tc>
-        <w:tc>
-          <w:tcPr>
-            <w:tcW w:w="2147" w:type="dxa"/>
-          </w:tcPr>
-          <w:p>
-            <w:pPr>
-              <w:rPr>
-                <w:b/>
-              </w:rPr>
-            </w:pPr>
-            <w:r>
-              <w:rPr>
-                <w:b/>
-              </w:rPr>
-              <w:t>Data type</w:t>
-            </w:r>
-          </w:p>
-        </w:tc>
-      </w:tr>
-      <w:tr>
-        <w:tc>
-          <w:tcPr>
-            <w:tcW w:w="2376" w:type="dxa"/>
-          </w:tcPr>
-          <w:p>
-            <w:r>
-              <w:t>ButtonText</w:t>
-            </w:r>
-          </w:p>
-        </w:tc>
-        <w:tc>
-          <w:tcPr>
-            <w:tcW w:w="4713" w:type="dxa"/>
-          </w:tcPr>
-          <w:p>
-            <w:r>
-              <w:t xml:space="preserve">Next to the end and earn </w:t>
-            </w:r>
-            <w:r>
-              <w:t>1 hour</w:t>
-            </w:r>
-          </w:p>
-        </w:tc>
-        <w:tc>
-          <w:tcPr>
-            <w:tcW w:w="2147" w:type="dxa"/>
-          </w:tcPr>
-          <w:p>
-            <w:r>
-              <w:t>Text</w:t>
-            </w:r>
-          </w:p>
-        </w:tc>
-      </w:tr>
-      <w:tr>
-        <w:tc>
-          <w:tcPr>
-            <w:tcW w:w="2376" w:type="dxa"/>
-          </w:tcPr>
-          <w:p>
-            <w:r>
-              <w:t>ToPage</w:t>
-            </w:r>
-          </w:p>
-        </w:tc>
-        <w:tc>
-          <w:tcPr>
-            <w:tcW w:w="4713" w:type="dxa"/>
-          </w:tcPr>
-          <w:p>
-            <w:r>
-              <w:t>4</w:t>
-            </w:r>
-          </w:p>
-        </w:tc>
-        <w:tc>
-          <w:tcPr>
-            <w:tcW w:w="2147" w:type="dxa"/>
-          </w:tcPr>
-          <w:p>
-            <w:r>
-              <w:t>Number</w:t>
-            </w:r>
-          </w:p>
-        </w:tc>
-      </w:tr>
-      <w:tr>
-        <w:tc>
-          <w:tcPr>
-            <w:tcW w:w="2376" w:type="dxa"/>
-          </w:tcPr>
-          <w:p>
-            <w:r>
-              <w:t>Add / Remove Money</w:t>
-            </w:r>
-          </w:p>
-        </w:tc>
-        <w:tc>
-          <w:tcPr>
-            <w:tcW w:w="4713" w:type="dxa"/>
-          </w:tcPr>
-          <w:p/>
-        </w:tc>
-        <w:tc>
-          <w:tcPr>
-            <w:tcW w:w="2147" w:type="dxa"/>
-          </w:tcPr>
-          <w:p>
-            <w:r>
-              <w:t>Number</w:t>
-            </w:r>
-          </w:p>
-        </w:tc>
-      </w:tr>
-      <w:tr>
-        <w:tc>
-          <w:tcPr>
-            <w:tcW w:w="2376" w:type="dxa"/>
-          </w:tcPr>
-          <w:p>
-            <w:r>
-              <w:t>Add / Remove Time</w:t>
-            </w:r>
-          </w:p>
-        </w:tc>
-        <w:tc>
-          <w:tcPr>
-            <w:tcW w:w="4713" w:type="dxa"/>
-          </w:tcPr>
-          <w:p>
-            <w:r>
-              <w:t>+ 1h</w:t>
-            </w:r>
-          </w:p>
-        </w:tc>
-        <w:tc>
-          <w:tcPr>
-            <w:tcW w:w="2147" w:type="dxa"/>
-          </w:tcPr>
-          <w:p>
-            <w:r>
-              <w:t>Number</w:t>
-            </w:r>
-          </w:p>
-        </w:tc>
-      </w:tr>
-      <w:tr>
-        <w:tc>
-          <w:tcPr>
-            <w:tcW w:w="2376" w:type="dxa"/>
-          </w:tcPr>
-          <w:p>
-            <w:r>
-              <w:t>Visited pages to have this available</w:t>
-            </w:r>
-          </w:p>
-        </w:tc>
-        <w:tc>
-          <w:tcPr>
-            <w:tcW w:w="4713" w:type="dxa"/>
-          </w:tcPr>
-          <w:p/>
-        </w:tc>
-        <w:tc>
-          <w:tcPr>
-            <w:tcW w:w="2147" w:type="dxa"/>
-          </w:tcPr>
-          <w:p>
-            <w:r>
-              <w:t>Number</w:t>
-            </w:r>
-          </w:p>
-        </w:tc>
-      </w:tr>
-      <w:tr>
-        <w:tc>
-          <w:tcPr>
-            <w:tcW w:w="2376" w:type="dxa"/>
-          </w:tcPr>
-          <w:p>
-            <w:r>
-              <w:t>Not visited pages to have this available</w:t>
-            </w:r>
-          </w:p>
-        </w:tc>
-        <w:tc>
-          <w:tcPr>
-            <w:tcW w:w="4713" w:type="dxa"/>
-          </w:tcPr>
-          <w:p/>
-        </w:tc>
-        <w:tc>
-          <w:tcPr>
-            <w:tcW w:w="2147" w:type="dxa"/>
-          </w:tcPr>
-          <w:p>
-            <w:r>
-              <w:t>Number</w:t>
-            </w:r>
-          </w:p>
-        </w:tc>
-      </w:tr>
-      <w:tr>
-        <w:tc>
-          <w:tcPr>
-            <w:tcW w:w="2376" w:type="dxa"/>
-          </w:tcPr>
-          <w:p>
-            <w:r>
-              <w:t>Is available until virtual time is elapsed</w:t>
-            </w:r>
-          </w:p>
-        </w:tc>
-        <w:tc>
-          <w:tcPr>
-            <w:tcW w:w="4713" w:type="dxa"/>
-          </w:tcPr>
-          <w:p/>
-        </w:tc>
-        <w:tc>
-          <w:tcPr>
-            <w:tcW w:w="2147" w:type="dxa"/>
-          </w:tcPr>
-          <w:p>
-            <w:r>
-              <w:t>Duration of time</w:t>
-            </w:r>
-          </w:p>
-        </w:tc>
-      </w:tr>
-      <w:tr>
-        <w:trPr>
-          <w:trHeight w:val="883"/>
-        </w:trPr>
-        <w:tc>
-          <w:tcPr>
-            <w:tcW w:w="2376" w:type="dxa"/>
-          </w:tcPr>
-          <w:p>
-            <w:r>
-              <w:t>Is available if exercises are correct</w:t>
-            </w:r>
-          </w:p>
-        </w:tc>
-        <w:tc>
-          <w:tcPr>
-            <w:tcW w:w="4713" w:type="dxa"/>
-          </w:tcPr>
-          <w:p>
+            <w:proofErr w:type="spellEnd"/>
+            <w:r>
+              <w:t xml:space="preserve">, </w:t>
+            </w:r>
+            <w:proofErr w:type="spellStart"/>
             <w:r>
               <w:t>RadioButtonExercise</w:t>
             </w:r>
-          </w:p>
-          <w:p/>
-        </w:tc>
-        <w:tc>
-          <w:tcPr>
-            <w:tcW w:w="2147" w:type="dxa"/>
-          </w:tcPr>
-          <w:p>
-            <w:r>
-              <w:t>List of exercises which has to be correct</w:t>
-            </w:r>
-          </w:p>
-        </w:tc>
-      </w:tr>
-    </w:tbl>
-    <w:p/>
-    <w:p>
-      <w:r>
-        <w:br w:type="page"/>
-      </w:r>
-    </w:p>
-    <w:p>
-      <w:r>
-        <w:lastRenderedPageBreak/>
-        <w:t>PageTransition 3</w:t>
-      </w:r>
-    </w:p>
-    <w:tbl>
-      <w:tblPr>
-        <w:tblStyle w:val="Tabellenraster"/>
-        <w:tblW w:w="0" w:type="auto"/>
-        <w:tblLayout w:type="fixed"/>
-        <w:tblLook w:val="04A0" w:firstRow="1" w:lastRow="0" w:firstColumn="1" w:lastColumn="0" w:noHBand="0" w:noVBand="1"/>
-      </w:tblPr>
-      <w:tblGrid>
-        <w:gridCol w:w="2376"/>
-        <w:gridCol w:w="4713"/>
-        <w:gridCol w:w="2147"/>
-      </w:tblGrid>
-      <w:tr>
-        <w:tc>
-          <w:tcPr>
-            <w:tcW w:w="2376" w:type="dxa"/>
-          </w:tcPr>
-          <w:p>
-            <w:pPr>
-              <w:rPr>
-                <w:b/>
-              </w:rPr>
-            </w:pPr>
-            <w:r>
-              <w:rPr>
-                <w:b/>
-              </w:rPr>
-              <w:t>Name</w:t>
-            </w:r>
-          </w:p>
-        </w:tc>
-        <w:tc>
-          <w:tcPr>
-            <w:tcW w:w="4713" w:type="dxa"/>
-          </w:tcPr>
-          <w:p>
-            <w:pPr>
-              <w:rPr>
-                <w:b/>
-              </w:rPr>
-            </w:pPr>
-            <w:r>
-              <w:rPr>
-                <w:b/>
-              </w:rPr>
-              <w:t>Value</w:t>
-            </w:r>
-          </w:p>
-        </w:tc>
-        <w:tc>
-          <w:tcPr>
-            <w:tcW w:w="2147" w:type="dxa"/>
-          </w:tcPr>
-          <w:p>
-            <w:pPr>
-              <w:rPr>
-                <w:b/>
-              </w:rPr>
-            </w:pPr>
-            <w:r>
-              <w:rPr>
-                <w:b/>
-              </w:rPr>
-              <w:t>Data type</w:t>
-            </w:r>
-          </w:p>
-        </w:tc>
-      </w:tr>
-      <w:tr>
-        <w:tc>
-          <w:tcPr>
-            <w:tcW w:w="2376" w:type="dxa"/>
-          </w:tcPr>
-          <w:p>
-            <w:r>
-              <w:t>ButtonText</w:t>
-            </w:r>
-          </w:p>
-        </w:tc>
-        <w:tc>
-          <w:tcPr>
-            <w:tcW w:w="4713" w:type="dxa"/>
-          </w:tcPr>
-          <w:p>
-            <w:r>
-              <w:t xml:space="preserve">Next to the end and earn </w:t>
-            </w:r>
-            <w:r>
-              <w:t>1 hour and 100.00 CHF</w:t>
-            </w:r>
-          </w:p>
-        </w:tc>
-        <w:tc>
-          <w:tcPr>
-            <w:tcW w:w="2147" w:type="dxa"/>
-          </w:tcPr>
-          <w:p>
-            <w:r>
-              <w:t>Text</w:t>
-            </w:r>
-          </w:p>
-        </w:tc>
-      </w:tr>
-      <w:tr>
-        <w:tc>
-          <w:tcPr>
-            <w:tcW w:w="2376" w:type="dxa"/>
-          </w:tcPr>
-          <w:p>
-            <w:r>
-              <w:t>ToPage</w:t>
-            </w:r>
-          </w:p>
-        </w:tc>
-        <w:tc>
-          <w:tcPr>
-            <w:tcW w:w="4713" w:type="dxa"/>
-          </w:tcPr>
-          <w:p>
-            <w:r>
-              <w:t>4</w:t>
-            </w:r>
-          </w:p>
-        </w:tc>
-        <w:tc>
-          <w:tcPr>
-            <w:tcW w:w="2147" w:type="dxa"/>
-          </w:tcPr>
-          <w:p>
-            <w:r>
-              <w:t>Number</w:t>
-            </w:r>
-          </w:p>
-        </w:tc>
-      </w:tr>
-      <w:tr>
-        <w:tc>
-          <w:tcPr>
-            <w:tcW w:w="2376" w:type="dxa"/>
-          </w:tcPr>
-          <w:p>
-            <w:r>
-              <w:t>Add / Remove Money</w:t>
-            </w:r>
-          </w:p>
-        </w:tc>
-        <w:tc>
-          <w:tcPr>
-            <w:tcW w:w="4713" w:type="dxa"/>
-          </w:tcPr>
-          <w:p>
-            <w:r>
-              <w:t>+200.00</w:t>
-            </w:r>
-          </w:p>
-        </w:tc>
-        <w:tc>
-          <w:tcPr>
-            <w:tcW w:w="2147" w:type="dxa"/>
-          </w:tcPr>
-          <w:p>
-            <w:r>
-              <w:t>Number</w:t>
-            </w:r>
-          </w:p>
-        </w:tc>
-      </w:tr>
-      <w:tr>
-        <w:tc>
-          <w:tcPr>
-            <w:tcW w:w="2376" w:type="dxa"/>
-          </w:tcPr>
-          <w:p>
-            <w:r>
-              <w:t>Add / Remove Time</w:t>
-            </w:r>
-          </w:p>
-        </w:tc>
-        <w:tc>
-          <w:tcPr>
-            <w:tcW w:w="4713" w:type="dxa"/>
-          </w:tcPr>
-          <w:p>
-            <w:r>
-              <w:t>+ 1h</w:t>
-            </w:r>
-          </w:p>
-        </w:tc>
-        <w:tc>
-          <w:tcPr>
-            <w:tcW w:w="2147" w:type="dxa"/>
-          </w:tcPr>
-          <w:p>
-            <w:r>
-              <w:t>Number</w:t>
-            </w:r>
-          </w:p>
-        </w:tc>
-      </w:tr>
-      <w:tr>
-        <w:tc>
-          <w:tcPr>
-            <w:tcW w:w="2376" w:type="dxa"/>
-          </w:tcPr>
-          <w:p>
-            <w:r>
-              <w:t>Visited pages to have this available</w:t>
-            </w:r>
-          </w:p>
-        </w:tc>
-        <w:tc>
-          <w:tcPr>
-            <w:tcW w:w="4713" w:type="dxa"/>
-          </w:tcPr>
-          <w:p/>
-        </w:tc>
-        <w:tc>
-          <w:tcPr>
-            <w:tcW w:w="2147" w:type="dxa"/>
-          </w:tcPr>
-          <w:p>
-            <w:r>
-              <w:t>Number</w:t>
-            </w:r>
-          </w:p>
-        </w:tc>
-      </w:tr>
-      <w:tr>
-        <w:tc>
-          <w:tcPr>
-            <w:tcW w:w="2376" w:type="dxa"/>
-          </w:tcPr>
-          <w:p>
-            <w:r>
-              <w:t>Not visited pages to have this available</w:t>
-            </w:r>
-          </w:p>
-        </w:tc>
-        <w:tc>
-          <w:tcPr>
-            <w:tcW w:w="4713" w:type="dxa"/>
-          </w:tcPr>
-          <w:p/>
-        </w:tc>
-        <w:tc>
-          <w:tcPr>
-            <w:tcW w:w="2147" w:type="dxa"/>
-          </w:tcPr>
-          <w:p>
-            <w:r>
-              <w:t>Number</w:t>
-            </w:r>
-          </w:p>
-        </w:tc>
-      </w:tr>
-      <w:tr>
-        <w:tc>
-          <w:tcPr>
-            <w:tcW w:w="2376" w:type="dxa"/>
-          </w:tcPr>
-          <w:p>
-            <w:r>
-              <w:t>Is available until virtual time is elapsed</w:t>
-            </w:r>
-          </w:p>
-        </w:tc>
-        <w:tc>
-          <w:tcPr>
-            <w:tcW w:w="4713" w:type="dxa"/>
-          </w:tcPr>
-          <w:p/>
-        </w:tc>
-        <w:tc>
-          <w:tcPr>
-            <w:tcW w:w="2147" w:type="dxa"/>
-          </w:tcPr>
-          <w:p>
-            <w:r>
-              <w:t>Duration of time</w:t>
-            </w:r>
-          </w:p>
-        </w:tc>
-      </w:tr>
-      <w:tr>
-        <w:tc>
-          <w:tcPr>
-            <w:tcW w:w="2376" w:type="dxa"/>
-          </w:tcPr>
-          <w:p>
-            <w:r>
-              <w:t>Is available if exercises are correct</w:t>
-            </w:r>
-          </w:p>
-        </w:tc>
-        <w:tc>
-          <w:tcPr>
-            <w:tcW w:w="4713" w:type="dxa"/>
-          </w:tcPr>
-          <w:p>
-            <w:r>
-              <w:t>Text</w:t>
-            </w:r>
-            <w:r>
-              <w:t>Exercise</w:t>
-            </w:r>
-            <w:r>
-              <w:t xml:space="preserve">, </w:t>
-            </w:r>
-            <w:r>
-              <w:t>RadioButtonExercise</w:t>
-            </w:r>
+            <w:proofErr w:type="spellEnd"/>
           </w:p>
           <w:p/>
         </w:tc>
@@ -5418,9 +5691,11 @@
             <w:tcW w:w="2376" w:type="dxa"/>
           </w:tcPr>
           <w:p>
+            <w:proofErr w:type="spellStart"/>
             <w:r>
               <w:t>isActive</w:t>
             </w:r>
+            <w:proofErr w:type="spellEnd"/>
           </w:p>
         </w:tc>
         <w:tc>
@@ -5452,9 +5727,11 @@
             <w:tcW w:w="2376" w:type="dxa"/>
           </w:tcPr>
           <w:p>
+            <w:proofErr w:type="spellStart"/>
             <w:r>
               <w:t>continueRandomly</w:t>
             </w:r>
+            <w:proofErr w:type="spellEnd"/>
           </w:p>
         </w:tc>
         <w:tc>
@@ -5486,9 +5763,11 @@
             <w:tcW w:w="2376" w:type="dxa"/>
           </w:tcPr>
           <w:p>
+            <w:proofErr w:type="spellStart"/>
             <w:r>
               <w:t>timeLimit</w:t>
             </w:r>
+            <w:proofErr w:type="spellEnd"/>
           </w:p>
         </w:tc>
         <w:tc>
@@ -5514,9 +5793,11 @@
             <w:tcW w:w="2376" w:type="dxa"/>
           </w:tcPr>
           <w:p>
+            <w:proofErr w:type="spellStart"/>
             <w:r>
               <w:t>isTimerVisible</w:t>
             </w:r>
+            <w:proofErr w:type="spellEnd"/>
           </w:p>
         </w:tc>
         <w:tc>
@@ -5548,9 +5829,11 @@
             <w:tcW w:w="2376" w:type="dxa"/>
           </w:tcPr>
           <w:p>
+            <w:proofErr w:type="spellStart"/>
             <w:r>
               <w:t>isNotebookVisible</w:t>
             </w:r>
+            <w:proofErr w:type="spellEnd"/>
           </w:p>
         </w:tc>
         <w:tc>
@@ -5582,15 +5865,19 @@
             <w:tcW w:w="2376" w:type="dxa"/>
           </w:tcPr>
           <w:p>
+            <w:proofErr w:type="spellStart"/>
             <w:r>
               <w:t>autoTransitionOn</w:t>
             </w:r>
+            <w:proofErr w:type="spellEnd"/>
             <w:r>
               <w:br/>
             </w:r>
+            <w:proofErr w:type="spellStart"/>
             <w:r>
               <w:t>TimerExpiration</w:t>
             </w:r>
+            <w:proofErr w:type="spellEnd"/>
           </w:p>
         </w:tc>
         <w:tc>
@@ -5722,9 +6009,11 @@
             <w:tcW w:w="2376" w:type="dxa"/>
           </w:tcPr>
           <w:p>
+            <w:proofErr w:type="spellStart"/>
             <w:r>
               <w:t>startsStoryline</w:t>
             </w:r>
+            <w:proofErr w:type="spellEnd"/>
           </w:p>
         </w:tc>
         <w:tc>
@@ -5750,9 +6039,11 @@
             <w:tcW w:w="2376" w:type="dxa"/>
           </w:tcPr>
           <w:p>
+            <w:proofErr w:type="spellStart"/>
             <w:r>
               <w:t>isEndOfStory</w:t>
             </w:r>
+            <w:proofErr w:type="spellEnd"/>
             <w:r>
               <w:t xml:space="preserve"> </w:t>
             </w:r>
@@ -5796,12 +6087,14 @@
                 <w:b/>
               </w:rPr>
             </w:pPr>
+            <w:proofErr w:type="spellStart"/>
             <w:r>
               <w:rPr>
                 <w:b/>
               </w:rPr>
               <w:t>NotebookEntry</w:t>
             </w:r>
+            <w:proofErr w:type="spellEnd"/>
           </w:p>
         </w:tc>
         <w:tc>
@@ -5877,9 +6170,11 @@
             <w:tcW w:w="2376" w:type="dxa"/>
           </w:tcPr>
           <w:p>
+            <w:proofErr w:type="spellStart"/>
             <w:r>
               <w:t>createNotebookLink</w:t>
             </w:r>
+            <w:proofErr w:type="spellEnd"/>
           </w:p>
           <w:p>
             <w:r>
@@ -5903,13 +6198,22 @@
                 <w:b/>
               </w:rPr>
             </w:pPr>
-            <w:r>
-              <w:t>onEnter/</w:t>
+            <w:proofErr w:type="spellStart"/>
+            <w:r>
+              <w:t>onEnter</w:t>
+            </w:r>
+            <w:proofErr w:type="spellEnd"/>
+            <w:r>
+              <w:t>/</w:t>
             </w:r>
             <w:r>
               <w:br/>
+            </w:r>
+            <w:proofErr w:type="spellStart"/>
+            <w:r>
               <w:t>onExit</w:t>
             </w:r>
+            <w:proofErr w:type="spellEnd"/>
           </w:p>
         </w:tc>
       </w:tr>
@@ -5936,7 +6240,15 @@
           </w:tcPr>
           <w:p>
             <w:r>
-              <w:t>image name / pdf name</w:t>
+              <w:t xml:space="preserve">image name / </w:t>
+            </w:r>
+            <w:proofErr w:type="spellStart"/>
+            <w:r>
+              <w:t>pdf</w:t>
+            </w:r>
+            <w:proofErr w:type="spellEnd"/>
+            <w:r>
+              <w:t xml:space="preserve"> name</w:t>
             </w:r>
           </w:p>
         </w:tc>
@@ -5954,9 +6266,11 @@
     </w:p>
     <w:p/>
     <w:p>
+      <w:proofErr w:type="spellStart"/>
       <w:r>
         <w:t>TextComponent</w:t>
       </w:r>
+      <w:proofErr w:type="spellEnd"/>
     </w:p>
     <w:tbl>
       <w:tblPr>
@@ -6032,9 +6346,11 @@
             <w:tcW w:w="2376" w:type="dxa"/>
           </w:tcPr>
           <w:p>
+            <w:proofErr w:type="spellStart"/>
             <w:r>
               <w:t>numberOfColumns</w:t>
             </w:r>
+            <w:proofErr w:type="spellEnd"/>
           </w:p>
         </w:tc>
         <w:tc>
@@ -6064,9 +6380,11 @@
             <w:tcW w:w="2376" w:type="dxa"/>
           </w:tcPr>
           <w:p>
+            <w:proofErr w:type="spellStart"/>
             <w:r>
               <w:t>markdownContent</w:t>
             </w:r>
+            <w:proofErr w:type="spellEnd"/>
           </w:p>
         </w:tc>
         <w:tc>
@@ -7092,8 +7410,20 @@
   <a:extraClrSchemeLst/>
   <a:extLst>
     <a:ext uri="{05A4C25C-085E-4340-85A3-A5531E510DB2}">
-      <thm15:themeFamily xmlns="" xmlns:thm15="http://schemas.microsoft.com/office/thememl/2012/main" name="Office Theme" id="{62F939B6-93AF-4DB8-9C6B-D6C7DFDC589F}" vid="{4A3C46E8-61CC-4603-A589-7422A47A8E4A}"/>
+      <thm15:themeFamily xmlns:thm15="http://schemas.microsoft.com/office/thememl/2012/main" xmlns="" name="Office Theme" id="{62F939B6-93AF-4DB8-9C6B-D6C7DFDC589F}" vid="{4A3C46E8-61CC-4603-A589-7422A47A8E4A}"/>
     </a:ext>
   </a:extLst>
 </a:theme>
+</file>
+
+<file path=customXml/item1.xml><?xml version="1.0" encoding="utf-8"?>
+<b:Sources xmlns:b="http://schemas.openxmlformats.org/officeDocument/2006/bibliography" xmlns="http://schemas.openxmlformats.org/officeDocument/2006/bibliography" SelectedStyle="\APA.XSL" StyleName="APA"/>
+</file>
+
+<file path=customXml/itemProps1.xml><?xml version="1.0" encoding="utf-8"?>
+<ds:datastoreItem xmlns:ds="http://schemas.openxmlformats.org/officeDocument/2006/customXml" ds:itemID="{1537C4EB-CE24-42B6-BD7C-A35864788530}">
+  <ds:schemaRefs>
+    <ds:schemaRef ds:uri="http://schemas.openxmlformats.org/officeDocument/2006/bibliography"/>
+  </ds:schemaRefs>
+</ds:datastoreItem>
 </file>
</xml_diff>